<commit_message>
Update the New Quotation Model and View Model code.
</commit_message>
<xml_diff>
--- a/SSS.NATTEX/Resources/Templates/NATTEX_QuotationTemplate_AVBOB.docx
+++ b/SSS.NATTEX/Resources/Templates/NATTEX_QuotationTemplate_AVBOB.docx
@@ -3,8 +3,6 @@
 <w:document xmlns:wpc="http://schemas.microsoft.com/office/word/2010/wordprocessingCanvas" xmlns:cx="http://schemas.microsoft.com/office/drawing/2014/chartex" xmlns:cx1="http://schemas.microsoft.com/office/drawing/2015/9/8/chartex" xmlns:cx2="http://schemas.microsoft.com/office/drawing/2015/10/21/chartex" xmlns:cx3="http://schemas.microsoft.com/office/drawing/2016/5/9/chartex" xmlns:cx4="http://schemas.microsoft.com/office/drawing/2016/5/10/chartex" xmlns:cx5="http://schemas.microsoft.com/office/drawing/2016/5/11/chartex" xmlns:cx6="http://schemas.microsoft.com/office/drawing/2016/5/12/chartex" xmlns:cx7="http://schemas.microsoft.com/office/drawing/2016/5/13/chartex" xmlns:cx8="http://schemas.microsoft.com/office/drawing/2016/5/14/chartex" xmlns:mc="http://schemas.openxmlformats.org/markup-compatibility/2006" xmlns:aink="http://schemas.microsoft.com/office/drawing/2016/ink" xmlns:am3d="http://schemas.microsoft.com/office/drawing/2017/model3d" xmlns:o="urn:schemas-microsoft-com:office:office" xmlns:r="http://schemas.openxmlformats.org/officeDocument/2006/relationships" xmlns:m="http://schemas.openxmlformats.org/officeDocument/2006/math" xmlns:v="urn:schemas-microsoft-com:vml" xmlns:wp14="http://schemas.microsoft.com/office/word/2010/wordprocessingDrawing" xmlns:wp="http://schemas.openxmlformats.org/drawingml/2006/wordprocessingDrawing" xmlns:w10="urn:schemas-microsoft-com:office:word" xmlns:w="http://schemas.openxmlformats.org/wordprocessingml/2006/main" xmlns:w14="http://schemas.microsoft.com/office/word/2010/wordml" xmlns:w15="http://schemas.microsoft.com/office/word/2012/wordml" xmlns:w16cid="http://schemas.microsoft.com/office/word/2016/wordml/cid" xmlns:w16se="http://schemas.microsoft.com/office/word/2015/wordml/symex" xmlns:wpg="http://schemas.microsoft.com/office/word/2010/wordprocessingGroup" xmlns:wpi="http://schemas.microsoft.com/office/word/2010/wordprocessingInk" xmlns:wne="http://schemas.microsoft.com/office/word/2006/wordml" xmlns:wps="http://schemas.microsoft.com/office/word/2010/wordprocessingShape" mc:Ignorable="w14 w15 w16se w16cid wp14">
   <w:body>
     <w:p>
-      <w:bookmarkStart w:id="0" w:name="_GoBack"/>
-      <w:bookmarkEnd w:id="0"/>
       <w:r>
         <w:rPr>
           <w:noProof/>
@@ -12,59 +10,533 @@
         <mc:AlternateContent>
           <mc:Choice Requires="wps">
             <w:drawing>
-              <wp:anchor distT="0" distB="0" distL="114300" distR="114300" simplePos="0" relativeHeight="251672576" behindDoc="0" locked="0" layoutInCell="1" allowOverlap="1" wp14:anchorId="0A30B137" wp14:editId="134BD4B5">
+              <wp:anchor distT="0" distB="0" distL="114300" distR="114300" simplePos="0" relativeHeight="251667456" behindDoc="0" locked="0" layoutInCell="1" allowOverlap="1" wp14:anchorId="23CD6254" wp14:editId="52726573">
                 <wp:simplePos x="0" y="0"/>
                 <wp:positionH relativeFrom="margin">
-                  <wp:align>left</wp:align>
+                  <wp:posOffset>3676650</wp:posOffset>
                 </wp:positionH>
                 <wp:positionV relativeFrom="paragraph">
-                  <wp:posOffset>-152400</wp:posOffset>
+                  <wp:posOffset>400050</wp:posOffset>
                 </wp:positionV>
-                <wp:extent cx="6029325" cy="447675"/>
-                <wp:effectExtent l="0" t="0" r="0" b="0"/>
+                <wp:extent cx="2326005" cy="2352675"/>
+                <wp:effectExtent l="0" t="0" r="17145" b="28575"/>
                 <wp:wrapNone/>
-                <wp:docPr id="19" name="Text Box 19"/>
+                <wp:docPr id="16" name="Flowchart: Alternate Process 16"/>
                 <wp:cNvGraphicFramePr/>
                 <a:graphic xmlns:a="http://schemas.openxmlformats.org/drawingml/2006/main">
                   <a:graphicData uri="http://schemas.microsoft.com/office/word/2010/wordprocessingShape">
                     <wps:wsp>
-                      <wps:cNvSpPr txBox="1"/>
+                      <wps:cNvSpPr/>
                       <wps:spPr>
                         <a:xfrm>
                           <a:off x="0" y="0"/>
-                          <a:ext cx="6029325" cy="447675"/>
+                          <a:ext cx="2326005" cy="2352675"/>
                         </a:xfrm>
-                        <a:prstGeom prst="rect">
+                        <a:prstGeom prst="flowChartAlternateProcess">
                           <a:avLst/>
                         </a:prstGeom>
-                        <a:noFill/>
-                        <a:ln w="6350">
-                          <a:noFill/>
+                        <a:solidFill>
+                          <a:schemeClr val="bg1"/>
+                        </a:solidFill>
+                        <a:ln w="12700">
+                          <a:solidFill>
+                            <a:schemeClr val="tx1"/>
+                          </a:solidFill>
                         </a:ln>
                       </wps:spPr>
+                      <wps:style>
+                        <a:lnRef idx="2">
+                          <a:schemeClr val="accent1">
+                            <a:shade val="50000"/>
+                          </a:schemeClr>
+                        </a:lnRef>
+                        <a:fillRef idx="1">
+                          <a:schemeClr val="accent1"/>
+                        </a:fillRef>
+                        <a:effectRef idx="0">
+                          <a:schemeClr val="accent1"/>
+                        </a:effectRef>
+                        <a:fontRef idx="minor">
+                          <a:schemeClr val="lt1"/>
+                        </a:fontRef>
+                      </wps:style>
                       <wps:txbx>
                         <w:txbxContent>
                           <w:p>
                             <w:pPr>
-                              <w:jc w:val="center"/>
-                              <w:rPr>
-                                <w:rFonts w:cstheme="minorHAnsi"/>
-                                <w:b/>
-                                <w:sz w:val="48"/>
-                                <w:szCs w:val="48"/>
+                              <w:pStyle w:val="NoSpacing"/>
+                              <w:rPr>
+                                <w:b/>
+                                <w:color w:val="0D0D0D" w:themeColor="text1" w:themeTint="F2"/>
+                                <w:sz w:val="16"/>
+                                <w:szCs w:val="16"/>
                                 <w:lang w:val="en-ZA"/>
                               </w:rPr>
                             </w:pPr>
-                            <w:r>
-                              <w:rPr>
-                                <w:rFonts w:cstheme="minorHAnsi"/>
-                                <w:b/>
-                                <w:sz w:val="48"/>
-                                <w:szCs w:val="48"/>
+                            <w:bookmarkStart w:id="0" w:name="_GoBack"/>
+                            <w:r>
+                              <w:rPr>
+                                <w:b/>
+                                <w:color w:val="0D0D0D" w:themeColor="text1" w:themeTint="F2"/>
+                                <w:sz w:val="16"/>
+                                <w:szCs w:val="16"/>
                                 <w:lang w:val="en-ZA"/>
                               </w:rPr>
-                              <w:t>QUOTATION</w:t>
-                            </w:r>
+                              <w:t>Customer N</w:t>
+                            </w:r>
+                            <w:bookmarkEnd w:id="0"/>
+                            <w:r>
+                              <w:rPr>
+                                <w:b/>
+                                <w:color w:val="0D0D0D" w:themeColor="text1" w:themeTint="F2"/>
+                                <w:sz w:val="16"/>
+                                <w:szCs w:val="16"/>
+                                <w:lang w:val="en-ZA"/>
+                              </w:rPr>
+                              <w:t>umber</w:t>
+                            </w:r>
+                            <w:r>
+                              <w:rPr>
+                                <w:b/>
+                                <w:color w:val="0D0D0D" w:themeColor="text1" w:themeTint="F2"/>
+                                <w:sz w:val="16"/>
+                                <w:szCs w:val="16"/>
+                                <w:lang w:val="en-ZA"/>
+                              </w:rPr>
+                              <w:t xml:space="preserve">: </w:t>
+                            </w:r>
+                            <w:r>
+                              <w:rPr>
+                                <w:color w:val="0D0D0D" w:themeColor="text1" w:themeTint="F2"/>
+                                <w:sz w:val="16"/>
+                                <w:szCs w:val="16"/>
+                                <w:lang w:val="en-ZA"/>
+                              </w:rPr>
+                              <w:t>&lt;CustomerNumber&gt;</w:t>
+                            </w:r>
+                          </w:p>
+                          <w:p>
+                            <w:pPr>
+                              <w:pStyle w:val="NoSpacing"/>
+                              <w:rPr>
+                                <w:b/>
+                                <w:color w:val="0D0D0D" w:themeColor="text1" w:themeTint="F2"/>
+                                <w:sz w:val="16"/>
+                                <w:szCs w:val="16"/>
+                                <w:lang w:val="en-ZA"/>
+                              </w:rPr>
+                            </w:pPr>
+                            <w:r>
+                              <w:rPr>
+                                <w:b/>
+                                <w:color w:val="0D0D0D" w:themeColor="text1" w:themeTint="F2"/>
+                                <w:sz w:val="16"/>
+                                <w:szCs w:val="16"/>
+                                <w:lang w:val="en-ZA"/>
+                              </w:rPr>
+                              <w:t xml:space="preserve">Customer Name:  </w:t>
+                            </w:r>
+                            <w:r>
+                              <w:rPr>
+                                <w:b/>
+                                <w:color w:val="0D0D0D" w:themeColor="text1" w:themeTint="F2"/>
+                                <w:sz w:val="16"/>
+                                <w:szCs w:val="16"/>
+                                <w:lang w:val="en-ZA"/>
+                              </w:rPr>
+                              <w:t xml:space="preserve">   </w:t>
+                            </w:r>
+                            <w:r>
+                              <w:rPr>
+                                <w:color w:val="0D0D0D" w:themeColor="text1" w:themeTint="F2"/>
+                                <w:sz w:val="16"/>
+                                <w:szCs w:val="16"/>
+                                <w:lang w:val="en-ZA"/>
+                              </w:rPr>
+                              <w:t>&lt;CustomerName&gt;</w:t>
+                            </w:r>
+                          </w:p>
+                          <w:p>
+                            <w:pPr>
+                              <w:pStyle w:val="NoSpacing"/>
+                              <w:rPr>
+                                <w:b/>
+                                <w:color w:val="0D0D0D" w:themeColor="text1" w:themeTint="F2"/>
+                                <w:sz w:val="16"/>
+                                <w:szCs w:val="16"/>
+                                <w:lang w:val="en-ZA"/>
+                              </w:rPr>
+                            </w:pPr>
+                            <w:r>
+                              <w:rPr>
+                                <w:b/>
+                                <w:color w:val="0D0D0D" w:themeColor="text1" w:themeTint="F2"/>
+                                <w:sz w:val="16"/>
+                                <w:szCs w:val="16"/>
+                                <w:lang w:val="en-ZA"/>
+                              </w:rPr>
+                              <w:t xml:space="preserve">Customer </w:t>
+                            </w:r>
+                            <w:r>
+                              <w:rPr>
+                                <w:b/>
+                                <w:color w:val="0D0D0D" w:themeColor="text1" w:themeTint="F2"/>
+                                <w:sz w:val="16"/>
+                                <w:szCs w:val="16"/>
+                                <w:lang w:val="en-ZA"/>
+                              </w:rPr>
+                              <w:t>Address</w:t>
+                            </w:r>
+                            <w:r>
+                              <w:rPr>
+                                <w:b/>
+                                <w:color w:val="0D0D0D" w:themeColor="text1" w:themeTint="F2"/>
+                                <w:sz w:val="16"/>
+                                <w:szCs w:val="16"/>
+                                <w:lang w:val="en-ZA"/>
+                              </w:rPr>
+                              <w:t xml:space="preserve">:      </w:t>
+                            </w:r>
+                          </w:p>
+                          <w:p>
+                            <w:pPr>
+                              <w:pStyle w:val="NoSpacing"/>
+                              <w:rPr>
+                                <w:color w:val="0D0D0D" w:themeColor="text1" w:themeTint="F2"/>
+                                <w:sz w:val="16"/>
+                                <w:szCs w:val="16"/>
+                                <w:lang w:val="en-ZA"/>
+                              </w:rPr>
+                            </w:pPr>
+                            <w:r>
+                              <w:rPr>
+                                <w:color w:val="0D0D0D" w:themeColor="text1" w:themeTint="F2"/>
+                                <w:sz w:val="16"/>
+                                <w:szCs w:val="16"/>
+                                <w:lang w:val="en-ZA"/>
+                              </w:rPr>
+                              <w:t>&lt;</w:t>
+                            </w:r>
+                            <w:proofErr w:type="spellStart"/>
+                            <w:r>
+                              <w:rPr>
+                                <w:color w:val="0D0D0D" w:themeColor="text1" w:themeTint="F2"/>
+                                <w:sz w:val="16"/>
+                                <w:szCs w:val="16"/>
+                                <w:lang w:val="en-ZA"/>
+                              </w:rPr>
+                              <w:t>Customer</w:t>
+                            </w:r>
+                            <w:r>
+                              <w:rPr>
+                                <w:color w:val="0D0D0D" w:themeColor="text1" w:themeTint="F2"/>
+                                <w:sz w:val="16"/>
+                                <w:szCs w:val="16"/>
+                                <w:lang w:val="en-ZA"/>
+                              </w:rPr>
+                              <w:t>Address</w:t>
+                            </w:r>
+                            <w:proofErr w:type="spellEnd"/>
+                            <w:r>
+                              <w:rPr>
+                                <w:color w:val="0D0D0D" w:themeColor="text1" w:themeTint="F2"/>
+                                <w:sz w:val="16"/>
+                                <w:szCs w:val="16"/>
+                                <w:lang w:val="en-ZA"/>
+                              </w:rPr>
+                              <w:t>&gt;</w:t>
+                            </w:r>
+                          </w:p>
+                          <w:p>
+                            <w:pPr>
+                              <w:pStyle w:val="NoSpacing"/>
+                              <w:rPr>
+                                <w:color w:val="0D0D0D" w:themeColor="text1" w:themeTint="F2"/>
+                                <w:sz w:val="16"/>
+                                <w:szCs w:val="16"/>
+                                <w:lang w:val="en-ZA"/>
+                              </w:rPr>
+                            </w:pPr>
+                          </w:p>
+                          <w:p>
+                            <w:pPr>
+                              <w:pStyle w:val="NoSpacing"/>
+                              <w:rPr>
+                                <w:color w:val="0D0D0D" w:themeColor="text1" w:themeTint="F2"/>
+                                <w:sz w:val="16"/>
+                                <w:szCs w:val="16"/>
+                                <w:lang w:val="en-ZA"/>
+                              </w:rPr>
+                            </w:pPr>
+                          </w:p>
+                          <w:p>
+                            <w:pPr>
+                              <w:pStyle w:val="NoSpacing"/>
+                              <w:rPr>
+                                <w:b/>
+                                <w:color w:val="0D0D0D" w:themeColor="text1" w:themeTint="F2"/>
+                                <w:sz w:val="16"/>
+                                <w:szCs w:val="16"/>
+                                <w:lang w:val="en-ZA"/>
+                              </w:rPr>
+                            </w:pPr>
+                            <w:r>
+                              <w:rPr>
+                                <w:b/>
+                                <w:color w:val="0D0D0D" w:themeColor="text1" w:themeTint="F2"/>
+                                <w:sz w:val="16"/>
+                                <w:szCs w:val="16"/>
+                                <w:lang w:val="en-ZA"/>
+                              </w:rPr>
+                              <w:t xml:space="preserve">Customer </w:t>
+                            </w:r>
+                            <w:r>
+                              <w:rPr>
+                                <w:b/>
+                                <w:color w:val="0D0D0D" w:themeColor="text1" w:themeTint="F2"/>
+                                <w:sz w:val="16"/>
+                                <w:szCs w:val="16"/>
+                                <w:lang w:val="en-ZA"/>
+                              </w:rPr>
+                              <w:t>Contact Number</w:t>
+                            </w:r>
+                            <w:r>
+                              <w:rPr>
+                                <w:b/>
+                                <w:color w:val="0D0D0D" w:themeColor="text1" w:themeTint="F2"/>
+                                <w:sz w:val="16"/>
+                                <w:szCs w:val="16"/>
+                                <w:lang w:val="en-ZA"/>
+                              </w:rPr>
+                              <w:t xml:space="preserve">:      </w:t>
+                            </w:r>
+                          </w:p>
+                          <w:p>
+                            <w:pPr>
+                              <w:pStyle w:val="NoSpacing"/>
+                              <w:rPr>
+                                <w:color w:val="0D0D0D" w:themeColor="text1" w:themeTint="F2"/>
+                                <w:sz w:val="16"/>
+                                <w:szCs w:val="16"/>
+                                <w:lang w:val="en-ZA"/>
+                              </w:rPr>
+                            </w:pPr>
+                            <w:r>
+                              <w:rPr>
+                                <w:color w:val="0D0D0D" w:themeColor="text1" w:themeTint="F2"/>
+                                <w:sz w:val="16"/>
+                                <w:szCs w:val="16"/>
+                                <w:lang w:val="en-ZA"/>
+                              </w:rPr>
+                              <w:t>&lt;</w:t>
+                            </w:r>
+                            <w:proofErr w:type="spellStart"/>
+                            <w:r>
+                              <w:rPr>
+                                <w:color w:val="0D0D0D" w:themeColor="text1" w:themeTint="F2"/>
+                                <w:sz w:val="16"/>
+                                <w:szCs w:val="16"/>
+                                <w:lang w:val="en-ZA"/>
+                              </w:rPr>
+                              <w:t>Customer</w:t>
+                            </w:r>
+                            <w:r>
+                              <w:rPr>
+                                <w:color w:val="0D0D0D" w:themeColor="text1" w:themeTint="F2"/>
+                                <w:sz w:val="16"/>
+                                <w:szCs w:val="16"/>
+                                <w:lang w:val="en-ZA"/>
+                              </w:rPr>
+                              <w:t>ContactNumber</w:t>
+                            </w:r>
+                            <w:proofErr w:type="spellEnd"/>
+                            <w:r>
+                              <w:rPr>
+                                <w:color w:val="0D0D0D" w:themeColor="text1" w:themeTint="F2"/>
+                                <w:sz w:val="16"/>
+                                <w:szCs w:val="16"/>
+                                <w:lang w:val="en-ZA"/>
+                              </w:rPr>
+                              <w:t>&gt;</w:t>
+                            </w:r>
+                          </w:p>
+                          <w:p>
+                            <w:pPr>
+                              <w:pStyle w:val="NoSpacing"/>
+                              <w:rPr>
+                                <w:color w:val="0D0D0D" w:themeColor="text1" w:themeTint="F2"/>
+                                <w:sz w:val="16"/>
+                                <w:szCs w:val="16"/>
+                                <w:lang w:val="en-ZA"/>
+                              </w:rPr>
+                            </w:pPr>
+                          </w:p>
+                          <w:p>
+                            <w:pPr>
+                              <w:pStyle w:val="NoSpacing"/>
+                              <w:rPr>
+                                <w:b/>
+                                <w:color w:val="0D0D0D" w:themeColor="text1" w:themeTint="F2"/>
+                                <w:sz w:val="16"/>
+                                <w:szCs w:val="16"/>
+                                <w:lang w:val="en-ZA"/>
+                              </w:rPr>
+                            </w:pPr>
+                            <w:r>
+                              <w:rPr>
+                                <w:b/>
+                                <w:color w:val="0D0D0D" w:themeColor="text1" w:themeTint="F2"/>
+                                <w:sz w:val="16"/>
+                                <w:szCs w:val="16"/>
+                                <w:lang w:val="en-ZA"/>
+                              </w:rPr>
+                              <w:t xml:space="preserve">Customer </w:t>
+                            </w:r>
+                            <w:r>
+                              <w:rPr>
+                                <w:b/>
+                                <w:color w:val="0D0D0D" w:themeColor="text1" w:themeTint="F2"/>
+                                <w:sz w:val="16"/>
+                                <w:szCs w:val="16"/>
+                                <w:lang w:val="en-ZA"/>
+                              </w:rPr>
+                              <w:t>E-mail Address</w:t>
+                            </w:r>
+                            <w:r>
+                              <w:rPr>
+                                <w:b/>
+                                <w:color w:val="0D0D0D" w:themeColor="text1" w:themeTint="F2"/>
+                                <w:sz w:val="16"/>
+                                <w:szCs w:val="16"/>
+                                <w:lang w:val="en-ZA"/>
+                              </w:rPr>
+                              <w:t xml:space="preserve">:      </w:t>
+                            </w:r>
+                          </w:p>
+                          <w:p>
+                            <w:pPr>
+                              <w:pStyle w:val="NoSpacing"/>
+                              <w:rPr>
+                                <w:color w:val="0D0D0D" w:themeColor="text1" w:themeTint="F2"/>
+                                <w:sz w:val="16"/>
+                                <w:szCs w:val="16"/>
+                                <w:lang w:val="en-ZA"/>
+                              </w:rPr>
+                            </w:pPr>
+                            <w:r>
+                              <w:rPr>
+                                <w:color w:val="0D0D0D" w:themeColor="text1" w:themeTint="F2"/>
+                                <w:sz w:val="16"/>
+                                <w:szCs w:val="16"/>
+                                <w:lang w:val="en-ZA"/>
+                              </w:rPr>
+                              <w:t>&lt;</w:t>
+                            </w:r>
+                            <w:proofErr w:type="spellStart"/>
+                            <w:r>
+                              <w:rPr>
+                                <w:color w:val="0D0D0D" w:themeColor="text1" w:themeTint="F2"/>
+                                <w:sz w:val="16"/>
+                                <w:szCs w:val="16"/>
+                                <w:lang w:val="en-ZA"/>
+                              </w:rPr>
+                              <w:t>CustomerEmailAddress</w:t>
+                            </w:r>
+                            <w:proofErr w:type="spellEnd"/>
+                            <w:r>
+                              <w:rPr>
+                                <w:color w:val="0D0D0D" w:themeColor="text1" w:themeTint="F2"/>
+                                <w:sz w:val="16"/>
+                                <w:szCs w:val="16"/>
+                                <w:lang w:val="en-ZA"/>
+                              </w:rPr>
+                              <w:t>&gt;</w:t>
+                            </w:r>
+                          </w:p>
+                          <w:p>
+                            <w:pPr>
+                              <w:pStyle w:val="NoSpacing"/>
+                              <w:rPr>
+                                <w:color w:val="0D0D0D" w:themeColor="text1" w:themeTint="F2"/>
+                                <w:sz w:val="16"/>
+                                <w:szCs w:val="16"/>
+                                <w:lang w:val="en-ZA"/>
+                              </w:rPr>
+                            </w:pPr>
+                          </w:p>
+                          <w:p>
+                            <w:pPr>
+                              <w:pStyle w:val="NoSpacing"/>
+                              <w:rPr>
+                                <w:b/>
+                                <w:color w:val="0D0D0D" w:themeColor="text1" w:themeTint="F2"/>
+                                <w:sz w:val="20"/>
+                                <w:szCs w:val="20"/>
+                                <w:lang w:val="en-ZA"/>
+                              </w:rPr>
+                            </w:pPr>
+                            <w:r>
+                              <w:rPr>
+                                <w:b/>
+                                <w:color w:val="0D0D0D" w:themeColor="text1" w:themeTint="F2"/>
+                                <w:sz w:val="20"/>
+                                <w:szCs w:val="20"/>
+                                <w:lang w:val="en-ZA"/>
+                              </w:rPr>
+                              <w:t>Quotation Number:</w:t>
+                            </w:r>
+                            <w:r>
+                              <w:rPr>
+                                <w:b/>
+                                <w:color w:val="0D0D0D" w:themeColor="text1" w:themeTint="F2"/>
+                                <w:sz w:val="20"/>
+                                <w:szCs w:val="20"/>
+                                <w:lang w:val="en-ZA"/>
+                              </w:rPr>
+                              <w:t xml:space="preserve"> </w:t>
+                            </w:r>
+                            <w:r>
+                              <w:rPr>
+                                <w:color w:val="0D0D0D" w:themeColor="text1" w:themeTint="F2"/>
+                                <w:sz w:val="20"/>
+                                <w:szCs w:val="20"/>
+                                <w:lang w:val="en-ZA"/>
+                              </w:rPr>
+                              <w:t>&lt;QuotationNo&gt;</w:t>
+                            </w:r>
+                          </w:p>
+                          <w:p>
+                            <w:pPr>
+                              <w:pStyle w:val="NoSpacing"/>
+                              <w:rPr>
+                                <w:color w:val="0D0D0D" w:themeColor="text1" w:themeTint="F2"/>
+                                <w:sz w:val="16"/>
+                                <w:szCs w:val="16"/>
+                                <w:lang w:val="en-ZA"/>
+                              </w:rPr>
+                            </w:pPr>
+                          </w:p>
+                          <w:p>
+                            <w:pPr>
+                              <w:pStyle w:val="NoSpacing"/>
+                              <w:rPr>
+                                <w:color w:val="0D0D0D" w:themeColor="text1" w:themeTint="F2"/>
+                                <w:sz w:val="16"/>
+                                <w:szCs w:val="16"/>
+                                <w:lang w:val="en-ZA"/>
+                              </w:rPr>
+                            </w:pPr>
+                          </w:p>
+                          <w:p>
+                            <w:pPr>
+                              <w:pStyle w:val="NoSpacing"/>
+                              <w:rPr>
+                                <w:color w:val="0D0D0D" w:themeColor="text1" w:themeTint="F2"/>
+                                <w:sz w:val="16"/>
+                                <w:szCs w:val="16"/>
+                                <w:lang w:val="en-ZA"/>
+                              </w:rPr>
+                            </w:pPr>
                           </w:p>
                         </w:txbxContent>
                       </wps:txbx>
@@ -88,34 +560,500 @@
           </mc:Choice>
           <mc:Fallback>
             <w:pict>
-              <v:shapetype w14:anchorId="0A30B137" id="_x0000_t202" coordsize="21600,21600" o:spt="202" path="m,l,21600r21600,l21600,xe">
+              <v:shapetype w14:anchorId="23CD6254" id="_x0000_t176" coordsize="21600,21600" o:spt="176" adj="2700" path="m@0,qx0@0l0@2qy@0,21600l@1,21600qx21600@2l21600@0qy@1,xe">
                 <v:stroke joinstyle="miter"/>
-                <v:path gradientshapeok="t" o:connecttype="rect"/>
+                <v:formulas>
+                  <v:f eqn="val #0"/>
+                  <v:f eqn="sum width 0 #0"/>
+                  <v:f eqn="sum height 0 #0"/>
+                  <v:f eqn="prod @0 2929 10000"/>
+                  <v:f eqn="sum width 0 @3"/>
+                  <v:f eqn="sum height 0 @3"/>
+                  <v:f eqn="val width"/>
+                  <v:f eqn="val height"/>
+                  <v:f eqn="prod width 1 2"/>
+                  <v:f eqn="prod height 1 2"/>
+                </v:formulas>
+                <v:path gradientshapeok="t" limo="10800,10800" o:connecttype="custom" o:connectlocs="@8,0;0,@9;@8,@7;@6,@9" textboxrect="@3,@3,@4,@5"/>
               </v:shapetype>
-              <v:shape id="Text Box 19" o:spid="_x0000_s1026" type="#_x0000_t202" style="position:absolute;margin-left:0;margin-top:-12pt;width:474.75pt;height:35.25pt;z-index:251672576;visibility:visible;mso-wrap-style:square;mso-width-percent:0;mso-height-percent:0;mso-wrap-distance-left:9pt;mso-wrap-distance-top:0;mso-wrap-distance-right:9pt;mso-wrap-distance-bottom:0;mso-position-horizontal:left;mso-position-horizontal-relative:margin;mso-position-vertical:absolute;mso-position-vertical-relative:text;mso-width-percent:0;mso-height-percent:0;mso-width-relative:margin;mso-height-relative:margin;v-text-anchor:top" o:gfxdata="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" filled="f" stroked="f" strokeweight=".5pt">
+              <v:shape id="Flowchart: Alternate Process 16" o:spid="_x0000_s1026" type="#_x0000_t176" style="position:absolute;margin-left:289.5pt;margin-top:31.5pt;width:183.15pt;height:185.25pt;z-index:251667456;visibility:visible;mso-wrap-style:square;mso-width-percent:0;mso-height-percent:0;mso-wrap-distance-left:9pt;mso-wrap-distance-top:0;mso-wrap-distance-right:9pt;mso-wrap-distance-bottom:0;mso-position-horizontal:absolute;mso-position-horizontal-relative:margin;mso-position-vertical:absolute;mso-position-vertical-relative:text;mso-width-percent:0;mso-height-percent:0;mso-width-relative:margin;mso-height-relative:margin;v-text-anchor:top" o:gfxdata="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" fillcolor="white [3212]" strokecolor="black [3213]" strokeweight="1pt">
                 <v:textbox>
                   <w:txbxContent>
                     <w:p>
                       <w:pPr>
-                        <w:jc w:val="center"/>
-                        <w:rPr>
-                          <w:rFonts w:cstheme="minorHAnsi"/>
+                        <w:pStyle w:val="NoSpacing"/>
+                        <w:rPr>
                           <w:b/>
-                          <w:sz w:val="48"/>
-                          <w:szCs w:val="48"/>
+                          <w:color w:val="0D0D0D" w:themeColor="text1" w:themeTint="F2"/>
+                          <w:sz w:val="16"/>
+                          <w:szCs w:val="16"/>
                           <w:lang w:val="en-ZA"/>
                         </w:rPr>
                       </w:pPr>
-                      <w:r>
-                        <w:rPr>
-                          <w:rFonts w:cstheme="minorHAnsi"/>
+                      <w:bookmarkStart w:id="1" w:name="_GoBack"/>
+                      <w:r>
+                        <w:rPr>
                           <w:b/>
-                          <w:sz w:val="48"/>
-                          <w:szCs w:val="48"/>
+                          <w:color w:val="0D0D0D" w:themeColor="text1" w:themeTint="F2"/>
+                          <w:sz w:val="16"/>
+                          <w:szCs w:val="16"/>
                           <w:lang w:val="en-ZA"/>
                         </w:rPr>
-                        <w:t>QUOTATION</w:t>
-                      </w:r>
+                        <w:t>Customer N</w:t>
+                      </w:r>
+                      <w:bookmarkEnd w:id="1"/>
+                      <w:r>
+                        <w:rPr>
+                          <w:b/>
+                          <w:color w:val="0D0D0D" w:themeColor="text1" w:themeTint="F2"/>
+                          <w:sz w:val="16"/>
+                          <w:szCs w:val="16"/>
+                          <w:lang w:val="en-ZA"/>
+                        </w:rPr>
+                        <w:t>umber</w:t>
+                      </w:r>
+                      <w:r>
+                        <w:rPr>
+                          <w:b/>
+                          <w:color w:val="0D0D0D" w:themeColor="text1" w:themeTint="F2"/>
+                          <w:sz w:val="16"/>
+                          <w:szCs w:val="16"/>
+                          <w:lang w:val="en-ZA"/>
+                        </w:rPr>
+                        <w:t xml:space="preserve">: </w:t>
+                      </w:r>
+                      <w:r>
+                        <w:rPr>
+                          <w:color w:val="0D0D0D" w:themeColor="text1" w:themeTint="F2"/>
+                          <w:sz w:val="16"/>
+                          <w:szCs w:val="16"/>
+                          <w:lang w:val="en-ZA"/>
+                        </w:rPr>
+                        <w:t>&lt;CustomerNumber&gt;</w:t>
+                      </w:r>
+                    </w:p>
+                    <w:p>
+                      <w:pPr>
+                        <w:pStyle w:val="NoSpacing"/>
+                        <w:rPr>
+                          <w:b/>
+                          <w:color w:val="0D0D0D" w:themeColor="text1" w:themeTint="F2"/>
+                          <w:sz w:val="16"/>
+                          <w:szCs w:val="16"/>
+                          <w:lang w:val="en-ZA"/>
+                        </w:rPr>
+                      </w:pPr>
+                      <w:r>
+                        <w:rPr>
+                          <w:b/>
+                          <w:color w:val="0D0D0D" w:themeColor="text1" w:themeTint="F2"/>
+                          <w:sz w:val="16"/>
+                          <w:szCs w:val="16"/>
+                          <w:lang w:val="en-ZA"/>
+                        </w:rPr>
+                        <w:t xml:space="preserve">Customer Name:  </w:t>
+                      </w:r>
+                      <w:r>
+                        <w:rPr>
+                          <w:b/>
+                          <w:color w:val="0D0D0D" w:themeColor="text1" w:themeTint="F2"/>
+                          <w:sz w:val="16"/>
+                          <w:szCs w:val="16"/>
+                          <w:lang w:val="en-ZA"/>
+                        </w:rPr>
+                        <w:t xml:space="preserve">   </w:t>
+                      </w:r>
+                      <w:r>
+                        <w:rPr>
+                          <w:color w:val="0D0D0D" w:themeColor="text1" w:themeTint="F2"/>
+                          <w:sz w:val="16"/>
+                          <w:szCs w:val="16"/>
+                          <w:lang w:val="en-ZA"/>
+                        </w:rPr>
+                        <w:t>&lt;CustomerName&gt;</w:t>
+                      </w:r>
+                    </w:p>
+                    <w:p>
+                      <w:pPr>
+                        <w:pStyle w:val="NoSpacing"/>
+                        <w:rPr>
+                          <w:b/>
+                          <w:color w:val="0D0D0D" w:themeColor="text1" w:themeTint="F2"/>
+                          <w:sz w:val="16"/>
+                          <w:szCs w:val="16"/>
+                          <w:lang w:val="en-ZA"/>
+                        </w:rPr>
+                      </w:pPr>
+                      <w:r>
+                        <w:rPr>
+                          <w:b/>
+                          <w:color w:val="0D0D0D" w:themeColor="text1" w:themeTint="F2"/>
+                          <w:sz w:val="16"/>
+                          <w:szCs w:val="16"/>
+                          <w:lang w:val="en-ZA"/>
+                        </w:rPr>
+                        <w:t xml:space="preserve">Customer </w:t>
+                      </w:r>
+                      <w:r>
+                        <w:rPr>
+                          <w:b/>
+                          <w:color w:val="0D0D0D" w:themeColor="text1" w:themeTint="F2"/>
+                          <w:sz w:val="16"/>
+                          <w:szCs w:val="16"/>
+                          <w:lang w:val="en-ZA"/>
+                        </w:rPr>
+                        <w:t>Address</w:t>
+                      </w:r>
+                      <w:r>
+                        <w:rPr>
+                          <w:b/>
+                          <w:color w:val="0D0D0D" w:themeColor="text1" w:themeTint="F2"/>
+                          <w:sz w:val="16"/>
+                          <w:szCs w:val="16"/>
+                          <w:lang w:val="en-ZA"/>
+                        </w:rPr>
+                        <w:t xml:space="preserve">:      </w:t>
+                      </w:r>
+                    </w:p>
+                    <w:p>
+                      <w:pPr>
+                        <w:pStyle w:val="NoSpacing"/>
+                        <w:rPr>
+                          <w:color w:val="0D0D0D" w:themeColor="text1" w:themeTint="F2"/>
+                          <w:sz w:val="16"/>
+                          <w:szCs w:val="16"/>
+                          <w:lang w:val="en-ZA"/>
+                        </w:rPr>
+                      </w:pPr>
+                      <w:r>
+                        <w:rPr>
+                          <w:color w:val="0D0D0D" w:themeColor="text1" w:themeTint="F2"/>
+                          <w:sz w:val="16"/>
+                          <w:szCs w:val="16"/>
+                          <w:lang w:val="en-ZA"/>
+                        </w:rPr>
+                        <w:t>&lt;</w:t>
+                      </w:r>
+                      <w:proofErr w:type="spellStart"/>
+                      <w:r>
+                        <w:rPr>
+                          <w:color w:val="0D0D0D" w:themeColor="text1" w:themeTint="F2"/>
+                          <w:sz w:val="16"/>
+                          <w:szCs w:val="16"/>
+                          <w:lang w:val="en-ZA"/>
+                        </w:rPr>
+                        <w:t>Customer</w:t>
+                      </w:r>
+                      <w:r>
+                        <w:rPr>
+                          <w:color w:val="0D0D0D" w:themeColor="text1" w:themeTint="F2"/>
+                          <w:sz w:val="16"/>
+                          <w:szCs w:val="16"/>
+                          <w:lang w:val="en-ZA"/>
+                        </w:rPr>
+                        <w:t>Address</w:t>
+                      </w:r>
+                      <w:proofErr w:type="spellEnd"/>
+                      <w:r>
+                        <w:rPr>
+                          <w:color w:val="0D0D0D" w:themeColor="text1" w:themeTint="F2"/>
+                          <w:sz w:val="16"/>
+                          <w:szCs w:val="16"/>
+                          <w:lang w:val="en-ZA"/>
+                        </w:rPr>
+                        <w:t>&gt;</w:t>
+                      </w:r>
+                    </w:p>
+                    <w:p>
+                      <w:pPr>
+                        <w:pStyle w:val="NoSpacing"/>
+                        <w:rPr>
+                          <w:color w:val="0D0D0D" w:themeColor="text1" w:themeTint="F2"/>
+                          <w:sz w:val="16"/>
+                          <w:szCs w:val="16"/>
+                          <w:lang w:val="en-ZA"/>
+                        </w:rPr>
+                      </w:pPr>
+                    </w:p>
+                    <w:p>
+                      <w:pPr>
+                        <w:pStyle w:val="NoSpacing"/>
+                        <w:rPr>
+                          <w:color w:val="0D0D0D" w:themeColor="text1" w:themeTint="F2"/>
+                          <w:sz w:val="16"/>
+                          <w:szCs w:val="16"/>
+                          <w:lang w:val="en-ZA"/>
+                        </w:rPr>
+                      </w:pPr>
+                    </w:p>
+                    <w:p>
+                      <w:pPr>
+                        <w:pStyle w:val="NoSpacing"/>
+                        <w:rPr>
+                          <w:b/>
+                          <w:color w:val="0D0D0D" w:themeColor="text1" w:themeTint="F2"/>
+                          <w:sz w:val="16"/>
+                          <w:szCs w:val="16"/>
+                          <w:lang w:val="en-ZA"/>
+                        </w:rPr>
+                      </w:pPr>
+                      <w:r>
+                        <w:rPr>
+                          <w:b/>
+                          <w:color w:val="0D0D0D" w:themeColor="text1" w:themeTint="F2"/>
+                          <w:sz w:val="16"/>
+                          <w:szCs w:val="16"/>
+                          <w:lang w:val="en-ZA"/>
+                        </w:rPr>
+                        <w:t xml:space="preserve">Customer </w:t>
+                      </w:r>
+                      <w:r>
+                        <w:rPr>
+                          <w:b/>
+                          <w:color w:val="0D0D0D" w:themeColor="text1" w:themeTint="F2"/>
+                          <w:sz w:val="16"/>
+                          <w:szCs w:val="16"/>
+                          <w:lang w:val="en-ZA"/>
+                        </w:rPr>
+                        <w:t>Contact Number</w:t>
+                      </w:r>
+                      <w:r>
+                        <w:rPr>
+                          <w:b/>
+                          <w:color w:val="0D0D0D" w:themeColor="text1" w:themeTint="F2"/>
+                          <w:sz w:val="16"/>
+                          <w:szCs w:val="16"/>
+                          <w:lang w:val="en-ZA"/>
+                        </w:rPr>
+                        <w:t xml:space="preserve">:      </w:t>
+                      </w:r>
+                    </w:p>
+                    <w:p>
+                      <w:pPr>
+                        <w:pStyle w:val="NoSpacing"/>
+                        <w:rPr>
+                          <w:color w:val="0D0D0D" w:themeColor="text1" w:themeTint="F2"/>
+                          <w:sz w:val="16"/>
+                          <w:szCs w:val="16"/>
+                          <w:lang w:val="en-ZA"/>
+                        </w:rPr>
+                      </w:pPr>
+                      <w:r>
+                        <w:rPr>
+                          <w:color w:val="0D0D0D" w:themeColor="text1" w:themeTint="F2"/>
+                          <w:sz w:val="16"/>
+                          <w:szCs w:val="16"/>
+                          <w:lang w:val="en-ZA"/>
+                        </w:rPr>
+                        <w:t>&lt;</w:t>
+                      </w:r>
+                      <w:proofErr w:type="spellStart"/>
+                      <w:r>
+                        <w:rPr>
+                          <w:color w:val="0D0D0D" w:themeColor="text1" w:themeTint="F2"/>
+                          <w:sz w:val="16"/>
+                          <w:szCs w:val="16"/>
+                          <w:lang w:val="en-ZA"/>
+                        </w:rPr>
+                        <w:t>Customer</w:t>
+                      </w:r>
+                      <w:r>
+                        <w:rPr>
+                          <w:color w:val="0D0D0D" w:themeColor="text1" w:themeTint="F2"/>
+                          <w:sz w:val="16"/>
+                          <w:szCs w:val="16"/>
+                          <w:lang w:val="en-ZA"/>
+                        </w:rPr>
+                        <w:t>ContactNumber</w:t>
+                      </w:r>
+                      <w:proofErr w:type="spellEnd"/>
+                      <w:r>
+                        <w:rPr>
+                          <w:color w:val="0D0D0D" w:themeColor="text1" w:themeTint="F2"/>
+                          <w:sz w:val="16"/>
+                          <w:szCs w:val="16"/>
+                          <w:lang w:val="en-ZA"/>
+                        </w:rPr>
+                        <w:t>&gt;</w:t>
+                      </w:r>
+                    </w:p>
+                    <w:p>
+                      <w:pPr>
+                        <w:pStyle w:val="NoSpacing"/>
+                        <w:rPr>
+                          <w:color w:val="0D0D0D" w:themeColor="text1" w:themeTint="F2"/>
+                          <w:sz w:val="16"/>
+                          <w:szCs w:val="16"/>
+                          <w:lang w:val="en-ZA"/>
+                        </w:rPr>
+                      </w:pPr>
+                    </w:p>
+                    <w:p>
+                      <w:pPr>
+                        <w:pStyle w:val="NoSpacing"/>
+                        <w:rPr>
+                          <w:b/>
+                          <w:color w:val="0D0D0D" w:themeColor="text1" w:themeTint="F2"/>
+                          <w:sz w:val="16"/>
+                          <w:szCs w:val="16"/>
+                          <w:lang w:val="en-ZA"/>
+                        </w:rPr>
+                      </w:pPr>
+                      <w:r>
+                        <w:rPr>
+                          <w:b/>
+                          <w:color w:val="0D0D0D" w:themeColor="text1" w:themeTint="F2"/>
+                          <w:sz w:val="16"/>
+                          <w:szCs w:val="16"/>
+                          <w:lang w:val="en-ZA"/>
+                        </w:rPr>
+                        <w:t xml:space="preserve">Customer </w:t>
+                      </w:r>
+                      <w:r>
+                        <w:rPr>
+                          <w:b/>
+                          <w:color w:val="0D0D0D" w:themeColor="text1" w:themeTint="F2"/>
+                          <w:sz w:val="16"/>
+                          <w:szCs w:val="16"/>
+                          <w:lang w:val="en-ZA"/>
+                        </w:rPr>
+                        <w:t>E-mail Address</w:t>
+                      </w:r>
+                      <w:r>
+                        <w:rPr>
+                          <w:b/>
+                          <w:color w:val="0D0D0D" w:themeColor="text1" w:themeTint="F2"/>
+                          <w:sz w:val="16"/>
+                          <w:szCs w:val="16"/>
+                          <w:lang w:val="en-ZA"/>
+                        </w:rPr>
+                        <w:t xml:space="preserve">:      </w:t>
+                      </w:r>
+                    </w:p>
+                    <w:p>
+                      <w:pPr>
+                        <w:pStyle w:val="NoSpacing"/>
+                        <w:rPr>
+                          <w:color w:val="0D0D0D" w:themeColor="text1" w:themeTint="F2"/>
+                          <w:sz w:val="16"/>
+                          <w:szCs w:val="16"/>
+                          <w:lang w:val="en-ZA"/>
+                        </w:rPr>
+                      </w:pPr>
+                      <w:r>
+                        <w:rPr>
+                          <w:color w:val="0D0D0D" w:themeColor="text1" w:themeTint="F2"/>
+                          <w:sz w:val="16"/>
+                          <w:szCs w:val="16"/>
+                          <w:lang w:val="en-ZA"/>
+                        </w:rPr>
+                        <w:t>&lt;</w:t>
+                      </w:r>
+                      <w:proofErr w:type="spellStart"/>
+                      <w:r>
+                        <w:rPr>
+                          <w:color w:val="0D0D0D" w:themeColor="text1" w:themeTint="F2"/>
+                          <w:sz w:val="16"/>
+                          <w:szCs w:val="16"/>
+                          <w:lang w:val="en-ZA"/>
+                        </w:rPr>
+                        <w:t>CustomerEmailAddress</w:t>
+                      </w:r>
+                      <w:proofErr w:type="spellEnd"/>
+                      <w:r>
+                        <w:rPr>
+                          <w:color w:val="0D0D0D" w:themeColor="text1" w:themeTint="F2"/>
+                          <w:sz w:val="16"/>
+                          <w:szCs w:val="16"/>
+                          <w:lang w:val="en-ZA"/>
+                        </w:rPr>
+                        <w:t>&gt;</w:t>
+                      </w:r>
+                    </w:p>
+                    <w:p>
+                      <w:pPr>
+                        <w:pStyle w:val="NoSpacing"/>
+                        <w:rPr>
+                          <w:color w:val="0D0D0D" w:themeColor="text1" w:themeTint="F2"/>
+                          <w:sz w:val="16"/>
+                          <w:szCs w:val="16"/>
+                          <w:lang w:val="en-ZA"/>
+                        </w:rPr>
+                      </w:pPr>
+                    </w:p>
+                    <w:p>
+                      <w:pPr>
+                        <w:pStyle w:val="NoSpacing"/>
+                        <w:rPr>
+                          <w:b/>
+                          <w:color w:val="0D0D0D" w:themeColor="text1" w:themeTint="F2"/>
+                          <w:sz w:val="20"/>
+                          <w:szCs w:val="20"/>
+                          <w:lang w:val="en-ZA"/>
+                        </w:rPr>
+                      </w:pPr>
+                      <w:r>
+                        <w:rPr>
+                          <w:b/>
+                          <w:color w:val="0D0D0D" w:themeColor="text1" w:themeTint="F2"/>
+                          <w:sz w:val="20"/>
+                          <w:szCs w:val="20"/>
+                          <w:lang w:val="en-ZA"/>
+                        </w:rPr>
+                        <w:t>Quotation Number:</w:t>
+                      </w:r>
+                      <w:r>
+                        <w:rPr>
+                          <w:b/>
+                          <w:color w:val="0D0D0D" w:themeColor="text1" w:themeTint="F2"/>
+                          <w:sz w:val="20"/>
+                          <w:szCs w:val="20"/>
+                          <w:lang w:val="en-ZA"/>
+                        </w:rPr>
+                        <w:t xml:space="preserve"> </w:t>
+                      </w:r>
+                      <w:r>
+                        <w:rPr>
+                          <w:color w:val="0D0D0D" w:themeColor="text1" w:themeTint="F2"/>
+                          <w:sz w:val="20"/>
+                          <w:szCs w:val="20"/>
+                          <w:lang w:val="en-ZA"/>
+                        </w:rPr>
+                        <w:t>&lt;QuotationNo&gt;</w:t>
+                      </w:r>
+                    </w:p>
+                    <w:p>
+                      <w:pPr>
+                        <w:pStyle w:val="NoSpacing"/>
+                        <w:rPr>
+                          <w:color w:val="0D0D0D" w:themeColor="text1" w:themeTint="F2"/>
+                          <w:sz w:val="16"/>
+                          <w:szCs w:val="16"/>
+                          <w:lang w:val="en-ZA"/>
+                        </w:rPr>
+                      </w:pPr>
+                    </w:p>
+                    <w:p>
+                      <w:pPr>
+                        <w:pStyle w:val="NoSpacing"/>
+                        <w:rPr>
+                          <w:color w:val="0D0D0D" w:themeColor="text1" w:themeTint="F2"/>
+                          <w:sz w:val="16"/>
+                          <w:szCs w:val="16"/>
+                          <w:lang w:val="en-ZA"/>
+                        </w:rPr>
+                      </w:pPr>
+                    </w:p>
+                    <w:p>
+                      <w:pPr>
+                        <w:pStyle w:val="NoSpacing"/>
+                        <w:rPr>
+                          <w:color w:val="0D0D0D" w:themeColor="text1" w:themeTint="F2"/>
+                          <w:sz w:val="16"/>
+                          <w:szCs w:val="16"/>
+                          <w:lang w:val="en-ZA"/>
+                        </w:rPr>
+                      </w:pPr>
                     </w:p>
                   </w:txbxContent>
                 </v:textbox>
@@ -132,7 +1070,764 @@
         <mc:AlternateContent>
           <mc:Choice Requires="wps">
             <w:drawing>
-              <wp:anchor distT="0" distB="0" distL="114300" distR="114300" simplePos="0" relativeHeight="251664384" behindDoc="0" locked="0" layoutInCell="1" allowOverlap="1" wp14:anchorId="6457BAAB" wp14:editId="69C233E8">
+              <wp:anchor distT="0" distB="0" distL="114300" distR="114300" simplePos="0" relativeHeight="251665408" behindDoc="0" locked="0" layoutInCell="1" allowOverlap="1" wp14:anchorId="620E942F" wp14:editId="1A287EA2">
+                <wp:simplePos x="0" y="0"/>
+                <wp:positionH relativeFrom="column">
+                  <wp:posOffset>28575</wp:posOffset>
+                </wp:positionH>
+                <wp:positionV relativeFrom="paragraph">
+                  <wp:posOffset>409574</wp:posOffset>
+                </wp:positionV>
+                <wp:extent cx="3609975" cy="2409825"/>
+                <wp:effectExtent l="0" t="0" r="28575" b="28575"/>
+                <wp:wrapNone/>
+                <wp:docPr id="7" name="AutoShape 10"/>
+                <wp:cNvGraphicFramePr>
+                  <a:graphicFrameLocks xmlns:a="http://schemas.openxmlformats.org/drawingml/2006/main"/>
+                </wp:cNvGraphicFramePr>
+                <a:graphic xmlns:a="http://schemas.openxmlformats.org/drawingml/2006/main">
+                  <a:graphicData uri="http://schemas.microsoft.com/office/word/2010/wordprocessingShape">
+                    <wps:wsp>
+                      <wps:cNvSpPr>
+                        <a:spLocks noChangeArrowheads="1"/>
+                      </wps:cNvSpPr>
+                      <wps:spPr bwMode="auto">
+                        <a:xfrm>
+                          <a:off x="0" y="0"/>
+                          <a:ext cx="3609975" cy="2409825"/>
+                        </a:xfrm>
+                        <a:prstGeom prst="roundRect">
+                          <a:avLst>
+                            <a:gd name="adj" fmla="val 16667"/>
+                          </a:avLst>
+                        </a:prstGeom>
+                        <a:solidFill>
+                          <a:srgbClr val="FFFFFF"/>
+                        </a:solidFill>
+                        <a:ln w="9525">
+                          <a:solidFill>
+                            <a:srgbClr val="000000"/>
+                          </a:solidFill>
+                          <a:round/>
+                          <a:headEnd/>
+                          <a:tailEnd/>
+                        </a:ln>
+                      </wps:spPr>
+                      <wps:txbx>
+                        <w:txbxContent>
+                          <w:p>
+                            <w:pPr>
+                              <w:spacing w:line="240" w:lineRule="auto"/>
+                            </w:pPr>
+                            <w:r>
+                              <w:rPr>
+                                <w:noProof/>
+                              </w:rPr>
+                              <w:drawing>
+                                <wp:inline distT="0" distB="0" distL="0" distR="0" wp14:anchorId="3751E72E" wp14:editId="03CA21DD">
+                                  <wp:extent cx="2371725" cy="635395"/>
+                                  <wp:effectExtent l="0" t="0" r="0" b="0"/>
+                                  <wp:docPr id="3" name="Picture 3"/>
+                                  <wp:cNvGraphicFramePr>
+                                    <a:graphicFrameLocks xmlns:a="http://schemas.openxmlformats.org/drawingml/2006/main" noChangeAspect="1"/>
+                                  </wp:cNvGraphicFramePr>
+                                  <a:graphic xmlns:a="http://schemas.openxmlformats.org/drawingml/2006/main">
+                                    <a:graphicData uri="http://schemas.openxmlformats.org/drawingml/2006/picture">
+                                      <pic:pic xmlns:pic="http://schemas.openxmlformats.org/drawingml/2006/picture">
+                                        <pic:nvPicPr>
+                                          <pic:cNvPr id="0" name="Picture 3"/>
+                                          <pic:cNvPicPr>
+                                            <a:picLocks noChangeAspect="1" noChangeArrowheads="1"/>
+                                          </pic:cNvPicPr>
+                                        </pic:nvPicPr>
+                                        <pic:blipFill>
+                                          <a:blip r:embed="rId6">
+                                            <a:extLst>
+                                              <a:ext uri="{28A0092B-C50C-407E-A947-70E740481C1C}">
+                                                <a14:useLocalDpi xmlns:a14="http://schemas.microsoft.com/office/drawing/2010/main" val="0"/>
+                                              </a:ext>
+                                            </a:extLst>
+                                          </a:blip>
+                                          <a:srcRect/>
+                                          <a:stretch>
+                                            <a:fillRect/>
+                                          </a:stretch>
+                                        </pic:blipFill>
+                                        <pic:spPr bwMode="auto">
+                                          <a:xfrm>
+                                            <a:off x="0" y="0"/>
+                                            <a:ext cx="2419047" cy="648073"/>
+                                          </a:xfrm>
+                                          <a:prstGeom prst="rect">
+                                            <a:avLst/>
+                                          </a:prstGeom>
+                                          <a:noFill/>
+                                          <a:ln>
+                                            <a:noFill/>
+                                          </a:ln>
+                                        </pic:spPr>
+                                      </pic:pic>
+                                    </a:graphicData>
+                                  </a:graphic>
+                                </wp:inline>
+                              </w:drawing>
+                            </w:r>
+                            <w:r>
+                              <w:rPr>
+                                <w:noProof/>
+                              </w:rPr>
+                              <w:drawing>
+                                <wp:inline distT="0" distB="0" distL="0" distR="0" wp14:anchorId="4CAE29D1" wp14:editId="51036413">
+                                  <wp:extent cx="704850" cy="704850"/>
+                                  <wp:effectExtent l="0" t="0" r="0" b="0"/>
+                                  <wp:docPr id="9" name="Picture 9"/>
+                                  <wp:cNvGraphicFramePr>
+                                    <a:graphicFrameLocks xmlns:a="http://schemas.openxmlformats.org/drawingml/2006/main" noChangeAspect="1"/>
+                                  </wp:cNvGraphicFramePr>
+                                  <a:graphic xmlns:a="http://schemas.openxmlformats.org/drawingml/2006/main">
+                                    <a:graphicData uri="http://schemas.openxmlformats.org/drawingml/2006/picture">
+                                      <pic:pic xmlns:pic="http://schemas.openxmlformats.org/drawingml/2006/picture">
+                                        <pic:nvPicPr>
+                                          <pic:cNvPr id="0" name="Picture 5"/>
+                                          <pic:cNvPicPr>
+                                            <a:picLocks noChangeAspect="1" noChangeArrowheads="1"/>
+                                          </pic:cNvPicPr>
+                                        </pic:nvPicPr>
+                                        <pic:blipFill>
+                                          <a:blip r:embed="rId7">
+                                            <a:extLst>
+                                              <a:ext uri="{28A0092B-C50C-407E-A947-70E740481C1C}">
+                                                <a14:useLocalDpi xmlns:a14="http://schemas.microsoft.com/office/drawing/2010/main" val="0"/>
+                                              </a:ext>
+                                            </a:extLst>
+                                          </a:blip>
+                                          <a:srcRect/>
+                                          <a:stretch>
+                                            <a:fillRect/>
+                                          </a:stretch>
+                                        </pic:blipFill>
+                                        <pic:spPr bwMode="auto">
+                                          <a:xfrm>
+                                            <a:off x="0" y="0"/>
+                                            <a:ext cx="704850" cy="704850"/>
+                                          </a:xfrm>
+                                          <a:prstGeom prst="rect">
+                                            <a:avLst/>
+                                          </a:prstGeom>
+                                          <a:noFill/>
+                                          <a:ln>
+                                            <a:noFill/>
+                                          </a:ln>
+                                        </pic:spPr>
+                                      </pic:pic>
+                                    </a:graphicData>
+                                  </a:graphic>
+                                </wp:inline>
+                              </w:drawing>
+                            </w:r>
+                          </w:p>
+                          <w:p>
+                            <w:pPr>
+                              <w:pStyle w:val="NoSpacing"/>
+                              <w:jc w:val="center"/>
+                              <w:rPr>
+                                <w:rFonts w:asciiTheme="majorHAnsi" w:eastAsiaTheme="majorEastAsia" w:hAnsiTheme="majorHAnsi" w:cstheme="majorBidi"/>
+                                <w:color w:val="365F91" w:themeColor="accent1" w:themeShade="BF"/>
+                                <w:sz w:val="18"/>
+                                <w:szCs w:val="18"/>
+                              </w:rPr>
+                            </w:pPr>
+                            <w:r>
+                              <w:rPr>
+                                <w:rFonts w:asciiTheme="majorHAnsi" w:eastAsiaTheme="majorEastAsia" w:hAnsiTheme="majorHAnsi" w:cstheme="majorBidi"/>
+                                <w:color w:val="365F91" w:themeColor="accent1" w:themeShade="BF"/>
+                                <w:sz w:val="18"/>
+                                <w:szCs w:val="18"/>
+                              </w:rPr>
+                              <w:t>95 Du Toitspan Road, Office No 1, Kimberl</w:t>
+                            </w:r>
+                            <w:r>
+                              <w:rPr>
+                                <w:rFonts w:asciiTheme="majorHAnsi" w:eastAsiaTheme="majorEastAsia" w:hAnsiTheme="majorHAnsi" w:cstheme="majorBidi"/>
+                                <w:color w:val="365F91" w:themeColor="accent1" w:themeShade="BF"/>
+                                <w:sz w:val="18"/>
+                                <w:szCs w:val="18"/>
+                              </w:rPr>
+                              <w:t>e</w:t>
+                            </w:r>
+                            <w:r>
+                              <w:rPr>
+                                <w:rFonts w:asciiTheme="majorHAnsi" w:eastAsiaTheme="majorEastAsia" w:hAnsiTheme="majorHAnsi" w:cstheme="majorBidi"/>
+                                <w:color w:val="365F91" w:themeColor="accent1" w:themeShade="BF"/>
+                                <w:sz w:val="18"/>
+                                <w:szCs w:val="18"/>
+                              </w:rPr>
+                              <w:t>y, 8301</w:t>
+                            </w:r>
+                          </w:p>
+                          <w:p>
+                            <w:pPr>
+                              <w:pStyle w:val="NoSpacing"/>
+                              <w:jc w:val="center"/>
+                              <w:rPr>
+                                <w:rFonts w:asciiTheme="majorHAnsi" w:eastAsiaTheme="majorEastAsia" w:hAnsiTheme="majorHAnsi" w:cstheme="majorBidi"/>
+                                <w:color w:val="365F91" w:themeColor="accent1" w:themeShade="BF"/>
+                                <w:sz w:val="18"/>
+                                <w:szCs w:val="18"/>
+                              </w:rPr>
+                            </w:pPr>
+                            <w:r>
+                              <w:rPr>
+                                <w:rFonts w:asciiTheme="majorHAnsi" w:eastAsiaTheme="majorEastAsia" w:hAnsiTheme="majorHAnsi" w:cstheme="majorBidi"/>
+                                <w:color w:val="365F91" w:themeColor="accent1" w:themeShade="BF"/>
+                                <w:sz w:val="18"/>
+                                <w:szCs w:val="18"/>
+                              </w:rPr>
+                              <w:t>Tel: 074 064 6867 / 071 356 6569, Fax: 053 833 1303</w:t>
+                            </w:r>
+                          </w:p>
+                          <w:p>
+                            <w:pPr>
+                              <w:pStyle w:val="NoSpacing"/>
+                              <w:jc w:val="center"/>
+                              <w:rPr>
+                                <w:rFonts w:asciiTheme="majorHAnsi" w:eastAsiaTheme="majorEastAsia" w:hAnsiTheme="majorHAnsi" w:cstheme="majorBidi"/>
+                                <w:color w:val="365F91" w:themeColor="accent1" w:themeShade="BF"/>
+                                <w:sz w:val="18"/>
+                                <w:szCs w:val="18"/>
+                              </w:rPr>
+                            </w:pPr>
+                            <w:r>
+                              <w:rPr>
+                                <w:rFonts w:asciiTheme="majorHAnsi" w:eastAsiaTheme="majorEastAsia" w:hAnsiTheme="majorHAnsi" w:cstheme="majorBidi"/>
+                                <w:color w:val="365F91" w:themeColor="accent1" w:themeShade="BF"/>
+                                <w:sz w:val="18"/>
+                                <w:szCs w:val="18"/>
+                              </w:rPr>
+                              <w:t xml:space="preserve">E-mail: </w:t>
+                            </w:r>
+                            <w:hyperlink r:id="rId8" w:history="1">
+                              <w:r>
+                                <w:rPr>
+                                  <w:rStyle w:val="Hyperlink"/>
+                                  <w:rFonts w:asciiTheme="majorHAnsi" w:eastAsiaTheme="majorEastAsia" w:hAnsiTheme="majorHAnsi" w:cstheme="majorBidi"/>
+                                  <w:sz w:val="18"/>
+                                  <w:szCs w:val="18"/>
+                                </w:rPr>
+                                <w:t>nattexfuneralschemes@telkomsa.net</w:t>
+                              </w:r>
+                            </w:hyperlink>
+                          </w:p>
+                          <w:p>
+                            <w:pPr>
+                              <w:pStyle w:val="NoSpacing"/>
+                              <w:jc w:val="center"/>
+                              <w:rPr>
+                                <w:rFonts w:asciiTheme="majorHAnsi" w:eastAsiaTheme="majorEastAsia" w:hAnsiTheme="majorHAnsi" w:cstheme="majorBidi"/>
+                                <w:color w:val="365F91" w:themeColor="accent1" w:themeShade="BF"/>
+                                <w:sz w:val="18"/>
+                                <w:szCs w:val="18"/>
+                              </w:rPr>
+                            </w:pPr>
+                            <w:r>
+                              <w:rPr>
+                                <w:rFonts w:asciiTheme="majorHAnsi" w:eastAsiaTheme="majorEastAsia" w:hAnsiTheme="majorHAnsi" w:cstheme="majorBidi"/>
+                                <w:color w:val="365F91" w:themeColor="accent1" w:themeShade="BF"/>
+                                <w:sz w:val="18"/>
+                                <w:szCs w:val="18"/>
+                              </w:rPr>
+                              <w:t>Nattex Funeral Scheme is a Juristic Representative under Ingwe Life 46004 Underwritten by African Unity</w:t>
+                            </w:r>
+                          </w:p>
+                          <w:p>
+                            <w:pPr>
+                              <w:pStyle w:val="NoSpacing"/>
+                              <w:jc w:val="center"/>
+                              <w:rPr>
+                                <w:rStyle w:val="Hyperlink"/>
+                                <w:sz w:val="18"/>
+                                <w:szCs w:val="18"/>
+                              </w:rPr>
+                            </w:pPr>
+                            <w:r>
+                              <w:rPr>
+                                <w:rFonts w:asciiTheme="majorHAnsi" w:eastAsiaTheme="majorEastAsia" w:hAnsiTheme="majorHAnsi" w:cstheme="majorBidi"/>
+                                <w:color w:val="365F91" w:themeColor="accent1" w:themeShade="BF"/>
+                                <w:sz w:val="18"/>
+                                <w:szCs w:val="18"/>
+                              </w:rPr>
+                              <w:t xml:space="preserve">E Mail: </w:t>
+                            </w:r>
+                            <w:hyperlink r:id="rId9" w:history="1">
+                              <w:r>
+                                <w:rPr>
+                                  <w:rStyle w:val="Hyperlink"/>
+                                  <w:sz w:val="18"/>
+                                  <w:szCs w:val="18"/>
+                                </w:rPr>
+                                <w:t>Winston.nattex@gmail.com</w:t>
+                              </w:r>
+                            </w:hyperlink>
+                          </w:p>
+                          <w:p>
+                            <w:pPr>
+                              <w:pStyle w:val="NoSpacing"/>
+                              <w:jc w:val="center"/>
+                              <w:rPr>
+                                <w:rStyle w:val="Hyperlink"/>
+                                <w:sz w:val="18"/>
+                                <w:szCs w:val="18"/>
+                                <w:u w:val="none"/>
+                              </w:rPr>
+                            </w:pPr>
+                            <w:r>
+                              <w:rPr>
+                                <w:rFonts w:asciiTheme="majorHAnsi" w:eastAsiaTheme="majorEastAsia" w:hAnsiTheme="majorHAnsi" w:cstheme="majorBidi"/>
+                                <w:color w:val="365F91" w:themeColor="accent1" w:themeShade="BF"/>
+                                <w:sz w:val="18"/>
+                                <w:szCs w:val="18"/>
+                              </w:rPr>
+                              <w:t>FSB License Number:</w:t>
+                            </w:r>
+                            <w:r>
+                              <w:rPr>
+                                <w:rStyle w:val="Hyperlink"/>
+                                <w:sz w:val="18"/>
+                                <w:szCs w:val="18"/>
+                                <w:u w:val="none"/>
+                              </w:rPr>
+                              <w:t xml:space="preserve"> 47679</w:t>
+                            </w:r>
+                          </w:p>
+                          <w:p>
+                            <w:pPr>
+                              <w:pStyle w:val="NoSpacing"/>
+                              <w:jc w:val="center"/>
+                              <w:rPr>
+                                <w:b/>
+                                <w:sz w:val="22"/>
+                                <w:szCs w:val="22"/>
+                              </w:rPr>
+                            </w:pPr>
+                          </w:p>
+                          <w:p>
+                            <w:pPr>
+                              <w:pStyle w:val="NoSpacing"/>
+                              <w:jc w:val="center"/>
+                              <w:rPr>
+                                <w:rFonts w:cstheme="minorHAnsi"/>
+                                <w:sz w:val="22"/>
+                                <w:szCs w:val="22"/>
+                              </w:rPr>
+                            </w:pPr>
+                          </w:p>
+                          <w:p>
+                            <w:pPr>
+                              <w:ind w:left="2160" w:firstLine="720"/>
+                              <w:jc w:val="center"/>
+                              <w:rPr>
+                                <w:b/>
+                                <w:sz w:val="48"/>
+                                <w:szCs w:val="48"/>
+                              </w:rPr>
+                            </w:pPr>
+                          </w:p>
+                          <w:p>
+                            <w:pPr>
+                              <w:ind w:left="2160" w:firstLine="720"/>
+                              <w:jc w:val="center"/>
+                              <w:rPr>
+                                <w:b/>
+                                <w:sz w:val="48"/>
+                                <w:szCs w:val="48"/>
+                              </w:rPr>
+                            </w:pPr>
+                          </w:p>
+                          <w:p>
+                            <w:pPr>
+                              <w:jc w:val="center"/>
+                              <w:rPr>
+                                <w:b/>
+                                <w:sz w:val="44"/>
+                                <w:szCs w:val="44"/>
+                              </w:rPr>
+                            </w:pPr>
+                          </w:p>
+                        </w:txbxContent>
+                      </wps:txbx>
+                      <wps:bodyPr rot="0" vert="horz" wrap="square" lIns="91440" tIns="45720" rIns="91440" bIns="45720" anchor="t" anchorCtr="0" upright="1">
+                        <a:noAutofit/>
+                      </wps:bodyPr>
+                    </wps:wsp>
+                  </a:graphicData>
+                </a:graphic>
+                <wp14:sizeRelH relativeFrom="page">
+                  <wp14:pctWidth>0</wp14:pctWidth>
+                </wp14:sizeRelH>
+                <wp14:sizeRelV relativeFrom="page">
+                  <wp14:pctHeight>0</wp14:pctHeight>
+                </wp14:sizeRelV>
+              </wp:anchor>
+            </w:drawing>
+          </mc:Choice>
+          <mc:Fallback>
+            <w:pict>
+              <v:roundrect w14:anchorId="620E942F" id="AutoShape 10" o:spid="_x0000_s1027" style="position:absolute;margin-left:2.25pt;margin-top:32.25pt;width:284.25pt;height:189.75pt;z-index:251665408;visibility:visible;mso-wrap-style:square;mso-width-percent:0;mso-height-percent:0;mso-wrap-distance-left:9pt;mso-wrap-distance-top:0;mso-wrap-distance-right:9pt;mso-wrap-distance-bottom:0;mso-position-horizontal:absolute;mso-position-horizontal-relative:text;mso-position-vertical:absolute;mso-position-vertical-relative:text;mso-width-percent:0;mso-height-percent:0;mso-width-relative:page;mso-height-relative:page;v-text-anchor:top" arcsize="10923f" o:gfxdata="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">
+                <v:textbox>
+                  <w:txbxContent>
+                    <w:p>
+                      <w:pPr>
+                        <w:spacing w:line="240" w:lineRule="auto"/>
+                      </w:pPr>
+                      <w:r>
+                        <w:rPr>
+                          <w:noProof/>
+                        </w:rPr>
+                        <w:drawing>
+                          <wp:inline distT="0" distB="0" distL="0" distR="0" wp14:anchorId="3751E72E" wp14:editId="03CA21DD">
+                            <wp:extent cx="2371725" cy="635395"/>
+                            <wp:effectExtent l="0" t="0" r="0" b="0"/>
+                            <wp:docPr id="3" name="Picture 3"/>
+                            <wp:cNvGraphicFramePr>
+                              <a:graphicFrameLocks xmlns:a="http://schemas.openxmlformats.org/drawingml/2006/main" noChangeAspect="1"/>
+                            </wp:cNvGraphicFramePr>
+                            <a:graphic xmlns:a="http://schemas.openxmlformats.org/drawingml/2006/main">
+                              <a:graphicData uri="http://schemas.openxmlformats.org/drawingml/2006/picture">
+                                <pic:pic xmlns:pic="http://schemas.openxmlformats.org/drawingml/2006/picture">
+                                  <pic:nvPicPr>
+                                    <pic:cNvPr id="0" name="Picture 3"/>
+                                    <pic:cNvPicPr>
+                                      <a:picLocks noChangeAspect="1" noChangeArrowheads="1"/>
+                                    </pic:cNvPicPr>
+                                  </pic:nvPicPr>
+                                  <pic:blipFill>
+                                    <a:blip r:embed="rId6">
+                                      <a:extLst>
+                                        <a:ext uri="{28A0092B-C50C-407E-A947-70E740481C1C}">
+                                          <a14:useLocalDpi xmlns:a14="http://schemas.microsoft.com/office/drawing/2010/main" val="0"/>
+                                        </a:ext>
+                                      </a:extLst>
+                                    </a:blip>
+                                    <a:srcRect/>
+                                    <a:stretch>
+                                      <a:fillRect/>
+                                    </a:stretch>
+                                  </pic:blipFill>
+                                  <pic:spPr bwMode="auto">
+                                    <a:xfrm>
+                                      <a:off x="0" y="0"/>
+                                      <a:ext cx="2419047" cy="648073"/>
+                                    </a:xfrm>
+                                    <a:prstGeom prst="rect">
+                                      <a:avLst/>
+                                    </a:prstGeom>
+                                    <a:noFill/>
+                                    <a:ln>
+                                      <a:noFill/>
+                                    </a:ln>
+                                  </pic:spPr>
+                                </pic:pic>
+                              </a:graphicData>
+                            </a:graphic>
+                          </wp:inline>
+                        </w:drawing>
+                      </w:r>
+                      <w:r>
+                        <w:rPr>
+                          <w:noProof/>
+                        </w:rPr>
+                        <w:drawing>
+                          <wp:inline distT="0" distB="0" distL="0" distR="0" wp14:anchorId="4CAE29D1" wp14:editId="51036413">
+                            <wp:extent cx="704850" cy="704850"/>
+                            <wp:effectExtent l="0" t="0" r="0" b="0"/>
+                            <wp:docPr id="9" name="Picture 9"/>
+                            <wp:cNvGraphicFramePr>
+                              <a:graphicFrameLocks xmlns:a="http://schemas.openxmlformats.org/drawingml/2006/main" noChangeAspect="1"/>
+                            </wp:cNvGraphicFramePr>
+                            <a:graphic xmlns:a="http://schemas.openxmlformats.org/drawingml/2006/main">
+                              <a:graphicData uri="http://schemas.openxmlformats.org/drawingml/2006/picture">
+                                <pic:pic xmlns:pic="http://schemas.openxmlformats.org/drawingml/2006/picture">
+                                  <pic:nvPicPr>
+                                    <pic:cNvPr id="0" name="Picture 5"/>
+                                    <pic:cNvPicPr>
+                                      <a:picLocks noChangeAspect="1" noChangeArrowheads="1"/>
+                                    </pic:cNvPicPr>
+                                  </pic:nvPicPr>
+                                  <pic:blipFill>
+                                    <a:blip r:embed="rId7">
+                                      <a:extLst>
+                                        <a:ext uri="{28A0092B-C50C-407E-A947-70E740481C1C}">
+                                          <a14:useLocalDpi xmlns:a14="http://schemas.microsoft.com/office/drawing/2010/main" val="0"/>
+                                        </a:ext>
+                                      </a:extLst>
+                                    </a:blip>
+                                    <a:srcRect/>
+                                    <a:stretch>
+                                      <a:fillRect/>
+                                    </a:stretch>
+                                  </pic:blipFill>
+                                  <pic:spPr bwMode="auto">
+                                    <a:xfrm>
+                                      <a:off x="0" y="0"/>
+                                      <a:ext cx="704850" cy="704850"/>
+                                    </a:xfrm>
+                                    <a:prstGeom prst="rect">
+                                      <a:avLst/>
+                                    </a:prstGeom>
+                                    <a:noFill/>
+                                    <a:ln>
+                                      <a:noFill/>
+                                    </a:ln>
+                                  </pic:spPr>
+                                </pic:pic>
+                              </a:graphicData>
+                            </a:graphic>
+                          </wp:inline>
+                        </w:drawing>
+                      </w:r>
+                    </w:p>
+                    <w:p>
+                      <w:pPr>
+                        <w:pStyle w:val="NoSpacing"/>
+                        <w:jc w:val="center"/>
+                        <w:rPr>
+                          <w:rFonts w:asciiTheme="majorHAnsi" w:eastAsiaTheme="majorEastAsia" w:hAnsiTheme="majorHAnsi" w:cstheme="majorBidi"/>
+                          <w:color w:val="365F91" w:themeColor="accent1" w:themeShade="BF"/>
+                          <w:sz w:val="18"/>
+                          <w:szCs w:val="18"/>
+                        </w:rPr>
+                      </w:pPr>
+                      <w:r>
+                        <w:rPr>
+                          <w:rFonts w:asciiTheme="majorHAnsi" w:eastAsiaTheme="majorEastAsia" w:hAnsiTheme="majorHAnsi" w:cstheme="majorBidi"/>
+                          <w:color w:val="365F91" w:themeColor="accent1" w:themeShade="BF"/>
+                          <w:sz w:val="18"/>
+                          <w:szCs w:val="18"/>
+                        </w:rPr>
+                        <w:t>95 Du Toitspan Road, Office No 1, Kimberl</w:t>
+                      </w:r>
+                      <w:r>
+                        <w:rPr>
+                          <w:rFonts w:asciiTheme="majorHAnsi" w:eastAsiaTheme="majorEastAsia" w:hAnsiTheme="majorHAnsi" w:cstheme="majorBidi"/>
+                          <w:color w:val="365F91" w:themeColor="accent1" w:themeShade="BF"/>
+                          <w:sz w:val="18"/>
+                          <w:szCs w:val="18"/>
+                        </w:rPr>
+                        <w:t>e</w:t>
+                      </w:r>
+                      <w:r>
+                        <w:rPr>
+                          <w:rFonts w:asciiTheme="majorHAnsi" w:eastAsiaTheme="majorEastAsia" w:hAnsiTheme="majorHAnsi" w:cstheme="majorBidi"/>
+                          <w:color w:val="365F91" w:themeColor="accent1" w:themeShade="BF"/>
+                          <w:sz w:val="18"/>
+                          <w:szCs w:val="18"/>
+                        </w:rPr>
+                        <w:t>y, 8301</w:t>
+                      </w:r>
+                    </w:p>
+                    <w:p>
+                      <w:pPr>
+                        <w:pStyle w:val="NoSpacing"/>
+                        <w:jc w:val="center"/>
+                        <w:rPr>
+                          <w:rFonts w:asciiTheme="majorHAnsi" w:eastAsiaTheme="majorEastAsia" w:hAnsiTheme="majorHAnsi" w:cstheme="majorBidi"/>
+                          <w:color w:val="365F91" w:themeColor="accent1" w:themeShade="BF"/>
+                          <w:sz w:val="18"/>
+                          <w:szCs w:val="18"/>
+                        </w:rPr>
+                      </w:pPr>
+                      <w:r>
+                        <w:rPr>
+                          <w:rFonts w:asciiTheme="majorHAnsi" w:eastAsiaTheme="majorEastAsia" w:hAnsiTheme="majorHAnsi" w:cstheme="majorBidi"/>
+                          <w:color w:val="365F91" w:themeColor="accent1" w:themeShade="BF"/>
+                          <w:sz w:val="18"/>
+                          <w:szCs w:val="18"/>
+                        </w:rPr>
+                        <w:t>Tel: 074 064 6867 / 071 356 6569, Fax: 053 833 1303</w:t>
+                      </w:r>
+                    </w:p>
+                    <w:p>
+                      <w:pPr>
+                        <w:pStyle w:val="NoSpacing"/>
+                        <w:jc w:val="center"/>
+                        <w:rPr>
+                          <w:rFonts w:asciiTheme="majorHAnsi" w:eastAsiaTheme="majorEastAsia" w:hAnsiTheme="majorHAnsi" w:cstheme="majorBidi"/>
+                          <w:color w:val="365F91" w:themeColor="accent1" w:themeShade="BF"/>
+                          <w:sz w:val="18"/>
+                          <w:szCs w:val="18"/>
+                        </w:rPr>
+                      </w:pPr>
+                      <w:r>
+                        <w:rPr>
+                          <w:rFonts w:asciiTheme="majorHAnsi" w:eastAsiaTheme="majorEastAsia" w:hAnsiTheme="majorHAnsi" w:cstheme="majorBidi"/>
+                          <w:color w:val="365F91" w:themeColor="accent1" w:themeShade="BF"/>
+                          <w:sz w:val="18"/>
+                          <w:szCs w:val="18"/>
+                        </w:rPr>
+                        <w:t xml:space="preserve">E-mail: </w:t>
+                      </w:r>
+                      <w:hyperlink r:id="rId10" w:history="1">
+                        <w:r>
+                          <w:rPr>
+                            <w:rStyle w:val="Hyperlink"/>
+                            <w:rFonts w:asciiTheme="majorHAnsi" w:eastAsiaTheme="majorEastAsia" w:hAnsiTheme="majorHAnsi" w:cstheme="majorBidi"/>
+                            <w:sz w:val="18"/>
+                            <w:szCs w:val="18"/>
+                          </w:rPr>
+                          <w:t>nattexfuneralschemes@telkomsa.net</w:t>
+                        </w:r>
+                      </w:hyperlink>
+                    </w:p>
+                    <w:p>
+                      <w:pPr>
+                        <w:pStyle w:val="NoSpacing"/>
+                        <w:jc w:val="center"/>
+                        <w:rPr>
+                          <w:rFonts w:asciiTheme="majorHAnsi" w:eastAsiaTheme="majorEastAsia" w:hAnsiTheme="majorHAnsi" w:cstheme="majorBidi"/>
+                          <w:color w:val="365F91" w:themeColor="accent1" w:themeShade="BF"/>
+                          <w:sz w:val="18"/>
+                          <w:szCs w:val="18"/>
+                        </w:rPr>
+                      </w:pPr>
+                      <w:r>
+                        <w:rPr>
+                          <w:rFonts w:asciiTheme="majorHAnsi" w:eastAsiaTheme="majorEastAsia" w:hAnsiTheme="majorHAnsi" w:cstheme="majorBidi"/>
+                          <w:color w:val="365F91" w:themeColor="accent1" w:themeShade="BF"/>
+                          <w:sz w:val="18"/>
+                          <w:szCs w:val="18"/>
+                        </w:rPr>
+                        <w:t>Nattex Funeral Scheme is a Juristic Representative under Ingwe Life 46004 Underwritten by African Unity</w:t>
+                      </w:r>
+                    </w:p>
+                    <w:p>
+                      <w:pPr>
+                        <w:pStyle w:val="NoSpacing"/>
+                        <w:jc w:val="center"/>
+                        <w:rPr>
+                          <w:rStyle w:val="Hyperlink"/>
+                          <w:sz w:val="18"/>
+                          <w:szCs w:val="18"/>
+                        </w:rPr>
+                      </w:pPr>
+                      <w:r>
+                        <w:rPr>
+                          <w:rFonts w:asciiTheme="majorHAnsi" w:eastAsiaTheme="majorEastAsia" w:hAnsiTheme="majorHAnsi" w:cstheme="majorBidi"/>
+                          <w:color w:val="365F91" w:themeColor="accent1" w:themeShade="BF"/>
+                          <w:sz w:val="18"/>
+                          <w:szCs w:val="18"/>
+                        </w:rPr>
+                        <w:t xml:space="preserve">E Mail: </w:t>
+                      </w:r>
+                      <w:hyperlink r:id="rId11" w:history="1">
+                        <w:r>
+                          <w:rPr>
+                            <w:rStyle w:val="Hyperlink"/>
+                            <w:sz w:val="18"/>
+                            <w:szCs w:val="18"/>
+                          </w:rPr>
+                          <w:t>Winston.nattex@gmail.com</w:t>
+                        </w:r>
+                      </w:hyperlink>
+                    </w:p>
+                    <w:p>
+                      <w:pPr>
+                        <w:pStyle w:val="NoSpacing"/>
+                        <w:jc w:val="center"/>
+                        <w:rPr>
+                          <w:rStyle w:val="Hyperlink"/>
+                          <w:sz w:val="18"/>
+                          <w:szCs w:val="18"/>
+                          <w:u w:val="none"/>
+                        </w:rPr>
+                      </w:pPr>
+                      <w:r>
+                        <w:rPr>
+                          <w:rFonts w:asciiTheme="majorHAnsi" w:eastAsiaTheme="majorEastAsia" w:hAnsiTheme="majorHAnsi" w:cstheme="majorBidi"/>
+                          <w:color w:val="365F91" w:themeColor="accent1" w:themeShade="BF"/>
+                          <w:sz w:val="18"/>
+                          <w:szCs w:val="18"/>
+                        </w:rPr>
+                        <w:t>FSB License Number:</w:t>
+                      </w:r>
+                      <w:r>
+                        <w:rPr>
+                          <w:rStyle w:val="Hyperlink"/>
+                          <w:sz w:val="18"/>
+                          <w:szCs w:val="18"/>
+                          <w:u w:val="none"/>
+                        </w:rPr>
+                        <w:t xml:space="preserve"> 47679</w:t>
+                      </w:r>
+                    </w:p>
+                    <w:p>
+                      <w:pPr>
+                        <w:pStyle w:val="NoSpacing"/>
+                        <w:jc w:val="center"/>
+                        <w:rPr>
+                          <w:b/>
+                          <w:sz w:val="22"/>
+                          <w:szCs w:val="22"/>
+                        </w:rPr>
+                      </w:pPr>
+                    </w:p>
+                    <w:p>
+                      <w:pPr>
+                        <w:pStyle w:val="NoSpacing"/>
+                        <w:jc w:val="center"/>
+                        <w:rPr>
+                          <w:rFonts w:cstheme="minorHAnsi"/>
+                          <w:sz w:val="22"/>
+                          <w:szCs w:val="22"/>
+                        </w:rPr>
+                      </w:pPr>
+                    </w:p>
+                    <w:p>
+                      <w:pPr>
+                        <w:ind w:left="2160" w:firstLine="720"/>
+                        <w:jc w:val="center"/>
+                        <w:rPr>
+                          <w:b/>
+                          <w:sz w:val="48"/>
+                          <w:szCs w:val="48"/>
+                        </w:rPr>
+                      </w:pPr>
+                    </w:p>
+                    <w:p>
+                      <w:pPr>
+                        <w:ind w:left="2160" w:firstLine="720"/>
+                        <w:jc w:val="center"/>
+                        <w:rPr>
+                          <w:b/>
+                          <w:sz w:val="48"/>
+                          <w:szCs w:val="48"/>
+                        </w:rPr>
+                      </w:pPr>
+                    </w:p>
+                    <w:p>
+                      <w:pPr>
+                        <w:jc w:val="center"/>
+                        <w:rPr>
+                          <w:b/>
+                          <w:sz w:val="44"/>
+                          <w:szCs w:val="44"/>
+                        </w:rPr>
+                      </w:pPr>
+                    </w:p>
+                  </w:txbxContent>
+                </v:textbox>
+              </v:roundrect>
+            </w:pict>
+          </mc:Fallback>
+        </mc:AlternateContent>
+      </w:r>
+      <w:r>
+        <w:rPr>
+          <w:noProof/>
+        </w:rPr>
+        <mc:AlternateContent>
+          <mc:Choice Requires="wps">
+            <w:drawing>
+              <wp:anchor distT="0" distB="0" distL="114300" distR="114300" simplePos="0" relativeHeight="251664384" behindDoc="0" locked="0" layoutInCell="1" allowOverlap="1" wp14:anchorId="6457BAAB" wp14:editId="7703F0A4">
                 <wp:simplePos x="0" y="0"/>
                 <wp:positionH relativeFrom="column">
                   <wp:posOffset>-95250</wp:posOffset>
@@ -140,7 +1835,7 @@
                 <wp:positionV relativeFrom="paragraph">
                   <wp:posOffset>0</wp:posOffset>
                 </wp:positionV>
-                <wp:extent cx="6097905" cy="7639050"/>
+                <wp:extent cx="6153150" cy="7639050"/>
                 <wp:effectExtent l="0" t="0" r="0" b="0"/>
                 <wp:wrapNone/>
                 <wp:docPr id="6" name="Text Box 8"/>
@@ -156,7 +1851,7 @@
                       <wps:spPr bwMode="auto">
                         <a:xfrm>
                           <a:off x="0" y="0"/>
-                          <a:ext cx="6097905" cy="7639050"/>
+                          <a:ext cx="6153150" cy="7639050"/>
                         </a:xfrm>
                         <a:prstGeom prst="rect">
                           <a:avLst/>
@@ -362,6 +2057,106 @@
                           <w:p>
                             <w:pPr>
                               <w:pStyle w:val="NoSpacing"/>
+                              <w:rPr>
+                                <w:b/>
+                                <w:color w:val="0D0D0D" w:themeColor="text1" w:themeTint="F2"/>
+                                <w:sz w:val="18"/>
+                                <w:szCs w:val="18"/>
+                                <w:lang w:val="en-ZA"/>
+                              </w:rPr>
+                            </w:pPr>
+                            <w:r>
+                              <w:rPr>
+                                <w:b/>
+                                <w:color w:val="0D0D0D" w:themeColor="text1" w:themeTint="F2"/>
+                                <w:sz w:val="18"/>
+                                <w:szCs w:val="18"/>
+                                <w:lang w:val="en-ZA"/>
+                              </w:rPr>
+                              <w:t xml:space="preserve">                       </w:t>
+                            </w:r>
+                            <w:r>
+                              <w:rPr>
+                                <w:b/>
+                                <w:color w:val="0D0D0D" w:themeColor="text1" w:themeTint="F2"/>
+                                <w:sz w:val="18"/>
+                                <w:szCs w:val="18"/>
+                                <w:lang w:val="en-ZA"/>
+                              </w:rPr>
+                              <w:t>Quotation Date:</w:t>
+                            </w:r>
+                            <w:r>
+                              <w:rPr>
+                                <w:b/>
+                                <w:color w:val="0D0D0D" w:themeColor="text1" w:themeTint="F2"/>
+                                <w:sz w:val="18"/>
+                                <w:szCs w:val="18"/>
+                                <w:lang w:val="en-ZA"/>
+                              </w:rPr>
+                              <w:t xml:space="preserve">  </w:t>
+                            </w:r>
+                            <w:r>
+                              <w:rPr>
+                                <w:color w:val="0D0D0D" w:themeColor="text1" w:themeTint="F2"/>
+                                <w:sz w:val="18"/>
+                                <w:szCs w:val="18"/>
+                                <w:lang w:val="en-ZA"/>
+                              </w:rPr>
+                              <w:t>&lt;QuotationCreateDate&gt;</w:t>
+                            </w:r>
+                            <w:r>
+                              <w:rPr>
+                                <w:color w:val="0D0D0D" w:themeColor="text1" w:themeTint="F2"/>
+                                <w:sz w:val="18"/>
+                                <w:szCs w:val="18"/>
+                                <w:lang w:val="en-ZA"/>
+                              </w:rPr>
+                              <w:t xml:space="preserve">                       </w:t>
+                            </w:r>
+                            <w:r>
+                              <w:rPr>
+                                <w:b/>
+                                <w:color w:val="0D0D0D" w:themeColor="text1" w:themeTint="F2"/>
+                                <w:sz w:val="18"/>
+                                <w:szCs w:val="18"/>
+                                <w:lang w:val="en-ZA"/>
+                              </w:rPr>
+                              <w:t>Quotation Prepared By:</w:t>
+                            </w:r>
+                            <w:r>
+                              <w:rPr>
+                                <w:b/>
+                                <w:color w:val="0D0D0D" w:themeColor="text1" w:themeTint="F2"/>
+                                <w:sz w:val="18"/>
+                                <w:szCs w:val="18"/>
+                                <w:lang w:val="en-ZA"/>
+                              </w:rPr>
+                              <w:t xml:space="preserve">   </w:t>
+                            </w:r>
+                            <w:r>
+                              <w:rPr>
+                                <w:color w:val="0D0D0D" w:themeColor="text1" w:themeTint="F2"/>
+                                <w:sz w:val="18"/>
+                                <w:szCs w:val="18"/>
+                                <w:lang w:val="en-ZA"/>
+                              </w:rPr>
+                              <w:t>&lt;QuotationPreparedBy&gt;</w:t>
+                            </w:r>
+                          </w:p>
+                          <w:p>
+                            <w:pPr>
+                              <w:pStyle w:val="NoSpacing"/>
+                              <w:jc w:val="center"/>
+                              <w:rPr>
+                                <w:b/>
+                                <w:sz w:val="36"/>
+                                <w:szCs w:val="36"/>
+                              </w:rPr>
+                            </w:pPr>
+                          </w:p>
+                          <w:p>
+                            <w:pPr>
+                              <w:pStyle w:val="NoSpacing"/>
                               <w:jc w:val="center"/>
                               <w:rPr>
                                 <w:b/>
@@ -528,9 +2323,9 @@
                               <w:tblLook w:val="04A0" w:firstRow="1" w:lastRow="0" w:firstColumn="1" w:lastColumn="0" w:noHBand="0" w:noVBand="1"/>
                             </w:tblPr>
                             <w:tblGrid>
-                              <w:gridCol w:w="954"/>
-                              <w:gridCol w:w="2771"/>
-                              <w:gridCol w:w="2963"/>
+                              <w:gridCol w:w="971"/>
+                              <w:gridCol w:w="2806"/>
+                              <w:gridCol w:w="2998"/>
                               <w:gridCol w:w="2557"/>
                             </w:tblGrid>
                             <w:tr>
@@ -1336,7 +3131,11 @@
           </mc:Choice>
           <mc:Fallback>
             <w:pict>
-              <v:shape w14:anchorId="6457BAAB" id="Text Box 8" o:spid="_x0000_s1027" type="#_x0000_t202" style="position:absolute;margin-left:-7.5pt;margin-top:0;width:480.15pt;height:601.5pt;z-index:251664384;visibility:visible;mso-wrap-style:square;mso-width-percent:0;mso-height-percent:0;mso-wrap-distance-left:9pt;mso-wrap-distance-top:0;mso-wrap-distance-right:9pt;mso-wrap-distance-bottom:0;mso-position-horizontal:absolute;mso-position-horizontal-relative:text;mso-position-vertical:absolute;mso-position-vertical-relative:text;mso-width-percent:0;mso-height-percent:0;mso-width-relative:margin;mso-height-relative:margin;v-text-anchor:top" o:gfxdata="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" filled="f" stroked="f">
+              <v:shapetype w14:anchorId="6457BAAB" id="_x0000_t202" coordsize="21600,21600" o:spt="202" path="m,l,21600r21600,l21600,xe">
+                <v:stroke joinstyle="miter"/>
+                <v:path gradientshapeok="t" o:connecttype="rect"/>
+              </v:shapetype>
+              <v:shape id="Text Box 8" o:spid="_x0000_s1028" type="#_x0000_t202" style="position:absolute;margin-left:-7.5pt;margin-top:0;width:484.5pt;height:601.5pt;z-index:251664384;visibility:visible;mso-wrap-style:square;mso-width-percent:0;mso-height-percent:0;mso-wrap-distance-left:9pt;mso-wrap-distance-top:0;mso-wrap-distance-right:9pt;mso-wrap-distance-bottom:0;mso-position-horizontal:absolute;mso-position-horizontal-relative:text;mso-position-vertical:absolute;mso-position-vertical-relative:text;mso-width-percent:0;mso-height-percent:0;mso-width-relative:margin;mso-height-relative:margin;v-text-anchor:top" o:gfxdata="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" filled="f" stroked="f">
                 <v:textbox>
                   <w:txbxContent>
                     <w:p>
@@ -1499,6 +3298,106 @@
                           <w:szCs w:val="36"/>
                         </w:rPr>
                       </w:pPr>
+                    </w:p>
+                    <w:p>
+                      <w:pPr>
+                        <w:pStyle w:val="NoSpacing"/>
+                        <w:jc w:val="center"/>
+                        <w:rPr>
+                          <w:b/>
+                          <w:sz w:val="36"/>
+                          <w:szCs w:val="36"/>
+                        </w:rPr>
+                      </w:pPr>
+                    </w:p>
+                    <w:p>
+                      <w:pPr>
+                        <w:pStyle w:val="NoSpacing"/>
+                        <w:rPr>
+                          <w:b/>
+                          <w:color w:val="0D0D0D" w:themeColor="text1" w:themeTint="F2"/>
+                          <w:sz w:val="18"/>
+                          <w:szCs w:val="18"/>
+                          <w:lang w:val="en-ZA"/>
+                        </w:rPr>
+                      </w:pPr>
+                      <w:r>
+                        <w:rPr>
+                          <w:b/>
+                          <w:color w:val="0D0D0D" w:themeColor="text1" w:themeTint="F2"/>
+                          <w:sz w:val="18"/>
+                          <w:szCs w:val="18"/>
+                          <w:lang w:val="en-ZA"/>
+                        </w:rPr>
+                        <w:t xml:space="preserve">                       </w:t>
+                      </w:r>
+                      <w:r>
+                        <w:rPr>
+                          <w:b/>
+                          <w:color w:val="0D0D0D" w:themeColor="text1" w:themeTint="F2"/>
+                          <w:sz w:val="18"/>
+                          <w:szCs w:val="18"/>
+                          <w:lang w:val="en-ZA"/>
+                        </w:rPr>
+                        <w:t>Quotation Date:</w:t>
+                      </w:r>
+                      <w:r>
+                        <w:rPr>
+                          <w:b/>
+                          <w:color w:val="0D0D0D" w:themeColor="text1" w:themeTint="F2"/>
+                          <w:sz w:val="18"/>
+                          <w:szCs w:val="18"/>
+                          <w:lang w:val="en-ZA"/>
+                        </w:rPr>
+                        <w:t xml:space="preserve">  </w:t>
+                      </w:r>
+                      <w:r>
+                        <w:rPr>
+                          <w:color w:val="0D0D0D" w:themeColor="text1" w:themeTint="F2"/>
+                          <w:sz w:val="18"/>
+                          <w:szCs w:val="18"/>
+                          <w:lang w:val="en-ZA"/>
+                        </w:rPr>
+                        <w:t>&lt;QuotationCreateDate&gt;</w:t>
+                      </w:r>
+                      <w:r>
+                        <w:rPr>
+                          <w:color w:val="0D0D0D" w:themeColor="text1" w:themeTint="F2"/>
+                          <w:sz w:val="18"/>
+                          <w:szCs w:val="18"/>
+                          <w:lang w:val="en-ZA"/>
+                        </w:rPr>
+                        <w:t xml:space="preserve">                       </w:t>
+                      </w:r>
+                      <w:r>
+                        <w:rPr>
+                          <w:b/>
+                          <w:color w:val="0D0D0D" w:themeColor="text1" w:themeTint="F2"/>
+                          <w:sz w:val="18"/>
+                          <w:szCs w:val="18"/>
+                          <w:lang w:val="en-ZA"/>
+                        </w:rPr>
+                        <w:t>Quotation Prepared By:</w:t>
+                      </w:r>
+                      <w:r>
+                        <w:rPr>
+                          <w:b/>
+                          <w:color w:val="0D0D0D" w:themeColor="text1" w:themeTint="F2"/>
+                          <w:sz w:val="18"/>
+                          <w:szCs w:val="18"/>
+                          <w:lang w:val="en-ZA"/>
+                        </w:rPr>
+                        <w:t xml:space="preserve">   </w:t>
+                      </w:r>
+                      <w:r>
+                        <w:rPr>
+                          <w:color w:val="0D0D0D" w:themeColor="text1" w:themeTint="F2"/>
+                          <w:sz w:val="18"/>
+                          <w:szCs w:val="18"/>
+                          <w:lang w:val="en-ZA"/>
+                        </w:rPr>
+                        <w:t>&lt;QuotationPreparedBy&gt;</w:t>
+                      </w:r>
                     </w:p>
                     <w:p>
                       <w:pPr>
@@ -1680,9 +3579,9 @@
                         <w:tblLook w:val="04A0" w:firstRow="1" w:lastRow="0" w:firstColumn="1" w:lastColumn="0" w:noHBand="0" w:noVBand="1"/>
                       </w:tblPr>
                       <w:tblGrid>
-                        <w:gridCol w:w="954"/>
-                        <w:gridCol w:w="2771"/>
-                        <w:gridCol w:w="2963"/>
+                        <w:gridCol w:w="971"/>
+                        <w:gridCol w:w="2806"/>
+                        <w:gridCol w:w="2998"/>
                         <w:gridCol w:w="2557"/>
                       </w:tblGrid>
                       <w:tr>
@@ -2483,370 +4382,59 @@
         <mc:AlternateContent>
           <mc:Choice Requires="wps">
             <w:drawing>
-              <wp:anchor distT="0" distB="0" distL="114300" distR="114300" simplePos="0" relativeHeight="251667456" behindDoc="0" locked="0" layoutInCell="1" allowOverlap="1" wp14:anchorId="23CD6254" wp14:editId="3AE325B6">
+              <wp:anchor distT="0" distB="0" distL="114300" distR="114300" simplePos="0" relativeHeight="251672576" behindDoc="0" locked="0" layoutInCell="1" allowOverlap="1" wp14:anchorId="0A30B137" wp14:editId="6B55768C">
                 <wp:simplePos x="0" y="0"/>
                 <wp:positionH relativeFrom="margin">
-                  <wp:posOffset>3762375</wp:posOffset>
+                  <wp:align>left</wp:align>
                 </wp:positionH>
                 <wp:positionV relativeFrom="paragraph">
-                  <wp:posOffset>400050</wp:posOffset>
+                  <wp:posOffset>-152400</wp:posOffset>
                 </wp:positionV>
-                <wp:extent cx="2190750" cy="2286000"/>
-                <wp:effectExtent l="0" t="0" r="19050" b="19050"/>
+                <wp:extent cx="6029325" cy="447675"/>
+                <wp:effectExtent l="0" t="0" r="0" b="0"/>
                 <wp:wrapNone/>
-                <wp:docPr id="16" name="Flowchart: Alternate Process 16"/>
+                <wp:docPr id="19" name="Text Box 19"/>
                 <wp:cNvGraphicFramePr/>
                 <a:graphic xmlns:a="http://schemas.openxmlformats.org/drawingml/2006/main">
                   <a:graphicData uri="http://schemas.microsoft.com/office/word/2010/wordprocessingShape">
                     <wps:wsp>
-                      <wps:cNvSpPr/>
+                      <wps:cNvSpPr txBox="1"/>
                       <wps:spPr>
                         <a:xfrm>
                           <a:off x="0" y="0"/>
-                          <a:ext cx="2190750" cy="2286000"/>
+                          <a:ext cx="6029325" cy="447675"/>
                         </a:xfrm>
-                        <a:prstGeom prst="flowChartAlternateProcess">
+                        <a:prstGeom prst="rect">
                           <a:avLst/>
                         </a:prstGeom>
-                        <a:solidFill>
-                          <a:schemeClr val="bg1"/>
-                        </a:solidFill>
-                        <a:ln w="12700">
-                          <a:solidFill>
-                            <a:schemeClr val="tx1"/>
-                          </a:solidFill>
+                        <a:noFill/>
+                        <a:ln w="6350">
+                          <a:noFill/>
                         </a:ln>
                       </wps:spPr>
-                      <wps:style>
-                        <a:lnRef idx="2">
-                          <a:schemeClr val="accent1">
-                            <a:shade val="50000"/>
-                          </a:schemeClr>
-                        </a:lnRef>
-                        <a:fillRef idx="1">
-                          <a:schemeClr val="accent1"/>
-                        </a:fillRef>
-                        <a:effectRef idx="0">
-                          <a:schemeClr val="accent1"/>
-                        </a:effectRef>
-                        <a:fontRef idx="minor">
-                          <a:schemeClr val="lt1"/>
-                        </a:fontRef>
-                      </wps:style>
                       <wps:txbx>
                         <w:txbxContent>
                           <w:p>
                             <w:pPr>
-                              <w:pStyle w:val="NoSpacing"/>
-                              <w:rPr>
-                                <w:b/>
-                                <w:color w:val="0D0D0D" w:themeColor="text1" w:themeTint="F2"/>
-                                <w:sz w:val="18"/>
-                                <w:szCs w:val="18"/>
+                              <w:jc w:val="center"/>
+                              <w:rPr>
+                                <w:rFonts w:cstheme="minorHAnsi"/>
+                                <w:b/>
+                                <w:sz w:val="48"/>
+                                <w:szCs w:val="48"/>
                                 <w:lang w:val="en-ZA"/>
                               </w:rPr>
                             </w:pPr>
                             <w:r>
                               <w:rPr>
-                                <w:b/>
-                                <w:color w:val="0D0D0D" w:themeColor="text1" w:themeTint="F2"/>
-                                <w:sz w:val="18"/>
-                                <w:szCs w:val="18"/>
+                                <w:rFonts w:cstheme="minorHAnsi"/>
+                                <w:b/>
+                                <w:sz w:val="48"/>
+                                <w:szCs w:val="48"/>
                                 <w:lang w:val="en-ZA"/>
                               </w:rPr>
-                              <w:t>Customer Number</w:t>
-                            </w:r>
-                            <w:r>
-                              <w:rPr>
-                                <w:b/>
-                                <w:color w:val="0D0D0D" w:themeColor="text1" w:themeTint="F2"/>
-                                <w:sz w:val="18"/>
-                                <w:szCs w:val="18"/>
-                                <w:lang w:val="en-ZA"/>
-                              </w:rPr>
-                              <w:t xml:space="preserve">:  </w:t>
-                            </w:r>
-                          </w:p>
-                          <w:p>
-                            <w:pPr>
-                              <w:pStyle w:val="NoSpacing"/>
-                              <w:rPr>
-                                <w:color w:val="0D0D0D" w:themeColor="text1" w:themeTint="F2"/>
-                                <w:sz w:val="18"/>
-                                <w:szCs w:val="18"/>
-                                <w:lang w:val="en-ZA"/>
-                              </w:rPr>
-                            </w:pPr>
-                            <w:r>
-                              <w:rPr>
-                                <w:color w:val="0D0D0D" w:themeColor="text1" w:themeTint="F2"/>
-                                <w:sz w:val="18"/>
-                                <w:szCs w:val="18"/>
-                                <w:lang w:val="en-ZA"/>
-                              </w:rPr>
-                              <w:t>&lt;</w:t>
-                            </w:r>
-                            <w:r>
-                              <w:rPr>
-                                <w:color w:val="0D0D0D" w:themeColor="text1" w:themeTint="F2"/>
-                                <w:sz w:val="18"/>
-                                <w:szCs w:val="18"/>
-                                <w:lang w:val="en-ZA"/>
-                              </w:rPr>
-                              <w:t>CustomerN</w:t>
-                            </w:r>
-                            <w:r>
-                              <w:rPr>
-                                <w:color w:val="0D0D0D" w:themeColor="text1" w:themeTint="F2"/>
-                                <w:sz w:val="18"/>
-                                <w:szCs w:val="18"/>
-                                <w:lang w:val="en-ZA"/>
-                              </w:rPr>
-                              <w:t>umber&gt;</w:t>
-                            </w:r>
-                          </w:p>
-                          <w:p>
-                            <w:pPr>
-                              <w:pStyle w:val="NoSpacing"/>
-                              <w:rPr>
-                                <w:color w:val="0D0D0D" w:themeColor="text1" w:themeTint="F2"/>
-                                <w:sz w:val="18"/>
-                                <w:szCs w:val="18"/>
-                                <w:lang w:val="en-ZA"/>
-                              </w:rPr>
-                            </w:pPr>
-                          </w:p>
-                          <w:p>
-                            <w:pPr>
-                              <w:pStyle w:val="NoSpacing"/>
-                              <w:rPr>
-                                <w:b/>
-                                <w:color w:val="0D0D0D" w:themeColor="text1" w:themeTint="F2"/>
-                                <w:sz w:val="18"/>
-                                <w:szCs w:val="18"/>
-                                <w:lang w:val="en-ZA"/>
-                              </w:rPr>
-                            </w:pPr>
-                            <w:r>
-                              <w:rPr>
-                                <w:b/>
-                                <w:color w:val="0D0D0D" w:themeColor="text1" w:themeTint="F2"/>
-                                <w:sz w:val="18"/>
-                                <w:szCs w:val="18"/>
-                                <w:lang w:val="en-ZA"/>
-                              </w:rPr>
-                              <w:t xml:space="preserve">Customer Name:      </w:t>
-                            </w:r>
-                          </w:p>
-                          <w:p>
-                            <w:pPr>
-                              <w:pStyle w:val="NoSpacing"/>
-                              <w:rPr>
-                                <w:color w:val="0D0D0D" w:themeColor="text1" w:themeTint="F2"/>
-                                <w:sz w:val="18"/>
-                                <w:szCs w:val="18"/>
-                                <w:lang w:val="en-ZA"/>
-                              </w:rPr>
-                            </w:pPr>
-                            <w:r>
-                              <w:rPr>
-                                <w:color w:val="0D0D0D" w:themeColor="text1" w:themeTint="F2"/>
-                                <w:sz w:val="18"/>
-                                <w:szCs w:val="18"/>
-                                <w:lang w:val="en-ZA"/>
-                              </w:rPr>
-                              <w:t>&lt;CustomerName&gt;</w:t>
-                            </w:r>
-                          </w:p>
-                          <w:p>
-                            <w:pPr>
-                              <w:pStyle w:val="NoSpacing"/>
-                              <w:rPr>
-                                <w:color w:val="0D0D0D" w:themeColor="text1" w:themeTint="F2"/>
-                                <w:sz w:val="18"/>
-                                <w:szCs w:val="18"/>
-                                <w:lang w:val="en-ZA"/>
-                              </w:rPr>
-                            </w:pPr>
-                          </w:p>
-                          <w:p>
-                            <w:pPr>
-                              <w:pStyle w:val="NoSpacing"/>
-                              <w:rPr>
-                                <w:b/>
-                                <w:color w:val="0D0D0D" w:themeColor="text1" w:themeTint="F2"/>
-                                <w:sz w:val="18"/>
-                                <w:szCs w:val="18"/>
-                                <w:lang w:val="en-ZA"/>
-                              </w:rPr>
-                            </w:pPr>
-                            <w:r>
-                              <w:rPr>
-                                <w:b/>
-                                <w:color w:val="0D0D0D" w:themeColor="text1" w:themeTint="F2"/>
-                                <w:sz w:val="18"/>
-                                <w:szCs w:val="18"/>
-                                <w:lang w:val="en-ZA"/>
-                              </w:rPr>
-                              <w:t>Quotation Number:</w:t>
-                            </w:r>
-                            <w:r>
-                              <w:rPr>
-                                <w:b/>
-                                <w:color w:val="0D0D0D" w:themeColor="text1" w:themeTint="F2"/>
-                                <w:sz w:val="18"/>
-                                <w:szCs w:val="18"/>
-                                <w:lang w:val="en-ZA"/>
-                              </w:rPr>
-                              <w:t xml:space="preserve"> </w:t>
-                            </w:r>
-                          </w:p>
-                          <w:p>
-                            <w:pPr>
-                              <w:pStyle w:val="NoSpacing"/>
-                              <w:rPr>
-                                <w:color w:val="0D0D0D" w:themeColor="text1" w:themeTint="F2"/>
-                                <w:sz w:val="18"/>
-                                <w:szCs w:val="18"/>
-                                <w:lang w:val="en-ZA"/>
-                              </w:rPr>
-                            </w:pPr>
-                            <w:r>
-                              <w:rPr>
-                                <w:color w:val="0D0D0D" w:themeColor="text1" w:themeTint="F2"/>
-                                <w:sz w:val="18"/>
-                                <w:szCs w:val="18"/>
-                                <w:lang w:val="en-ZA"/>
-                              </w:rPr>
-                              <w:t>&lt;QuotationNo&gt;</w:t>
-                            </w:r>
-                          </w:p>
-                          <w:p>
-                            <w:pPr>
-                              <w:pStyle w:val="NoSpacing"/>
-                              <w:rPr>
-                                <w:color w:val="0D0D0D" w:themeColor="text1" w:themeTint="F2"/>
-                                <w:sz w:val="18"/>
-                                <w:szCs w:val="18"/>
-                                <w:lang w:val="en-ZA"/>
-                              </w:rPr>
-                            </w:pPr>
-                          </w:p>
-                          <w:p>
-                            <w:pPr>
-                              <w:pStyle w:val="NoSpacing"/>
-                              <w:rPr>
-                                <w:b/>
-                                <w:color w:val="0D0D0D" w:themeColor="text1" w:themeTint="F2"/>
-                                <w:sz w:val="18"/>
-                                <w:szCs w:val="18"/>
-                                <w:lang w:val="en-ZA"/>
-                              </w:rPr>
-                            </w:pPr>
-                            <w:r>
-                              <w:rPr>
-                                <w:b/>
-                                <w:color w:val="0D0D0D" w:themeColor="text1" w:themeTint="F2"/>
-                                <w:sz w:val="18"/>
-                                <w:szCs w:val="18"/>
-                                <w:lang w:val="en-ZA"/>
-                              </w:rPr>
-                              <w:t>Quotation Date:</w:t>
-                            </w:r>
-                          </w:p>
-                          <w:p>
-                            <w:pPr>
-                              <w:pStyle w:val="NoSpacing"/>
-                              <w:rPr>
-                                <w:color w:val="0D0D0D" w:themeColor="text1" w:themeTint="F2"/>
-                                <w:sz w:val="18"/>
-                                <w:szCs w:val="18"/>
-                                <w:lang w:val="en-ZA"/>
-                              </w:rPr>
-                            </w:pPr>
-                            <w:r>
-                              <w:rPr>
-                                <w:color w:val="0D0D0D" w:themeColor="text1" w:themeTint="F2"/>
-                                <w:sz w:val="18"/>
-                                <w:szCs w:val="18"/>
-                                <w:lang w:val="en-ZA"/>
-                              </w:rPr>
-                              <w:t>&lt;QuotationCreateDate&gt;</w:t>
-                            </w:r>
-                          </w:p>
-                          <w:p>
-                            <w:pPr>
-                              <w:pStyle w:val="NoSpacing"/>
-                              <w:rPr>
-                                <w:color w:val="0D0D0D" w:themeColor="text1" w:themeTint="F2"/>
-                                <w:sz w:val="18"/>
-                                <w:szCs w:val="18"/>
-                                <w:lang w:val="en-ZA"/>
-                              </w:rPr>
-                            </w:pPr>
-                          </w:p>
-                          <w:p>
-                            <w:pPr>
-                              <w:pStyle w:val="NoSpacing"/>
-                              <w:rPr>
-                                <w:color w:val="0D0D0D" w:themeColor="text1" w:themeTint="F2"/>
-                                <w:sz w:val="18"/>
-                                <w:szCs w:val="18"/>
-                                <w:lang w:val="en-ZA"/>
-                              </w:rPr>
-                            </w:pPr>
-                            <w:r>
-                              <w:rPr>
-                                <w:b/>
-                                <w:color w:val="0D0D0D" w:themeColor="text1" w:themeTint="F2"/>
-                                <w:sz w:val="18"/>
-                                <w:szCs w:val="18"/>
-                                <w:lang w:val="en-ZA"/>
-                              </w:rPr>
-                              <w:t>Quotation Prepared By:</w:t>
-                            </w:r>
-                          </w:p>
-                          <w:p>
-                            <w:pPr>
-                              <w:pStyle w:val="NoSpacing"/>
-                              <w:rPr>
-                                <w:color w:val="0D0D0D" w:themeColor="text1" w:themeTint="F2"/>
-                                <w:sz w:val="18"/>
-                                <w:szCs w:val="18"/>
-                                <w:lang w:val="en-ZA"/>
-                              </w:rPr>
-                            </w:pPr>
-                            <w:r>
-                              <w:rPr>
-                                <w:color w:val="0D0D0D" w:themeColor="text1" w:themeTint="F2"/>
-                                <w:sz w:val="18"/>
-                                <w:szCs w:val="18"/>
-                                <w:lang w:val="en-ZA"/>
-                              </w:rPr>
-                              <w:t>&lt;QuotationPreparedBy&gt;</w:t>
-                            </w:r>
-                          </w:p>
-                          <w:p>
-                            <w:pPr>
-                              <w:pStyle w:val="NoSpacing"/>
-                              <w:rPr>
-                                <w:color w:val="0D0D0D" w:themeColor="text1" w:themeTint="F2"/>
-                                <w:sz w:val="18"/>
-                                <w:szCs w:val="18"/>
-                                <w:lang w:val="en-ZA"/>
-                              </w:rPr>
-                            </w:pPr>
-                          </w:p>
-                          <w:p>
-                            <w:pPr>
-                              <w:pStyle w:val="NoSpacing"/>
-                              <w:rPr>
-                                <w:color w:val="0D0D0D" w:themeColor="text1" w:themeTint="F2"/>
-                                <w:sz w:val="18"/>
-                                <w:szCs w:val="18"/>
-                                <w:lang w:val="en-ZA"/>
-                              </w:rPr>
-                            </w:pPr>
+                              <w:t>QUOTATION</w:t>
+                            </w:r>
                           </w:p>
                         </w:txbxContent>
                       </wps:txbx>
@@ -2870,1135 +4458,35 @@
           </mc:Choice>
           <mc:Fallback>
             <w:pict>
-              <v:shapetype w14:anchorId="23CD6254" id="_x0000_t176" coordsize="21600,21600" o:spt="176" adj="2700" path="m@0,qx0@0l0@2qy@0,21600l@1,21600qx21600@2l21600@0qy@1,xe">
-                <v:stroke joinstyle="miter"/>
-                <v:formulas>
-                  <v:f eqn="val #0"/>
-                  <v:f eqn="sum width 0 #0"/>
-                  <v:f eqn="sum height 0 #0"/>
-                  <v:f eqn="prod @0 2929 10000"/>
-                  <v:f eqn="sum width 0 @3"/>
-                  <v:f eqn="sum height 0 @3"/>
-                  <v:f eqn="val width"/>
-                  <v:f eqn="val height"/>
-                  <v:f eqn="prod width 1 2"/>
-                  <v:f eqn="prod height 1 2"/>
-                </v:formulas>
-                <v:path gradientshapeok="t" limo="10800,10800" o:connecttype="custom" o:connectlocs="@8,0;0,@9;@8,@7;@6,@9" textboxrect="@3,@3,@4,@5"/>
-              </v:shapetype>
-              <v:shape id="Flowchart: Alternate Process 16" o:spid="_x0000_s1029" type="#_x0000_t176" style="position:absolute;margin-left:296.25pt;margin-top:31.5pt;width:172.5pt;height:180pt;z-index:251667456;visibility:visible;mso-wrap-style:square;mso-width-percent:0;mso-height-percent:0;mso-wrap-distance-left:9pt;mso-wrap-distance-top:0;mso-wrap-distance-right:9pt;mso-wrap-distance-bottom:0;mso-position-horizontal:absolute;mso-position-horizontal-relative:margin;mso-position-vertical:absolute;mso-position-vertical-relative:text;mso-width-percent:0;mso-height-percent:0;mso-width-relative:margin;mso-height-relative:margin;v-text-anchor:top" o:gfxdata="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" fillcolor="white [3212]" strokecolor="black [3213]" strokeweight="1pt">
+              <v:shape w14:anchorId="0A30B137" id="Text Box 19" o:spid="_x0000_s1029" type="#_x0000_t202" style="position:absolute;margin-left:0;margin-top:-12pt;width:474.75pt;height:35.25pt;z-index:251672576;visibility:visible;mso-wrap-style:square;mso-width-percent:0;mso-height-percent:0;mso-wrap-distance-left:9pt;mso-wrap-distance-top:0;mso-wrap-distance-right:9pt;mso-wrap-distance-bottom:0;mso-position-horizontal:left;mso-position-horizontal-relative:margin;mso-position-vertical:absolute;mso-position-vertical-relative:text;mso-width-percent:0;mso-height-percent:0;mso-width-relative:margin;mso-height-relative:margin;v-text-anchor:top" o:gfxdata="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" filled="f" stroked="f" strokeweight=".5pt">
                 <v:textbox>
                   <w:txbxContent>
                     <w:p>
                       <w:pPr>
-                        <w:pStyle w:val="NoSpacing"/>
-                        <w:rPr>
+                        <w:jc w:val="center"/>
+                        <w:rPr>
+                          <w:rFonts w:cstheme="minorHAnsi"/>
                           <w:b/>
-                          <w:color w:val="0D0D0D" w:themeColor="text1" w:themeTint="F2"/>
-                          <w:sz w:val="18"/>
-                          <w:szCs w:val="18"/>
+                          <w:sz w:val="48"/>
+                          <w:szCs w:val="48"/>
                           <w:lang w:val="en-ZA"/>
                         </w:rPr>
                       </w:pPr>
                       <w:r>
                         <w:rPr>
+                          <w:rFonts w:cstheme="minorHAnsi"/>
                           <w:b/>
-                          <w:color w:val="0D0D0D" w:themeColor="text1" w:themeTint="F2"/>
-                          <w:sz w:val="18"/>
-                          <w:szCs w:val="18"/>
+                          <w:sz w:val="48"/>
+                          <w:szCs w:val="48"/>
                           <w:lang w:val="en-ZA"/>
                         </w:rPr>
-                        <w:t>Customer Number</w:t>
-                      </w:r>
-                      <w:r>
-                        <w:rPr>
-                          <w:b/>
-                          <w:color w:val="0D0D0D" w:themeColor="text1" w:themeTint="F2"/>
-                          <w:sz w:val="18"/>
-                          <w:szCs w:val="18"/>
-                          <w:lang w:val="en-ZA"/>
-                        </w:rPr>
-                        <w:t xml:space="preserve">:  </w:t>
-                      </w:r>
-                    </w:p>
-                    <w:p>
-                      <w:pPr>
-                        <w:pStyle w:val="NoSpacing"/>
-                        <w:rPr>
-                          <w:color w:val="0D0D0D" w:themeColor="text1" w:themeTint="F2"/>
-                          <w:sz w:val="18"/>
-                          <w:szCs w:val="18"/>
-                          <w:lang w:val="en-ZA"/>
-                        </w:rPr>
-                      </w:pPr>
-                      <w:r>
-                        <w:rPr>
-                          <w:color w:val="0D0D0D" w:themeColor="text1" w:themeTint="F2"/>
-                          <w:sz w:val="18"/>
-                          <w:szCs w:val="18"/>
-                          <w:lang w:val="en-ZA"/>
-                        </w:rPr>
-                        <w:t>&lt;</w:t>
-                      </w:r>
-                      <w:r>
-                        <w:rPr>
-                          <w:color w:val="0D0D0D" w:themeColor="text1" w:themeTint="F2"/>
-                          <w:sz w:val="18"/>
-                          <w:szCs w:val="18"/>
-                          <w:lang w:val="en-ZA"/>
-                        </w:rPr>
-                        <w:t>CustomerN</w:t>
-                      </w:r>
-                      <w:r>
-                        <w:rPr>
-                          <w:color w:val="0D0D0D" w:themeColor="text1" w:themeTint="F2"/>
-                          <w:sz w:val="18"/>
-                          <w:szCs w:val="18"/>
-                          <w:lang w:val="en-ZA"/>
-                        </w:rPr>
-                        <w:t>umber&gt;</w:t>
-                      </w:r>
-                    </w:p>
-                    <w:p>
-                      <w:pPr>
-                        <w:pStyle w:val="NoSpacing"/>
-                        <w:rPr>
-                          <w:color w:val="0D0D0D" w:themeColor="text1" w:themeTint="F2"/>
-                          <w:sz w:val="18"/>
-                          <w:szCs w:val="18"/>
-                          <w:lang w:val="en-ZA"/>
-                        </w:rPr>
-                      </w:pPr>
-                    </w:p>
-                    <w:p>
-                      <w:pPr>
-                        <w:pStyle w:val="NoSpacing"/>
-                        <w:rPr>
-                          <w:b/>
-                          <w:color w:val="0D0D0D" w:themeColor="text1" w:themeTint="F2"/>
-                          <w:sz w:val="18"/>
-                          <w:szCs w:val="18"/>
-                          <w:lang w:val="en-ZA"/>
-                        </w:rPr>
-                      </w:pPr>
-                      <w:r>
-                        <w:rPr>
-                          <w:b/>
-                          <w:color w:val="0D0D0D" w:themeColor="text1" w:themeTint="F2"/>
-                          <w:sz w:val="18"/>
-                          <w:szCs w:val="18"/>
-                          <w:lang w:val="en-ZA"/>
-                        </w:rPr>
-                        <w:t xml:space="preserve">Customer Name:      </w:t>
-                      </w:r>
-                    </w:p>
-                    <w:p>
-                      <w:pPr>
-                        <w:pStyle w:val="NoSpacing"/>
-                        <w:rPr>
-                          <w:color w:val="0D0D0D" w:themeColor="text1" w:themeTint="F2"/>
-                          <w:sz w:val="18"/>
-                          <w:szCs w:val="18"/>
-                          <w:lang w:val="en-ZA"/>
-                        </w:rPr>
-                      </w:pPr>
-                      <w:r>
-                        <w:rPr>
-                          <w:color w:val="0D0D0D" w:themeColor="text1" w:themeTint="F2"/>
-                          <w:sz w:val="18"/>
-                          <w:szCs w:val="18"/>
-                          <w:lang w:val="en-ZA"/>
-                        </w:rPr>
-                        <w:t>&lt;CustomerName&gt;</w:t>
-                      </w:r>
-                    </w:p>
-                    <w:p>
-                      <w:pPr>
-                        <w:pStyle w:val="NoSpacing"/>
-                        <w:rPr>
-                          <w:color w:val="0D0D0D" w:themeColor="text1" w:themeTint="F2"/>
-                          <w:sz w:val="18"/>
-                          <w:szCs w:val="18"/>
-                          <w:lang w:val="en-ZA"/>
-                        </w:rPr>
-                      </w:pPr>
-                    </w:p>
-                    <w:p>
-                      <w:pPr>
-                        <w:pStyle w:val="NoSpacing"/>
-                        <w:rPr>
-                          <w:b/>
-                          <w:color w:val="0D0D0D" w:themeColor="text1" w:themeTint="F2"/>
-                          <w:sz w:val="18"/>
-                          <w:szCs w:val="18"/>
-                          <w:lang w:val="en-ZA"/>
-                        </w:rPr>
-                      </w:pPr>
-                      <w:r>
-                        <w:rPr>
-                          <w:b/>
-                          <w:color w:val="0D0D0D" w:themeColor="text1" w:themeTint="F2"/>
-                          <w:sz w:val="18"/>
-                          <w:szCs w:val="18"/>
-                          <w:lang w:val="en-ZA"/>
-                        </w:rPr>
-                        <w:t>Quotation Number:</w:t>
-                      </w:r>
-                      <w:r>
-                        <w:rPr>
-                          <w:b/>
-                          <w:color w:val="0D0D0D" w:themeColor="text1" w:themeTint="F2"/>
-                          <w:sz w:val="18"/>
-                          <w:szCs w:val="18"/>
-                          <w:lang w:val="en-ZA"/>
-                        </w:rPr>
-                        <w:t xml:space="preserve"> </w:t>
-                      </w:r>
-                    </w:p>
-                    <w:p>
-                      <w:pPr>
-                        <w:pStyle w:val="NoSpacing"/>
-                        <w:rPr>
-                          <w:color w:val="0D0D0D" w:themeColor="text1" w:themeTint="F2"/>
-                          <w:sz w:val="18"/>
-                          <w:szCs w:val="18"/>
-                          <w:lang w:val="en-ZA"/>
-                        </w:rPr>
-                      </w:pPr>
-                      <w:r>
-                        <w:rPr>
-                          <w:color w:val="0D0D0D" w:themeColor="text1" w:themeTint="F2"/>
-                          <w:sz w:val="18"/>
-                          <w:szCs w:val="18"/>
-                          <w:lang w:val="en-ZA"/>
-                        </w:rPr>
-                        <w:t>&lt;QuotationNo&gt;</w:t>
-                      </w:r>
-                    </w:p>
-                    <w:p>
-                      <w:pPr>
-                        <w:pStyle w:val="NoSpacing"/>
-                        <w:rPr>
-                          <w:color w:val="0D0D0D" w:themeColor="text1" w:themeTint="F2"/>
-                          <w:sz w:val="18"/>
-                          <w:szCs w:val="18"/>
-                          <w:lang w:val="en-ZA"/>
-                        </w:rPr>
-                      </w:pPr>
-                    </w:p>
-                    <w:p>
-                      <w:pPr>
-                        <w:pStyle w:val="NoSpacing"/>
-                        <w:rPr>
-                          <w:b/>
-                          <w:color w:val="0D0D0D" w:themeColor="text1" w:themeTint="F2"/>
-                          <w:sz w:val="18"/>
-                          <w:szCs w:val="18"/>
-                          <w:lang w:val="en-ZA"/>
-                        </w:rPr>
-                      </w:pPr>
-                      <w:r>
-                        <w:rPr>
-                          <w:b/>
-                          <w:color w:val="0D0D0D" w:themeColor="text1" w:themeTint="F2"/>
-                          <w:sz w:val="18"/>
-                          <w:szCs w:val="18"/>
-                          <w:lang w:val="en-ZA"/>
-                        </w:rPr>
-                        <w:t>Quotation Date:</w:t>
-                      </w:r>
-                    </w:p>
-                    <w:p>
-                      <w:pPr>
-                        <w:pStyle w:val="NoSpacing"/>
-                        <w:rPr>
-                          <w:color w:val="0D0D0D" w:themeColor="text1" w:themeTint="F2"/>
-                          <w:sz w:val="18"/>
-                          <w:szCs w:val="18"/>
-                          <w:lang w:val="en-ZA"/>
-                        </w:rPr>
-                      </w:pPr>
-                      <w:r>
-                        <w:rPr>
-                          <w:color w:val="0D0D0D" w:themeColor="text1" w:themeTint="F2"/>
-                          <w:sz w:val="18"/>
-                          <w:szCs w:val="18"/>
-                          <w:lang w:val="en-ZA"/>
-                        </w:rPr>
-                        <w:t>&lt;</w:t>
-                      </w:r>
-                      <w:r>
-                        <w:rPr>
-                          <w:color w:val="0D0D0D" w:themeColor="text1" w:themeTint="F2"/>
-                          <w:sz w:val="18"/>
-                          <w:szCs w:val="18"/>
-                          <w:lang w:val="en-ZA"/>
-                        </w:rPr>
-                        <w:t>QuotationCreateDate</w:t>
-                      </w:r>
-                      <w:r>
-                        <w:rPr>
-                          <w:color w:val="0D0D0D" w:themeColor="text1" w:themeTint="F2"/>
-                          <w:sz w:val="18"/>
-                          <w:szCs w:val="18"/>
-                          <w:lang w:val="en-ZA"/>
-                        </w:rPr>
-                        <w:t>&gt;</w:t>
-                      </w:r>
-                    </w:p>
-                    <w:p>
-                      <w:pPr>
-                        <w:pStyle w:val="NoSpacing"/>
-                        <w:rPr>
-                          <w:color w:val="0D0D0D" w:themeColor="text1" w:themeTint="F2"/>
-                          <w:sz w:val="18"/>
-                          <w:szCs w:val="18"/>
-                          <w:lang w:val="en-ZA"/>
-                        </w:rPr>
-                      </w:pPr>
-                    </w:p>
-                    <w:p>
-                      <w:pPr>
-                        <w:pStyle w:val="NoSpacing"/>
-                        <w:rPr>
-                          <w:color w:val="0D0D0D" w:themeColor="text1" w:themeTint="F2"/>
-                          <w:sz w:val="18"/>
-                          <w:szCs w:val="18"/>
-                          <w:lang w:val="en-ZA"/>
-                        </w:rPr>
-                      </w:pPr>
-                      <w:r>
-                        <w:rPr>
-                          <w:b/>
-                          <w:color w:val="0D0D0D" w:themeColor="text1" w:themeTint="F2"/>
-                          <w:sz w:val="18"/>
-                          <w:szCs w:val="18"/>
-                          <w:lang w:val="en-ZA"/>
-                        </w:rPr>
-                        <w:t>Quotation Prepared By:</w:t>
-                      </w:r>
-                    </w:p>
-                    <w:p>
-                      <w:pPr>
-                        <w:pStyle w:val="NoSpacing"/>
-                        <w:rPr>
-                          <w:color w:val="0D0D0D" w:themeColor="text1" w:themeTint="F2"/>
-                          <w:sz w:val="18"/>
-                          <w:szCs w:val="18"/>
-                          <w:lang w:val="en-ZA"/>
-                        </w:rPr>
-                      </w:pPr>
-                      <w:r>
-                        <w:rPr>
-                          <w:color w:val="0D0D0D" w:themeColor="text1" w:themeTint="F2"/>
-                          <w:sz w:val="18"/>
-                          <w:szCs w:val="18"/>
-                          <w:lang w:val="en-ZA"/>
-                        </w:rPr>
-                        <w:t>&lt;Quotation</w:t>
-                      </w:r>
-                      <w:r>
-                        <w:rPr>
-                          <w:color w:val="0D0D0D" w:themeColor="text1" w:themeTint="F2"/>
-                          <w:sz w:val="18"/>
-                          <w:szCs w:val="18"/>
-                          <w:lang w:val="en-ZA"/>
-                        </w:rPr>
-                        <w:t>PreparedBy</w:t>
-                      </w:r>
-                      <w:r>
-                        <w:rPr>
-                          <w:color w:val="0D0D0D" w:themeColor="text1" w:themeTint="F2"/>
-                          <w:sz w:val="18"/>
-                          <w:szCs w:val="18"/>
-                          <w:lang w:val="en-ZA"/>
-                        </w:rPr>
-                        <w:t>&gt;</w:t>
-                      </w:r>
-                    </w:p>
-                    <w:p>
-                      <w:pPr>
-                        <w:pStyle w:val="NoSpacing"/>
-                        <w:rPr>
-                          <w:color w:val="0D0D0D" w:themeColor="text1" w:themeTint="F2"/>
-                          <w:sz w:val="18"/>
-                          <w:szCs w:val="18"/>
-                          <w:lang w:val="en-ZA"/>
-                        </w:rPr>
-                      </w:pPr>
-                    </w:p>
-                    <w:p>
-                      <w:pPr>
-                        <w:pStyle w:val="NoSpacing"/>
-                        <w:rPr>
-                          <w:color w:val="0D0D0D" w:themeColor="text1" w:themeTint="F2"/>
-                          <w:sz w:val="18"/>
-                          <w:szCs w:val="18"/>
-                          <w:lang w:val="en-ZA"/>
-                        </w:rPr>
-                      </w:pPr>
+                        <w:t>QUOTATION</w:t>
+                      </w:r>
                     </w:p>
                   </w:txbxContent>
                 </v:textbox>
                 <w10:wrap anchorx="margin"/>
               </v:shape>
-            </w:pict>
-          </mc:Fallback>
-        </mc:AlternateContent>
-      </w:r>
-      <w:r>
-        <w:rPr>
-          <w:noProof/>
-        </w:rPr>
-        <mc:AlternateContent>
-          <mc:Choice Requires="wps">
-            <w:drawing>
-              <wp:anchor distT="0" distB="0" distL="114300" distR="114300" simplePos="0" relativeHeight="251665408" behindDoc="0" locked="0" layoutInCell="1" allowOverlap="1" wp14:anchorId="620E942F" wp14:editId="747FDBB7">
-                <wp:simplePos x="0" y="0"/>
-                <wp:positionH relativeFrom="column">
-                  <wp:posOffset>28575</wp:posOffset>
-                </wp:positionH>
-                <wp:positionV relativeFrom="paragraph">
-                  <wp:posOffset>409575</wp:posOffset>
-                </wp:positionV>
-                <wp:extent cx="3609975" cy="2305050"/>
-                <wp:effectExtent l="0" t="0" r="28575" b="19050"/>
-                <wp:wrapNone/>
-                <wp:docPr id="7" name="AutoShape 10"/>
-                <wp:cNvGraphicFramePr>
-                  <a:graphicFrameLocks xmlns:a="http://schemas.openxmlformats.org/drawingml/2006/main"/>
-                </wp:cNvGraphicFramePr>
-                <a:graphic xmlns:a="http://schemas.openxmlformats.org/drawingml/2006/main">
-                  <a:graphicData uri="http://schemas.microsoft.com/office/word/2010/wordprocessingShape">
-                    <wps:wsp>
-                      <wps:cNvSpPr>
-                        <a:spLocks noChangeArrowheads="1"/>
-                      </wps:cNvSpPr>
-                      <wps:spPr bwMode="auto">
-                        <a:xfrm>
-                          <a:off x="0" y="0"/>
-                          <a:ext cx="3609975" cy="2305050"/>
-                        </a:xfrm>
-                        <a:prstGeom prst="roundRect">
-                          <a:avLst>
-                            <a:gd name="adj" fmla="val 16667"/>
-                          </a:avLst>
-                        </a:prstGeom>
-                        <a:solidFill>
-                          <a:srgbClr val="FFFFFF"/>
-                        </a:solidFill>
-                        <a:ln w="9525">
-                          <a:solidFill>
-                            <a:srgbClr val="000000"/>
-                          </a:solidFill>
-                          <a:round/>
-                          <a:headEnd/>
-                          <a:tailEnd/>
-                        </a:ln>
-                      </wps:spPr>
-                      <wps:txbx>
-                        <w:txbxContent>
-                          <w:p>
-                            <w:pPr>
-                              <w:spacing w:line="240" w:lineRule="auto"/>
-                            </w:pPr>
-                            <w:r>
-                              <w:rPr>
-                                <w:noProof/>
-                              </w:rPr>
-                              <w:drawing>
-                                <wp:inline distT="0" distB="0" distL="0" distR="0" wp14:anchorId="3751E72E" wp14:editId="03CA21DD">
-                                  <wp:extent cx="2371725" cy="635395"/>
-                                  <wp:effectExtent l="0" t="0" r="0" b="0"/>
-                                  <wp:docPr id="3" name="Picture 3"/>
-                                  <wp:cNvGraphicFramePr>
-                                    <a:graphicFrameLocks xmlns:a="http://schemas.openxmlformats.org/drawingml/2006/main" noChangeAspect="1"/>
-                                  </wp:cNvGraphicFramePr>
-                                  <a:graphic xmlns:a="http://schemas.openxmlformats.org/drawingml/2006/main">
-                                    <a:graphicData uri="http://schemas.openxmlformats.org/drawingml/2006/picture">
-                                      <pic:pic xmlns:pic="http://schemas.openxmlformats.org/drawingml/2006/picture">
-                                        <pic:nvPicPr>
-                                          <pic:cNvPr id="0" name="Picture 3"/>
-                                          <pic:cNvPicPr>
-                                            <a:picLocks noChangeAspect="1" noChangeArrowheads="1"/>
-                                          </pic:cNvPicPr>
-                                        </pic:nvPicPr>
-                                        <pic:blipFill>
-                                          <a:blip r:embed="rId6">
-                                            <a:extLst>
-                                              <a:ext uri="{28A0092B-C50C-407E-A947-70E740481C1C}">
-                                                <a14:useLocalDpi xmlns:a14="http://schemas.microsoft.com/office/drawing/2010/main" val="0"/>
-                                              </a:ext>
-                                            </a:extLst>
-                                          </a:blip>
-                                          <a:srcRect/>
-                                          <a:stretch>
-                                            <a:fillRect/>
-                                          </a:stretch>
-                                        </pic:blipFill>
-                                        <pic:spPr bwMode="auto">
-                                          <a:xfrm>
-                                            <a:off x="0" y="0"/>
-                                            <a:ext cx="2419047" cy="648073"/>
-                                          </a:xfrm>
-                                          <a:prstGeom prst="rect">
-                                            <a:avLst/>
-                                          </a:prstGeom>
-                                          <a:noFill/>
-                                          <a:ln>
-                                            <a:noFill/>
-                                          </a:ln>
-                                        </pic:spPr>
-                                      </pic:pic>
-                                    </a:graphicData>
-                                  </a:graphic>
-                                </wp:inline>
-                              </w:drawing>
-                            </w:r>
-                            <w:r>
-                              <w:rPr>
-                                <w:noProof/>
-                              </w:rPr>
-                              <w:drawing>
-                                <wp:inline distT="0" distB="0" distL="0" distR="0" wp14:anchorId="4CAE29D1" wp14:editId="51036413">
-                                  <wp:extent cx="704850" cy="704850"/>
-                                  <wp:effectExtent l="0" t="0" r="0" b="0"/>
-                                  <wp:docPr id="9" name="Picture 9"/>
-                                  <wp:cNvGraphicFramePr>
-                                    <a:graphicFrameLocks xmlns:a="http://schemas.openxmlformats.org/drawingml/2006/main" noChangeAspect="1"/>
-                                  </wp:cNvGraphicFramePr>
-                                  <a:graphic xmlns:a="http://schemas.openxmlformats.org/drawingml/2006/main">
-                                    <a:graphicData uri="http://schemas.openxmlformats.org/drawingml/2006/picture">
-                                      <pic:pic xmlns:pic="http://schemas.openxmlformats.org/drawingml/2006/picture">
-                                        <pic:nvPicPr>
-                                          <pic:cNvPr id="0" name="Picture 5"/>
-                                          <pic:cNvPicPr>
-                                            <a:picLocks noChangeAspect="1" noChangeArrowheads="1"/>
-                                          </pic:cNvPicPr>
-                                        </pic:nvPicPr>
-                                        <pic:blipFill>
-                                          <a:blip r:embed="rId7">
-                                            <a:extLst>
-                                              <a:ext uri="{28A0092B-C50C-407E-A947-70E740481C1C}">
-                                                <a14:useLocalDpi xmlns:a14="http://schemas.microsoft.com/office/drawing/2010/main" val="0"/>
-                                              </a:ext>
-                                            </a:extLst>
-                                          </a:blip>
-                                          <a:srcRect/>
-                                          <a:stretch>
-                                            <a:fillRect/>
-                                          </a:stretch>
-                                        </pic:blipFill>
-                                        <pic:spPr bwMode="auto">
-                                          <a:xfrm>
-                                            <a:off x="0" y="0"/>
-                                            <a:ext cx="704850" cy="704850"/>
-                                          </a:xfrm>
-                                          <a:prstGeom prst="rect">
-                                            <a:avLst/>
-                                          </a:prstGeom>
-                                          <a:noFill/>
-                                          <a:ln>
-                                            <a:noFill/>
-                                          </a:ln>
-                                        </pic:spPr>
-                                      </pic:pic>
-                                    </a:graphicData>
-                                  </a:graphic>
-                                </wp:inline>
-                              </w:drawing>
-                            </w:r>
-                          </w:p>
-                          <w:p>
-                            <w:pPr>
-                              <w:pStyle w:val="NoSpacing"/>
-                              <w:jc w:val="center"/>
-                              <w:rPr>
-                                <w:rFonts w:asciiTheme="majorHAnsi" w:eastAsiaTheme="majorEastAsia" w:hAnsiTheme="majorHAnsi" w:cstheme="majorBidi"/>
-                                <w:color w:val="365F91" w:themeColor="accent1" w:themeShade="BF"/>
-                                <w:sz w:val="18"/>
-                                <w:szCs w:val="18"/>
-                              </w:rPr>
-                            </w:pPr>
-                            <w:r>
-                              <w:rPr>
-                                <w:rFonts w:asciiTheme="majorHAnsi" w:eastAsiaTheme="majorEastAsia" w:hAnsiTheme="majorHAnsi" w:cstheme="majorBidi"/>
-                                <w:color w:val="365F91" w:themeColor="accent1" w:themeShade="BF"/>
-                                <w:sz w:val="18"/>
-                                <w:szCs w:val="18"/>
-                              </w:rPr>
-                              <w:t>95 Du Toitspan Road, Office No 1, Kimberl</w:t>
-                            </w:r>
-                            <w:r>
-                              <w:rPr>
-                                <w:rFonts w:asciiTheme="majorHAnsi" w:eastAsiaTheme="majorEastAsia" w:hAnsiTheme="majorHAnsi" w:cstheme="majorBidi"/>
-                                <w:color w:val="365F91" w:themeColor="accent1" w:themeShade="BF"/>
-                                <w:sz w:val="18"/>
-                                <w:szCs w:val="18"/>
-                              </w:rPr>
-                              <w:t>e</w:t>
-                            </w:r>
-                            <w:r>
-                              <w:rPr>
-                                <w:rFonts w:asciiTheme="majorHAnsi" w:eastAsiaTheme="majorEastAsia" w:hAnsiTheme="majorHAnsi" w:cstheme="majorBidi"/>
-                                <w:color w:val="365F91" w:themeColor="accent1" w:themeShade="BF"/>
-                                <w:sz w:val="18"/>
-                                <w:szCs w:val="18"/>
-                              </w:rPr>
-                              <w:t>y, 8301</w:t>
-                            </w:r>
-                          </w:p>
-                          <w:p>
-                            <w:pPr>
-                              <w:pStyle w:val="NoSpacing"/>
-                              <w:jc w:val="center"/>
-                              <w:rPr>
-                                <w:rFonts w:asciiTheme="majorHAnsi" w:eastAsiaTheme="majorEastAsia" w:hAnsiTheme="majorHAnsi" w:cstheme="majorBidi"/>
-                                <w:color w:val="365F91" w:themeColor="accent1" w:themeShade="BF"/>
-                                <w:sz w:val="18"/>
-                                <w:szCs w:val="18"/>
-                              </w:rPr>
-                            </w:pPr>
-                            <w:r>
-                              <w:rPr>
-                                <w:rFonts w:asciiTheme="majorHAnsi" w:eastAsiaTheme="majorEastAsia" w:hAnsiTheme="majorHAnsi" w:cstheme="majorBidi"/>
-                                <w:color w:val="365F91" w:themeColor="accent1" w:themeShade="BF"/>
-                                <w:sz w:val="18"/>
-                                <w:szCs w:val="18"/>
-                              </w:rPr>
-                              <w:t>Tel: 074 064 6867 / 071 356 6569, Fax: 053 833 1303</w:t>
-                            </w:r>
-                          </w:p>
-                          <w:p>
-                            <w:pPr>
-                              <w:pStyle w:val="NoSpacing"/>
-                              <w:jc w:val="center"/>
-                              <w:rPr>
-                                <w:rFonts w:asciiTheme="majorHAnsi" w:eastAsiaTheme="majorEastAsia" w:hAnsiTheme="majorHAnsi" w:cstheme="majorBidi"/>
-                                <w:color w:val="365F91" w:themeColor="accent1" w:themeShade="BF"/>
-                                <w:sz w:val="18"/>
-                                <w:szCs w:val="18"/>
-                              </w:rPr>
-                            </w:pPr>
-                            <w:r>
-                              <w:rPr>
-                                <w:rFonts w:asciiTheme="majorHAnsi" w:eastAsiaTheme="majorEastAsia" w:hAnsiTheme="majorHAnsi" w:cstheme="majorBidi"/>
-                                <w:color w:val="365F91" w:themeColor="accent1" w:themeShade="BF"/>
-                                <w:sz w:val="18"/>
-                                <w:szCs w:val="18"/>
-                              </w:rPr>
-                              <w:t xml:space="preserve">E-mail: </w:t>
-                            </w:r>
-                            <w:hyperlink r:id="rId8" w:history="1">
-                              <w:r>
-                                <w:rPr>
-                                  <w:rStyle w:val="Hyperlink"/>
-                                  <w:rFonts w:asciiTheme="majorHAnsi" w:eastAsiaTheme="majorEastAsia" w:hAnsiTheme="majorHAnsi" w:cstheme="majorBidi"/>
-                                  <w:sz w:val="18"/>
-                                  <w:szCs w:val="18"/>
-                                </w:rPr>
-                                <w:t>nattexfuneralschemes@telkomsa.net</w:t>
-                              </w:r>
-                            </w:hyperlink>
-                          </w:p>
-                          <w:p>
-                            <w:pPr>
-                              <w:pStyle w:val="NoSpacing"/>
-                              <w:jc w:val="center"/>
-                              <w:rPr>
-                                <w:rFonts w:asciiTheme="majorHAnsi" w:eastAsiaTheme="majorEastAsia" w:hAnsiTheme="majorHAnsi" w:cstheme="majorBidi"/>
-                                <w:color w:val="365F91" w:themeColor="accent1" w:themeShade="BF"/>
-                                <w:sz w:val="18"/>
-                                <w:szCs w:val="18"/>
-                              </w:rPr>
-                            </w:pPr>
-                            <w:r>
-                              <w:rPr>
-                                <w:rFonts w:asciiTheme="majorHAnsi" w:eastAsiaTheme="majorEastAsia" w:hAnsiTheme="majorHAnsi" w:cstheme="majorBidi"/>
-                                <w:color w:val="365F91" w:themeColor="accent1" w:themeShade="BF"/>
-                                <w:sz w:val="18"/>
-                                <w:szCs w:val="18"/>
-                              </w:rPr>
-                              <w:t>Nattex Funeral Scheme is a Juristic Representative under Ingwe Life 46004 Underwritten by African Unity</w:t>
-                            </w:r>
-                          </w:p>
-                          <w:p>
-                            <w:pPr>
-                              <w:pStyle w:val="NoSpacing"/>
-                              <w:jc w:val="center"/>
-                              <w:rPr>
-                                <w:rStyle w:val="Hyperlink"/>
-                                <w:sz w:val="18"/>
-                                <w:szCs w:val="18"/>
-                              </w:rPr>
-                            </w:pPr>
-                            <w:r>
-                              <w:rPr>
-                                <w:rFonts w:asciiTheme="majorHAnsi" w:eastAsiaTheme="majorEastAsia" w:hAnsiTheme="majorHAnsi" w:cstheme="majorBidi"/>
-                                <w:color w:val="365F91" w:themeColor="accent1" w:themeShade="BF"/>
-                                <w:sz w:val="18"/>
-                                <w:szCs w:val="18"/>
-                              </w:rPr>
-                              <w:t xml:space="preserve">E Mail: </w:t>
-                            </w:r>
-                            <w:hyperlink r:id="rId9" w:history="1">
-                              <w:r>
-                                <w:rPr>
-                                  <w:rStyle w:val="Hyperlink"/>
-                                  <w:sz w:val="18"/>
-                                  <w:szCs w:val="18"/>
-                                </w:rPr>
-                                <w:t>Winston.nattex@gmail.com</w:t>
-                              </w:r>
-                            </w:hyperlink>
-                          </w:p>
-                          <w:p>
-                            <w:pPr>
-                              <w:pStyle w:val="NoSpacing"/>
-                              <w:jc w:val="center"/>
-                              <w:rPr>
-                                <w:rStyle w:val="Hyperlink"/>
-                                <w:sz w:val="18"/>
-                                <w:szCs w:val="18"/>
-                                <w:u w:val="none"/>
-                              </w:rPr>
-                            </w:pPr>
-                            <w:r>
-                              <w:rPr>
-                                <w:rFonts w:asciiTheme="majorHAnsi" w:eastAsiaTheme="majorEastAsia" w:hAnsiTheme="majorHAnsi" w:cstheme="majorBidi"/>
-                                <w:color w:val="365F91" w:themeColor="accent1" w:themeShade="BF"/>
-                                <w:sz w:val="18"/>
-                                <w:szCs w:val="18"/>
-                              </w:rPr>
-                              <w:t>FSB License Number:</w:t>
-                            </w:r>
-                            <w:r>
-                              <w:rPr>
-                                <w:rStyle w:val="Hyperlink"/>
-                                <w:sz w:val="18"/>
-                                <w:szCs w:val="18"/>
-                                <w:u w:val="none"/>
-                              </w:rPr>
-                              <w:t xml:space="preserve"> 47679</w:t>
-                            </w:r>
-                          </w:p>
-                          <w:p>
-                            <w:pPr>
-                              <w:pStyle w:val="NoSpacing"/>
-                              <w:jc w:val="center"/>
-                              <w:rPr>
-                                <w:b/>
-                                <w:sz w:val="22"/>
-                                <w:szCs w:val="22"/>
-                              </w:rPr>
-                            </w:pPr>
-                          </w:p>
-                          <w:p>
-                            <w:pPr>
-                              <w:pStyle w:val="NoSpacing"/>
-                              <w:jc w:val="center"/>
-                              <w:rPr>
-                                <w:rFonts w:cstheme="minorHAnsi"/>
-                                <w:sz w:val="22"/>
-                                <w:szCs w:val="22"/>
-                              </w:rPr>
-                            </w:pPr>
-                          </w:p>
-                          <w:p>
-                            <w:pPr>
-                              <w:ind w:left="2160" w:firstLine="720"/>
-                              <w:jc w:val="center"/>
-                              <w:rPr>
-                                <w:b/>
-                                <w:sz w:val="48"/>
-                                <w:szCs w:val="48"/>
-                              </w:rPr>
-                            </w:pPr>
-                          </w:p>
-                          <w:p>
-                            <w:pPr>
-                              <w:ind w:left="2160" w:firstLine="720"/>
-                              <w:jc w:val="center"/>
-                              <w:rPr>
-                                <w:b/>
-                                <w:sz w:val="48"/>
-                                <w:szCs w:val="48"/>
-                              </w:rPr>
-                            </w:pPr>
-                          </w:p>
-                          <w:p>
-                            <w:pPr>
-                              <w:jc w:val="center"/>
-                              <w:rPr>
-                                <w:b/>
-                                <w:sz w:val="44"/>
-                                <w:szCs w:val="44"/>
-                              </w:rPr>
-                            </w:pPr>
-                          </w:p>
-                        </w:txbxContent>
-                      </wps:txbx>
-                      <wps:bodyPr rot="0" vert="horz" wrap="square" lIns="91440" tIns="45720" rIns="91440" bIns="45720" anchor="t" anchorCtr="0" upright="1">
-                        <a:noAutofit/>
-                      </wps:bodyPr>
-                    </wps:wsp>
-                  </a:graphicData>
-                </a:graphic>
-                <wp14:sizeRelH relativeFrom="page">
-                  <wp14:pctWidth>0</wp14:pctWidth>
-                </wp14:sizeRelH>
-                <wp14:sizeRelV relativeFrom="page">
-                  <wp14:pctHeight>0</wp14:pctHeight>
-                </wp14:sizeRelV>
-              </wp:anchor>
-            </w:drawing>
-          </mc:Choice>
-          <mc:Fallback>
-            <w:pict>
-              <v:roundrect w14:anchorId="620E942F" id="AutoShape 10" o:spid="_x0000_s1030" style="position:absolute;margin-left:2.25pt;margin-top:32.25pt;width:284.25pt;height:181.5pt;z-index:251665408;visibility:visible;mso-wrap-style:square;mso-width-percent:0;mso-height-percent:0;mso-wrap-distance-left:9pt;mso-wrap-distance-top:0;mso-wrap-distance-right:9pt;mso-wrap-distance-bottom:0;mso-position-horizontal:absolute;mso-position-horizontal-relative:text;mso-position-vertical:absolute;mso-position-vertical-relative:text;mso-width-percent:0;mso-height-percent:0;mso-width-relative:page;mso-height-relative:page;v-text-anchor:top" arcsize="10923f" o:gfxdata="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">
-                <v:textbox>
-                  <w:txbxContent>
-                    <w:p>
-                      <w:pPr>
-                        <w:spacing w:line="240" w:lineRule="auto"/>
-                      </w:pPr>
-                      <w:r>
-                        <w:rPr>
-                          <w:noProof/>
-                        </w:rPr>
-                        <w:drawing>
-                          <wp:inline distT="0" distB="0" distL="0" distR="0" wp14:anchorId="3751E72E" wp14:editId="03CA21DD">
-                            <wp:extent cx="2371725" cy="635395"/>
-                            <wp:effectExtent l="0" t="0" r="0" b="0"/>
-                            <wp:docPr id="3" name="Picture 3"/>
-                            <wp:cNvGraphicFramePr>
-                              <a:graphicFrameLocks xmlns:a="http://schemas.openxmlformats.org/drawingml/2006/main" noChangeAspect="1"/>
-                            </wp:cNvGraphicFramePr>
-                            <a:graphic xmlns:a="http://schemas.openxmlformats.org/drawingml/2006/main">
-                              <a:graphicData uri="http://schemas.openxmlformats.org/drawingml/2006/picture">
-                                <pic:pic xmlns:pic="http://schemas.openxmlformats.org/drawingml/2006/picture">
-                                  <pic:nvPicPr>
-                                    <pic:cNvPr id="0" name="Picture 3"/>
-                                    <pic:cNvPicPr>
-                                      <a:picLocks noChangeAspect="1" noChangeArrowheads="1"/>
-                                    </pic:cNvPicPr>
-                                  </pic:nvPicPr>
-                                  <pic:blipFill>
-                                    <a:blip r:embed="rId10">
-                                      <a:extLst>
-                                        <a:ext uri="{28A0092B-C50C-407E-A947-70E740481C1C}">
-                                          <a14:useLocalDpi xmlns:a14="http://schemas.microsoft.com/office/drawing/2010/main" val="0"/>
-                                        </a:ext>
-                                      </a:extLst>
-                                    </a:blip>
-                                    <a:srcRect/>
-                                    <a:stretch>
-                                      <a:fillRect/>
-                                    </a:stretch>
-                                  </pic:blipFill>
-                                  <pic:spPr bwMode="auto">
-                                    <a:xfrm>
-                                      <a:off x="0" y="0"/>
-                                      <a:ext cx="2419047" cy="648073"/>
-                                    </a:xfrm>
-                                    <a:prstGeom prst="rect">
-                                      <a:avLst/>
-                                    </a:prstGeom>
-                                    <a:noFill/>
-                                    <a:ln>
-                                      <a:noFill/>
-                                    </a:ln>
-                                  </pic:spPr>
-                                </pic:pic>
-                              </a:graphicData>
-                            </a:graphic>
-                          </wp:inline>
-                        </w:drawing>
-                      </w:r>
-                      <w:r>
-                        <w:rPr>
-                          <w:noProof/>
-                        </w:rPr>
-                        <w:drawing>
-                          <wp:inline distT="0" distB="0" distL="0" distR="0" wp14:anchorId="4CAE29D1" wp14:editId="51036413">
-                            <wp:extent cx="704850" cy="704850"/>
-                            <wp:effectExtent l="0" t="0" r="0" b="0"/>
-                            <wp:docPr id="9" name="Picture 9"/>
-                            <wp:cNvGraphicFramePr>
-                              <a:graphicFrameLocks xmlns:a="http://schemas.openxmlformats.org/drawingml/2006/main" noChangeAspect="1"/>
-                            </wp:cNvGraphicFramePr>
-                            <a:graphic xmlns:a="http://schemas.openxmlformats.org/drawingml/2006/main">
-                              <a:graphicData uri="http://schemas.openxmlformats.org/drawingml/2006/picture">
-                                <pic:pic xmlns:pic="http://schemas.openxmlformats.org/drawingml/2006/picture">
-                                  <pic:nvPicPr>
-                                    <pic:cNvPr id="0" name="Picture 5"/>
-                                    <pic:cNvPicPr>
-                                      <a:picLocks noChangeAspect="1" noChangeArrowheads="1"/>
-                                    </pic:cNvPicPr>
-                                  </pic:nvPicPr>
-                                  <pic:blipFill>
-                                    <a:blip r:embed="rId11">
-                                      <a:extLst>
-                                        <a:ext uri="{28A0092B-C50C-407E-A947-70E740481C1C}">
-                                          <a14:useLocalDpi xmlns:a14="http://schemas.microsoft.com/office/drawing/2010/main" val="0"/>
-                                        </a:ext>
-                                      </a:extLst>
-                                    </a:blip>
-                                    <a:srcRect/>
-                                    <a:stretch>
-                                      <a:fillRect/>
-                                    </a:stretch>
-                                  </pic:blipFill>
-                                  <pic:spPr bwMode="auto">
-                                    <a:xfrm>
-                                      <a:off x="0" y="0"/>
-                                      <a:ext cx="704850" cy="704850"/>
-                                    </a:xfrm>
-                                    <a:prstGeom prst="rect">
-                                      <a:avLst/>
-                                    </a:prstGeom>
-                                    <a:noFill/>
-                                    <a:ln>
-                                      <a:noFill/>
-                                    </a:ln>
-                                  </pic:spPr>
-                                </pic:pic>
-                              </a:graphicData>
-                            </a:graphic>
-                          </wp:inline>
-                        </w:drawing>
-                      </w:r>
-                    </w:p>
-                    <w:p>
-                      <w:pPr>
-                        <w:pStyle w:val="NoSpacing"/>
-                        <w:jc w:val="center"/>
-                        <w:rPr>
-                          <w:rFonts w:asciiTheme="majorHAnsi" w:eastAsiaTheme="majorEastAsia" w:hAnsiTheme="majorHAnsi" w:cstheme="majorBidi"/>
-                          <w:color w:val="365F91" w:themeColor="accent1" w:themeShade="BF"/>
-                          <w:sz w:val="18"/>
-                          <w:szCs w:val="18"/>
-                        </w:rPr>
-                      </w:pPr>
-                      <w:r>
-                        <w:rPr>
-                          <w:rFonts w:asciiTheme="majorHAnsi" w:eastAsiaTheme="majorEastAsia" w:hAnsiTheme="majorHAnsi" w:cstheme="majorBidi"/>
-                          <w:color w:val="365F91" w:themeColor="accent1" w:themeShade="BF"/>
-                          <w:sz w:val="18"/>
-                          <w:szCs w:val="18"/>
-                        </w:rPr>
-                        <w:t>95 Du Toitspan Road, Office No 1, Kimberl</w:t>
-                      </w:r>
-                      <w:r>
-                        <w:rPr>
-                          <w:rFonts w:asciiTheme="majorHAnsi" w:eastAsiaTheme="majorEastAsia" w:hAnsiTheme="majorHAnsi" w:cstheme="majorBidi"/>
-                          <w:color w:val="365F91" w:themeColor="accent1" w:themeShade="BF"/>
-                          <w:sz w:val="18"/>
-                          <w:szCs w:val="18"/>
-                        </w:rPr>
-                        <w:t>e</w:t>
-                      </w:r>
-                      <w:r>
-                        <w:rPr>
-                          <w:rFonts w:asciiTheme="majorHAnsi" w:eastAsiaTheme="majorEastAsia" w:hAnsiTheme="majorHAnsi" w:cstheme="majorBidi"/>
-                          <w:color w:val="365F91" w:themeColor="accent1" w:themeShade="BF"/>
-                          <w:sz w:val="18"/>
-                          <w:szCs w:val="18"/>
-                        </w:rPr>
-                        <w:t>y, 8301</w:t>
-                      </w:r>
-                    </w:p>
-                    <w:p>
-                      <w:pPr>
-                        <w:pStyle w:val="NoSpacing"/>
-                        <w:jc w:val="center"/>
-                        <w:rPr>
-                          <w:rFonts w:asciiTheme="majorHAnsi" w:eastAsiaTheme="majorEastAsia" w:hAnsiTheme="majorHAnsi" w:cstheme="majorBidi"/>
-                          <w:color w:val="365F91" w:themeColor="accent1" w:themeShade="BF"/>
-                          <w:sz w:val="18"/>
-                          <w:szCs w:val="18"/>
-                        </w:rPr>
-                      </w:pPr>
-                      <w:r>
-                        <w:rPr>
-                          <w:rFonts w:asciiTheme="majorHAnsi" w:eastAsiaTheme="majorEastAsia" w:hAnsiTheme="majorHAnsi" w:cstheme="majorBidi"/>
-                          <w:color w:val="365F91" w:themeColor="accent1" w:themeShade="BF"/>
-                          <w:sz w:val="18"/>
-                          <w:szCs w:val="18"/>
-                        </w:rPr>
-                        <w:t>Tel: 074 064 6867 / 071 356 6569, Fax: 053 833 1303</w:t>
-                      </w:r>
-                    </w:p>
-                    <w:p>
-                      <w:pPr>
-                        <w:pStyle w:val="NoSpacing"/>
-                        <w:jc w:val="center"/>
-                        <w:rPr>
-                          <w:rFonts w:asciiTheme="majorHAnsi" w:eastAsiaTheme="majorEastAsia" w:hAnsiTheme="majorHAnsi" w:cstheme="majorBidi"/>
-                          <w:color w:val="365F91" w:themeColor="accent1" w:themeShade="BF"/>
-                          <w:sz w:val="18"/>
-                          <w:szCs w:val="18"/>
-                        </w:rPr>
-                      </w:pPr>
-                      <w:r>
-                        <w:rPr>
-                          <w:rFonts w:asciiTheme="majorHAnsi" w:eastAsiaTheme="majorEastAsia" w:hAnsiTheme="majorHAnsi" w:cstheme="majorBidi"/>
-                          <w:color w:val="365F91" w:themeColor="accent1" w:themeShade="BF"/>
-                          <w:sz w:val="18"/>
-                          <w:szCs w:val="18"/>
-                        </w:rPr>
-                        <w:t xml:space="preserve">E-mail: </w:t>
-                      </w:r>
-                      <w:hyperlink r:id="rId12" w:history="1">
-                        <w:r>
-                          <w:rPr>
-                            <w:rStyle w:val="Hyperlink"/>
-                            <w:rFonts w:asciiTheme="majorHAnsi" w:eastAsiaTheme="majorEastAsia" w:hAnsiTheme="majorHAnsi" w:cstheme="majorBidi"/>
-                            <w:sz w:val="18"/>
-                            <w:szCs w:val="18"/>
-                          </w:rPr>
-                          <w:t>nattexfuneralschemes@telkomsa.net</w:t>
-                        </w:r>
-                      </w:hyperlink>
-                    </w:p>
-                    <w:p>
-                      <w:pPr>
-                        <w:pStyle w:val="NoSpacing"/>
-                        <w:jc w:val="center"/>
-                        <w:rPr>
-                          <w:rFonts w:asciiTheme="majorHAnsi" w:eastAsiaTheme="majorEastAsia" w:hAnsiTheme="majorHAnsi" w:cstheme="majorBidi"/>
-                          <w:color w:val="365F91" w:themeColor="accent1" w:themeShade="BF"/>
-                          <w:sz w:val="18"/>
-                          <w:szCs w:val="18"/>
-                        </w:rPr>
-                      </w:pPr>
-                      <w:r>
-                        <w:rPr>
-                          <w:rFonts w:asciiTheme="majorHAnsi" w:eastAsiaTheme="majorEastAsia" w:hAnsiTheme="majorHAnsi" w:cstheme="majorBidi"/>
-                          <w:color w:val="365F91" w:themeColor="accent1" w:themeShade="BF"/>
-                          <w:sz w:val="18"/>
-                          <w:szCs w:val="18"/>
-                        </w:rPr>
-                        <w:t>Nattex Funeral Scheme is a Juristic Representative under Ingwe Life 46004 Underwritten by African Unity</w:t>
-                      </w:r>
-                    </w:p>
-                    <w:p>
-                      <w:pPr>
-                        <w:pStyle w:val="NoSpacing"/>
-                        <w:jc w:val="center"/>
-                        <w:rPr>
-                          <w:rStyle w:val="Hyperlink"/>
-                          <w:sz w:val="18"/>
-                          <w:szCs w:val="18"/>
-                        </w:rPr>
-                      </w:pPr>
-                      <w:r>
-                        <w:rPr>
-                          <w:rFonts w:asciiTheme="majorHAnsi" w:eastAsiaTheme="majorEastAsia" w:hAnsiTheme="majorHAnsi" w:cstheme="majorBidi"/>
-                          <w:color w:val="365F91" w:themeColor="accent1" w:themeShade="BF"/>
-                          <w:sz w:val="18"/>
-                          <w:szCs w:val="18"/>
-                        </w:rPr>
-                        <w:t xml:space="preserve">E Mail: </w:t>
-                      </w:r>
-                      <w:hyperlink r:id="rId13" w:history="1">
-                        <w:r>
-                          <w:rPr>
-                            <w:rStyle w:val="Hyperlink"/>
-                            <w:sz w:val="18"/>
-                            <w:szCs w:val="18"/>
-                          </w:rPr>
-                          <w:t>Winston.nattex@gmail.com</w:t>
-                        </w:r>
-                      </w:hyperlink>
-                    </w:p>
-                    <w:p>
-                      <w:pPr>
-                        <w:pStyle w:val="NoSpacing"/>
-                        <w:jc w:val="center"/>
-                        <w:rPr>
-                          <w:rStyle w:val="Hyperlink"/>
-                          <w:sz w:val="18"/>
-                          <w:szCs w:val="18"/>
-                          <w:u w:val="none"/>
-                        </w:rPr>
-                      </w:pPr>
-                      <w:r>
-                        <w:rPr>
-                          <w:rFonts w:asciiTheme="majorHAnsi" w:eastAsiaTheme="majorEastAsia" w:hAnsiTheme="majorHAnsi" w:cstheme="majorBidi"/>
-                          <w:color w:val="365F91" w:themeColor="accent1" w:themeShade="BF"/>
-                          <w:sz w:val="18"/>
-                          <w:szCs w:val="18"/>
-                        </w:rPr>
-                        <w:t>FSB License Number:</w:t>
-                      </w:r>
-                      <w:r>
-                        <w:rPr>
-                          <w:rStyle w:val="Hyperlink"/>
-                          <w:sz w:val="18"/>
-                          <w:szCs w:val="18"/>
-                          <w:u w:val="none"/>
-                        </w:rPr>
-                        <w:t xml:space="preserve"> 47679</w:t>
-                      </w:r>
-                    </w:p>
-                    <w:p>
-                      <w:pPr>
-                        <w:pStyle w:val="NoSpacing"/>
-                        <w:jc w:val="center"/>
-                        <w:rPr>
-                          <w:b/>
-                          <w:sz w:val="22"/>
-                          <w:szCs w:val="22"/>
-                        </w:rPr>
-                      </w:pPr>
-                    </w:p>
-                    <w:p>
-                      <w:pPr>
-                        <w:pStyle w:val="NoSpacing"/>
-                        <w:jc w:val="center"/>
-                        <w:rPr>
-                          <w:rFonts w:cstheme="minorHAnsi"/>
-                          <w:sz w:val="22"/>
-                          <w:szCs w:val="22"/>
-                        </w:rPr>
-                      </w:pPr>
-                    </w:p>
-                    <w:p>
-                      <w:pPr>
-                        <w:ind w:left="2160" w:firstLine="720"/>
-                        <w:jc w:val="center"/>
-                        <w:rPr>
-                          <w:b/>
-                          <w:sz w:val="48"/>
-                          <w:szCs w:val="48"/>
-                        </w:rPr>
-                      </w:pPr>
-                    </w:p>
-                    <w:p>
-                      <w:pPr>
-                        <w:ind w:left="2160" w:firstLine="720"/>
-                        <w:jc w:val="center"/>
-                        <w:rPr>
-                          <w:b/>
-                          <w:sz w:val="48"/>
-                          <w:szCs w:val="48"/>
-                        </w:rPr>
-                      </w:pPr>
-                    </w:p>
-                    <w:p>
-                      <w:pPr>
-                        <w:jc w:val="center"/>
-                        <w:rPr>
-                          <w:b/>
-                          <w:sz w:val="44"/>
-                          <w:szCs w:val="44"/>
-                        </w:rPr>
-                      </w:pPr>
-                    </w:p>
-                  </w:txbxContent>
-                </v:textbox>
-              </v:roundrect>
             </w:pict>
           </mc:Fallback>
         </mc:AlternateContent>
@@ -4086,7 +4574,7 @@
           </mc:Choice>
           <mc:Fallback>
             <w:pict>
-              <v:shape w14:anchorId="115629B6" id="Text Box 17" o:spid="_x0000_s1031" type="#_x0000_t202" style="position:absolute;margin-left:107.95pt;margin-top:19.5pt;width:69.75pt;height:18pt;z-index:251668480;visibility:visible;mso-wrap-style:square;mso-width-percent:0;mso-height-percent:0;mso-wrap-distance-left:9pt;mso-wrap-distance-top:0;mso-wrap-distance-right:9pt;mso-wrap-distance-bottom:0;mso-position-horizontal:absolute;mso-position-horizontal-relative:text;mso-position-vertical:absolute;mso-position-vertical-relative:text;mso-width-percent:0;mso-height-percent:0;mso-width-relative:margin;mso-height-relative:margin;v-text-anchor:top" o:gfxdata="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" filled="f" stroked="f" strokeweight=".5pt">
+              <v:shape w14:anchorId="115629B6" id="Text Box 17" o:spid="_x0000_s1030" type="#_x0000_t202" style="position:absolute;margin-left:107.95pt;margin-top:19.5pt;width:69.75pt;height:18pt;z-index:251668480;visibility:visible;mso-wrap-style:square;mso-width-percent:0;mso-height-percent:0;mso-wrap-distance-left:9pt;mso-wrap-distance-top:0;mso-wrap-distance-right:9pt;mso-wrap-distance-bottom:0;mso-position-horizontal:absolute;mso-position-horizontal-relative:text;mso-position-vertical:absolute;mso-position-vertical-relative:text;mso-width-percent:0;mso-height-percent:0;mso-width-relative:margin;mso-height-relative:margin;v-text-anchor:top" o:gfxdata="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" filled="f" stroked="f" strokeweight=".5pt">
                 <v:textbox>
                   <w:txbxContent>
                     <w:p>
@@ -4201,7 +4689,7 @@
           </mc:Choice>
           <mc:Fallback>
             <w:pict>
-              <v:shape w14:anchorId="2FE229E7" id="Text Box 18" o:spid="_x0000_s1032" type="#_x0000_t202" style="position:absolute;margin-left:345.75pt;margin-top:18.75pt;width:69.75pt;height:18pt;z-index:251670528;visibility:visible;mso-wrap-style:square;mso-width-percent:0;mso-height-percent:0;mso-wrap-distance-left:9pt;mso-wrap-distance-top:0;mso-wrap-distance-right:9pt;mso-wrap-distance-bottom:0;mso-position-horizontal:absolute;mso-position-horizontal-relative:text;mso-position-vertical:absolute;mso-position-vertical-relative:text;mso-width-percent:0;mso-height-percent:0;mso-width-relative:margin;mso-height-relative:margin;v-text-anchor:top" o:gfxdata="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" filled="f" stroked="f" strokeweight=".5pt">
+              <v:shape w14:anchorId="2FE229E7" id="Text Box 18" o:spid="_x0000_s1031" type="#_x0000_t202" style="position:absolute;margin-left:345.75pt;margin-top:18.75pt;width:69.75pt;height:18pt;z-index:251670528;visibility:visible;mso-wrap-style:square;mso-width-percent:0;mso-height-percent:0;mso-wrap-distance-left:9pt;mso-wrap-distance-top:0;mso-wrap-distance-right:9pt;mso-wrap-distance-bottom:0;mso-position-horizontal:absolute;mso-position-horizontal-relative:text;mso-position-vertical:absolute;mso-position-vertical-relative:text;mso-width-percent:0;mso-height-percent:0;mso-width-relative:margin;mso-height-relative:margin;v-text-anchor:top" o:gfxdata="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" filled="f" stroked="f" strokeweight=".5pt">
                 <v:textbox>
                   <w:txbxContent>
                     <w:p>
@@ -5818,7 +6306,7 @@
 </file>
 
 <file path=customXml/itemProps1.xml><?xml version="1.0" encoding="utf-8"?>
-<ds:datastoreItem xmlns:ds="http://schemas.openxmlformats.org/officeDocument/2006/customXml" ds:itemID="{E258FA99-408D-4C8D-BE02-40A1F0BB1779}">
+<ds:datastoreItem xmlns:ds="http://schemas.openxmlformats.org/officeDocument/2006/customXml" ds:itemID="{7E4B05DE-D2D7-410F-BA71-AD753411E089}">
   <ds:schemaRefs>
     <ds:schemaRef ds:uri="http://schemas.openxmlformats.org/officeDocument/2006/bibliography"/>
   </ds:schemaRefs>

</xml_diff>

<commit_message>
Update. Addition of database. Login scren.
</commit_message>
<xml_diff>
--- a/SSS.NATTEX/Resources/Templates/NATTEX_QuotationTemplate_AVBOB.docx
+++ b/SSS.NATTEX/Resources/Templates/NATTEX_QuotationTemplate_AVBOB.docx
@@ -10,7 +10,7 @@
         <mc:AlternateContent>
           <mc:Choice Requires="wps">
             <w:drawing>
-              <wp:anchor distT="0" distB="0" distL="114300" distR="114300" simplePos="0" relativeHeight="251667456" behindDoc="0" locked="0" layoutInCell="1" allowOverlap="1" wp14:anchorId="23CD6254" wp14:editId="52726573">
+              <wp:anchor distT="0" distB="0" distL="114300" distR="114300" simplePos="0" relativeHeight="251667456" behindDoc="0" locked="0" layoutInCell="1" allowOverlap="1" wp14:anchorId="23CD6254" wp14:editId="0E4FB897">
                 <wp:simplePos x="0" y="0"/>
                 <wp:positionH relativeFrom="margin">
                   <wp:posOffset>3676650</wp:posOffset>
@@ -18,7 +18,7 @@
                 <wp:positionV relativeFrom="paragraph">
                   <wp:posOffset>400050</wp:posOffset>
                 </wp:positionV>
-                <wp:extent cx="2326005" cy="2352675"/>
+                <wp:extent cx="2326005" cy="2600325"/>
                 <wp:effectExtent l="0" t="0" r="17145" b="28575"/>
                 <wp:wrapNone/>
                 <wp:docPr id="16" name="Flowchart: Alternate Process 16"/>
@@ -30,7 +30,7 @@
                       <wps:spPr>
                         <a:xfrm>
                           <a:off x="0" y="0"/>
-                          <a:ext cx="2326005" cy="2352675"/>
+                          <a:ext cx="2326005" cy="2600325"/>
                         </a:xfrm>
                         <a:prstGeom prst="flowChartAlternateProcess">
                           <a:avLst/>
@@ -73,7 +73,6 @@
                                 <w:lang w:val="en-ZA"/>
                               </w:rPr>
                             </w:pPr>
-                            <w:bookmarkStart w:id="0" w:name="_GoBack"/>
                             <w:r>
                               <w:rPr>
                                 <w:b/>
@@ -82,9 +81,8 @@
                                 <w:szCs w:val="16"/>
                                 <w:lang w:val="en-ZA"/>
                               </w:rPr>
-                              <w:t>Customer N</w:t>
-                            </w:r>
-                            <w:bookmarkEnd w:id="0"/>
+                              <w:t>Customer Number</w:t>
+                            </w:r>
                             <w:r>
                               <w:rPr>
                                 <w:b/>
@@ -93,31 +91,30 @@
                                 <w:szCs w:val="16"/>
                                 <w:lang w:val="en-ZA"/>
                               </w:rPr>
-                              <w:t>umber</w:t>
-                            </w:r>
-                            <w:r>
-                              <w:rPr>
-                                <w:b/>
+                              <w:t xml:space="preserve">: </w:t>
+                            </w:r>
+                            <w:r>
+                              <w:rPr>
                                 <w:color w:val="0D0D0D" w:themeColor="text1" w:themeTint="F2"/>
                                 <w:sz w:val="16"/>
                                 <w:szCs w:val="16"/>
                                 <w:lang w:val="en-ZA"/>
                               </w:rPr>
-                              <w:t xml:space="preserve">: </w:t>
-                            </w:r>
-                            <w:r>
-                              <w:rPr>
+                              <w:t>&lt;CustomerNumber&gt;</w:t>
+                            </w:r>
+                          </w:p>
+                          <w:p>
+                            <w:pPr>
+                              <w:pStyle w:val="NoSpacing"/>
+                              <w:rPr>
+                                <w:b/>
                                 <w:color w:val="0D0D0D" w:themeColor="text1" w:themeTint="F2"/>
                                 <w:sz w:val="16"/>
                                 <w:szCs w:val="16"/>
                                 <w:lang w:val="en-ZA"/>
                               </w:rPr>
-                              <w:t>&lt;CustomerNumber&gt;</w:t>
-                            </w:r>
-                          </w:p>
-                          <w:p>
-                            <w:pPr>
-                              <w:pStyle w:val="NoSpacing"/>
+                            </w:pPr>
+                            <w:r>
                               <w:rPr>
                                 <w:b/>
                                 <w:color w:val="0D0D0D" w:themeColor="text1" w:themeTint="F2"/>
@@ -125,7 +122,8 @@
                                 <w:szCs w:val="16"/>
                                 <w:lang w:val="en-ZA"/>
                               </w:rPr>
-                            </w:pPr>
+                              <w:t xml:space="preserve">Customer Name:  </w:t>
+                            </w:r>
                             <w:r>
                               <w:rPr>
                                 <w:b/>
@@ -134,31 +132,30 @@
                                 <w:szCs w:val="16"/>
                                 <w:lang w:val="en-ZA"/>
                               </w:rPr>
-                              <w:t xml:space="preserve">Customer Name:  </w:t>
-                            </w:r>
-                            <w:r>
-                              <w:rPr>
-                                <w:b/>
+                              <w:t xml:space="preserve">   </w:t>
+                            </w:r>
+                            <w:r>
+                              <w:rPr>
                                 <w:color w:val="0D0D0D" w:themeColor="text1" w:themeTint="F2"/>
                                 <w:sz w:val="16"/>
                                 <w:szCs w:val="16"/>
                                 <w:lang w:val="en-ZA"/>
                               </w:rPr>
-                              <w:t xml:space="preserve">   </w:t>
-                            </w:r>
-                            <w:r>
-                              <w:rPr>
+                              <w:t>&lt;CustomerName&gt;</w:t>
+                            </w:r>
+                          </w:p>
+                          <w:p>
+                            <w:pPr>
+                              <w:pStyle w:val="NoSpacing"/>
+                              <w:rPr>
+                                <w:b/>
                                 <w:color w:val="0D0D0D" w:themeColor="text1" w:themeTint="F2"/>
                                 <w:sz w:val="16"/>
                                 <w:szCs w:val="16"/>
                                 <w:lang w:val="en-ZA"/>
                               </w:rPr>
-                              <w:t>&lt;CustomerName&gt;</w:t>
-                            </w:r>
-                          </w:p>
-                          <w:p>
-                            <w:pPr>
-                              <w:pStyle w:val="NoSpacing"/>
+                            </w:pPr>
+                            <w:r>
                               <w:rPr>
                                 <w:b/>
                                 <w:color w:val="0D0D0D" w:themeColor="text1" w:themeTint="F2"/>
@@ -166,36 +163,38 @@
                                 <w:szCs w:val="16"/>
                                 <w:lang w:val="en-ZA"/>
                               </w:rPr>
-                            </w:pPr>
-                            <w:r>
-                              <w:rPr>
-                                <w:b/>
+                              <w:t xml:space="preserve">Customer Address:      </w:t>
+                            </w:r>
+                          </w:p>
+                          <w:p>
+                            <w:pPr>
+                              <w:pStyle w:val="NoSpacing"/>
+                              <w:rPr>
                                 <w:color w:val="0D0D0D" w:themeColor="text1" w:themeTint="F2"/>
                                 <w:sz w:val="16"/>
                                 <w:szCs w:val="16"/>
                                 <w:lang w:val="en-ZA"/>
                               </w:rPr>
-                              <w:t xml:space="preserve">Customer </w:t>
-                            </w:r>
-                            <w:r>
-                              <w:rPr>
-                                <w:b/>
+                            </w:pPr>
+                            <w:r>
+                              <w:rPr>
                                 <w:color w:val="0D0D0D" w:themeColor="text1" w:themeTint="F2"/>
                                 <w:sz w:val="16"/>
                                 <w:szCs w:val="16"/>
                                 <w:lang w:val="en-ZA"/>
                               </w:rPr>
-                              <w:t>Address</w:t>
-                            </w:r>
-                            <w:r>
-                              <w:rPr>
-                                <w:b/>
+                              <w:t>&lt;CustomerA</w:t>
+                            </w:r>
+                            <w:bookmarkStart w:id="0" w:name="_GoBack"/>
+                            <w:bookmarkEnd w:id="0"/>
+                            <w:r>
+                              <w:rPr>
                                 <w:color w:val="0D0D0D" w:themeColor="text1" w:themeTint="F2"/>
                                 <w:sz w:val="16"/>
                                 <w:szCs w:val="16"/>
                                 <w:lang w:val="en-ZA"/>
                               </w:rPr>
-                              <w:t xml:space="preserve">:      </w:t>
+                              <w:t>ddress&gt;</w:t>
                             </w:r>
                           </w:p>
                           <w:p>
@@ -208,89 +207,94 @@
                                 <w:lang w:val="en-ZA"/>
                               </w:rPr>
                             </w:pPr>
-                            <w:r>
+                          </w:p>
+                          <w:p>
+                            <w:pPr>
+                              <w:pStyle w:val="NoSpacing"/>
                               <w:rPr>
                                 <w:color w:val="0D0D0D" w:themeColor="text1" w:themeTint="F2"/>
                                 <w:sz w:val="16"/>
                                 <w:szCs w:val="16"/>
                                 <w:lang w:val="en-ZA"/>
                               </w:rPr>
-                              <w:t>&lt;</w:t>
-                            </w:r>
-                            <w:proofErr w:type="spellStart"/>
-                            <w:r>
-                              <w:rPr>
+                            </w:pPr>
+                          </w:p>
+                          <w:p>
+                            <w:pPr>
+                              <w:pStyle w:val="NoSpacing"/>
+                              <w:rPr>
+                                <w:b/>
                                 <w:color w:val="0D0D0D" w:themeColor="text1" w:themeTint="F2"/>
                                 <w:sz w:val="16"/>
                                 <w:szCs w:val="16"/>
                                 <w:lang w:val="en-ZA"/>
                               </w:rPr>
-                              <w:t>Customer</w:t>
-                            </w:r>
-                            <w:r>
-                              <w:rPr>
+                            </w:pPr>
+                            <w:r>
+                              <w:rPr>
+                                <w:b/>
                                 <w:color w:val="0D0D0D" w:themeColor="text1" w:themeTint="F2"/>
                                 <w:sz w:val="16"/>
                                 <w:szCs w:val="16"/>
                                 <w:lang w:val="en-ZA"/>
                               </w:rPr>
-                              <w:t>Address</w:t>
-                            </w:r>
-                            <w:proofErr w:type="spellEnd"/>
-                            <w:r>
+                              <w:t xml:space="preserve">Customer Contact Number:      </w:t>
+                            </w:r>
+                          </w:p>
+                          <w:p>
+                            <w:pPr>
+                              <w:pStyle w:val="NoSpacing"/>
                               <w:rPr>
                                 <w:color w:val="0D0D0D" w:themeColor="text1" w:themeTint="F2"/>
                                 <w:sz w:val="16"/>
                                 <w:szCs w:val="16"/>
                                 <w:lang w:val="en-ZA"/>
                               </w:rPr>
-                              <w:t>&gt;</w:t>
-                            </w:r>
-                          </w:p>
-                          <w:p>
-                            <w:pPr>
-                              <w:pStyle w:val="NoSpacing"/>
+                            </w:pPr>
+                            <w:r>
                               <w:rPr>
                                 <w:color w:val="0D0D0D" w:themeColor="text1" w:themeTint="F2"/>
                                 <w:sz w:val="16"/>
                                 <w:szCs w:val="16"/>
                                 <w:lang w:val="en-ZA"/>
                               </w:rPr>
-                            </w:pPr>
-                          </w:p>
-                          <w:p>
-                            <w:pPr>
-                              <w:pStyle w:val="NoSpacing"/>
+                              <w:t>&lt;</w:t>
+                            </w:r>
+                            <w:proofErr w:type="spellStart"/>
+                            <w:r>
                               <w:rPr>
                                 <w:color w:val="0D0D0D" w:themeColor="text1" w:themeTint="F2"/>
                                 <w:sz w:val="16"/>
                                 <w:szCs w:val="16"/>
                                 <w:lang w:val="en-ZA"/>
                               </w:rPr>
-                            </w:pPr>
-                          </w:p>
-                          <w:p>
-                            <w:pPr>
-                              <w:pStyle w:val="NoSpacing"/>
-                              <w:rPr>
-                                <w:b/>
+                              <w:t>CustomerContactNumber</w:t>
+                            </w:r>
+                            <w:proofErr w:type="spellEnd"/>
+                            <w:r>
+                              <w:rPr>
                                 <w:color w:val="0D0D0D" w:themeColor="text1" w:themeTint="F2"/>
                                 <w:sz w:val="16"/>
                                 <w:szCs w:val="16"/>
                                 <w:lang w:val="en-ZA"/>
                               </w:rPr>
-                            </w:pPr>
-                            <w:r>
-                              <w:rPr>
-                                <w:b/>
+                              <w:t>&gt;</w:t>
+                            </w:r>
+                          </w:p>
+                          <w:p>
+                            <w:pPr>
+                              <w:pStyle w:val="NoSpacing"/>
+                              <w:rPr>
                                 <w:color w:val="0D0D0D" w:themeColor="text1" w:themeTint="F2"/>
                                 <w:sz w:val="16"/>
                                 <w:szCs w:val="16"/>
                                 <w:lang w:val="en-ZA"/>
                               </w:rPr>
-                              <w:t xml:space="preserve">Customer </w:t>
-                            </w:r>
-                            <w:r>
+                            </w:pPr>
+                          </w:p>
+                          <w:p>
+                            <w:pPr>
+                              <w:pStyle w:val="NoSpacing"/>
                               <w:rPr>
                                 <w:b/>
                                 <w:color w:val="0D0D0D" w:themeColor="text1" w:themeTint="F2"/>
@@ -298,8 +302,7 @@
                                 <w:szCs w:val="16"/>
                                 <w:lang w:val="en-ZA"/>
                               </w:rPr>
-                              <w:t>Contact Number</w:t>
-                            </w:r>
+                            </w:pPr>
                             <w:r>
                               <w:rPr>
                                 <w:b/>
@@ -308,38 +311,39 @@
                                 <w:szCs w:val="16"/>
                                 <w:lang w:val="en-ZA"/>
                               </w:rPr>
-                              <w:t xml:space="preserve">:      </w:t>
-                            </w:r>
-                          </w:p>
-                          <w:p>
-                            <w:pPr>
-                              <w:pStyle w:val="NoSpacing"/>
-                              <w:rPr>
+                              <w:t xml:space="preserve">Customer </w:t>
+                            </w:r>
+                            <w:r>
+                              <w:rPr>
+                                <w:b/>
                                 <w:color w:val="0D0D0D" w:themeColor="text1" w:themeTint="F2"/>
                                 <w:sz w:val="16"/>
                                 <w:szCs w:val="16"/>
                                 <w:lang w:val="en-ZA"/>
                               </w:rPr>
-                            </w:pPr>
-                            <w:r>
-                              <w:rPr>
+                              <w:t>E-mail Address</w:t>
+                            </w:r>
+                            <w:r>
+                              <w:rPr>
+                                <w:b/>
                                 <w:color w:val="0D0D0D" w:themeColor="text1" w:themeTint="F2"/>
                                 <w:sz w:val="16"/>
                                 <w:szCs w:val="16"/>
                                 <w:lang w:val="en-ZA"/>
                               </w:rPr>
-                              <w:t>&lt;</w:t>
-                            </w:r>
-                            <w:proofErr w:type="spellStart"/>
-                            <w:r>
+                              <w:t xml:space="preserve">:      </w:t>
+                            </w:r>
+                          </w:p>
+                          <w:p>
+                            <w:pPr>
+                              <w:pStyle w:val="NoSpacing"/>
                               <w:rPr>
                                 <w:color w:val="0D0D0D" w:themeColor="text1" w:themeTint="F2"/>
                                 <w:sz w:val="16"/>
                                 <w:szCs w:val="16"/>
                                 <w:lang w:val="en-ZA"/>
                               </w:rPr>
-                              <w:t>Customer</w:t>
-                            </w:r>
+                            </w:pPr>
                             <w:r>
                               <w:rPr>
                                 <w:color w:val="0D0D0D" w:themeColor="text1" w:themeTint="F2"/>
@@ -347,9 +351,9 @@
                                 <w:szCs w:val="16"/>
                                 <w:lang w:val="en-ZA"/>
                               </w:rPr>
-                              <w:t>ContactNumber</w:t>
-                            </w:r>
-                            <w:proofErr w:type="spellEnd"/>
+                              <w:t>&lt;</w:t>
+                            </w:r>
+                            <w:proofErr w:type="spellStart"/>
                             <w:r>
                               <w:rPr>
                                 <w:color w:val="0D0D0D" w:themeColor="text1" w:themeTint="F2"/>
@@ -357,77 +361,78 @@
                                 <w:szCs w:val="16"/>
                                 <w:lang w:val="en-ZA"/>
                               </w:rPr>
-                              <w:t>&gt;</w:t>
-                            </w:r>
-                          </w:p>
-                          <w:p>
-                            <w:pPr>
-                              <w:pStyle w:val="NoSpacing"/>
+                              <w:t>CustomerEmailAddress</w:t>
+                            </w:r>
+                            <w:proofErr w:type="spellEnd"/>
+                            <w:r>
                               <w:rPr>
                                 <w:color w:val="0D0D0D" w:themeColor="text1" w:themeTint="F2"/>
                                 <w:sz w:val="16"/>
                                 <w:szCs w:val="16"/>
                                 <w:lang w:val="en-ZA"/>
                               </w:rPr>
-                            </w:pPr>
-                          </w:p>
-                          <w:p>
-                            <w:pPr>
-                              <w:pStyle w:val="NoSpacing"/>
-                              <w:rPr>
-                                <w:b/>
+                              <w:t>&gt;</w:t>
+                            </w:r>
+                          </w:p>
+                          <w:p>
+                            <w:pPr>
+                              <w:pStyle w:val="NoSpacing"/>
+                              <w:rPr>
                                 <w:color w:val="0D0D0D" w:themeColor="text1" w:themeTint="F2"/>
                                 <w:sz w:val="16"/>
                                 <w:szCs w:val="16"/>
                                 <w:lang w:val="en-ZA"/>
                               </w:rPr>
                             </w:pPr>
-                            <w:r>
+                          </w:p>
+                          <w:p>
+                            <w:pPr>
+                              <w:pStyle w:val="NoSpacing"/>
                               <w:rPr>
                                 <w:b/>
                                 <w:color w:val="0D0D0D" w:themeColor="text1" w:themeTint="F2"/>
-                                <w:sz w:val="16"/>
-                                <w:szCs w:val="16"/>
+                                <w:sz w:val="20"/>
+                                <w:szCs w:val="20"/>
                                 <w:lang w:val="en-ZA"/>
                               </w:rPr>
-                              <w:t xml:space="preserve">Customer </w:t>
-                            </w:r>
+                            </w:pPr>
                             <w:r>
                               <w:rPr>
                                 <w:b/>
                                 <w:color w:val="0D0D0D" w:themeColor="text1" w:themeTint="F2"/>
-                                <w:sz w:val="16"/>
-                                <w:szCs w:val="16"/>
+                                <w:sz w:val="20"/>
+                                <w:szCs w:val="20"/>
                                 <w:lang w:val="en-ZA"/>
                               </w:rPr>
-                              <w:t>E-mail Address</w:t>
+                              <w:t>Quotation Number:</w:t>
                             </w:r>
                             <w:r>
                               <w:rPr>
                                 <w:b/>
                                 <w:color w:val="0D0D0D" w:themeColor="text1" w:themeTint="F2"/>
-                                <w:sz w:val="16"/>
-                                <w:szCs w:val="16"/>
+                                <w:sz w:val="20"/>
+                                <w:szCs w:val="20"/>
                                 <w:lang w:val="en-ZA"/>
                               </w:rPr>
-                              <w:t xml:space="preserve">:      </w:t>
-                            </w:r>
-                          </w:p>
-                          <w:p>
-                            <w:pPr>
-                              <w:pStyle w:val="NoSpacing"/>
-                              <w:rPr>
+                              <w:t xml:space="preserve"> </w:t>
+                            </w:r>
+                          </w:p>
+                          <w:p>
+                            <w:pPr>
+                              <w:pStyle w:val="NoSpacing"/>
+                              <w:rPr>
+                                <w:b/>
                                 <w:color w:val="0D0D0D" w:themeColor="text1" w:themeTint="F2"/>
-                                <w:sz w:val="16"/>
-                                <w:szCs w:val="16"/>
+                                <w:sz w:val="20"/>
+                                <w:szCs w:val="20"/>
                                 <w:lang w:val="en-ZA"/>
                               </w:rPr>
                             </w:pPr>
                             <w:r>
                               <w:rPr>
                                 <w:color w:val="0D0D0D" w:themeColor="text1" w:themeTint="F2"/>
-                                <w:sz w:val="16"/>
-                                <w:szCs w:val="16"/>
+                                <w:sz w:val="20"/>
+                                <w:szCs w:val="20"/>
                                 <w:lang w:val="en-ZA"/>
                               </w:rPr>
                               <w:t>&lt;</w:t>
@@ -436,73 +441,21 @@
                             <w:r>
                               <w:rPr>
                                 <w:color w:val="0D0D0D" w:themeColor="text1" w:themeTint="F2"/>
-                                <w:sz w:val="16"/>
-                                <w:szCs w:val="16"/>
+                                <w:sz w:val="20"/>
+                                <w:szCs w:val="20"/>
                                 <w:lang w:val="en-ZA"/>
                               </w:rPr>
-                              <w:t>CustomerEmailAddress</w:t>
+                              <w:t>QuotationNo</w:t>
                             </w:r>
                             <w:proofErr w:type="spellEnd"/>
                             <w:r>
                               <w:rPr>
                                 <w:color w:val="0D0D0D" w:themeColor="text1" w:themeTint="F2"/>
-                                <w:sz w:val="16"/>
-                                <w:szCs w:val="16"/>
+                                <w:sz w:val="20"/>
+                                <w:szCs w:val="20"/>
                                 <w:lang w:val="en-ZA"/>
                               </w:rPr>
                               <w:t>&gt;</w:t>
-                            </w:r>
-                          </w:p>
-                          <w:p>
-                            <w:pPr>
-                              <w:pStyle w:val="NoSpacing"/>
-                              <w:rPr>
-                                <w:color w:val="0D0D0D" w:themeColor="text1" w:themeTint="F2"/>
-                                <w:sz w:val="16"/>
-                                <w:szCs w:val="16"/>
-                                <w:lang w:val="en-ZA"/>
-                              </w:rPr>
-                            </w:pPr>
-                          </w:p>
-                          <w:p>
-                            <w:pPr>
-                              <w:pStyle w:val="NoSpacing"/>
-                              <w:rPr>
-                                <w:b/>
-                                <w:color w:val="0D0D0D" w:themeColor="text1" w:themeTint="F2"/>
-                                <w:sz w:val="20"/>
-                                <w:szCs w:val="20"/>
-                                <w:lang w:val="en-ZA"/>
-                              </w:rPr>
-                            </w:pPr>
-                            <w:r>
-                              <w:rPr>
-                                <w:b/>
-                                <w:color w:val="0D0D0D" w:themeColor="text1" w:themeTint="F2"/>
-                                <w:sz w:val="20"/>
-                                <w:szCs w:val="20"/>
-                                <w:lang w:val="en-ZA"/>
-                              </w:rPr>
-                              <w:t>Quotation Number:</w:t>
-                            </w:r>
-                            <w:r>
-                              <w:rPr>
-                                <w:b/>
-                                <w:color w:val="0D0D0D" w:themeColor="text1" w:themeTint="F2"/>
-                                <w:sz w:val="20"/>
-                                <w:szCs w:val="20"/>
-                                <w:lang w:val="en-ZA"/>
-                              </w:rPr>
-                              <w:t xml:space="preserve"> </w:t>
-                            </w:r>
-                            <w:r>
-                              <w:rPr>
-                                <w:color w:val="0D0D0D" w:themeColor="text1" w:themeTint="F2"/>
-                                <w:sz w:val="20"/>
-                                <w:szCs w:val="20"/>
-                                <w:lang w:val="en-ZA"/>
-                              </w:rPr>
-                              <w:t>&lt;QuotationNo&gt;</w:t>
                             </w:r>
                           </w:p>
                           <w:p>
@@ -576,7 +529,7 @@
                 </v:formulas>
                 <v:path gradientshapeok="t" limo="10800,10800" o:connecttype="custom" o:connectlocs="@8,0;0,@9;@8,@7;@6,@9" textboxrect="@3,@3,@4,@5"/>
               </v:shapetype>
-              <v:shape id="Flowchart: Alternate Process 16" o:spid="_x0000_s1026" type="#_x0000_t176" style="position:absolute;margin-left:289.5pt;margin-top:31.5pt;width:183.15pt;height:185.25pt;z-index:251667456;visibility:visible;mso-wrap-style:square;mso-width-percent:0;mso-height-percent:0;mso-wrap-distance-left:9pt;mso-wrap-distance-top:0;mso-wrap-distance-right:9pt;mso-wrap-distance-bottom:0;mso-position-horizontal:absolute;mso-position-horizontal-relative:margin;mso-position-vertical:absolute;mso-position-vertical-relative:text;mso-width-percent:0;mso-height-percent:0;mso-width-relative:margin;mso-height-relative:margin;v-text-anchor:top" o:gfxdata="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" fillcolor="white [3212]" strokecolor="black [3213]" strokeweight="1pt">
+              <v:shape id="Flowchart: Alternate Process 16" o:spid="_x0000_s1026" type="#_x0000_t176" style="position:absolute;margin-left:289.5pt;margin-top:31.5pt;width:183.15pt;height:204.75pt;z-index:251667456;visibility:visible;mso-wrap-style:square;mso-width-percent:0;mso-height-percent:0;mso-wrap-distance-left:9pt;mso-wrap-distance-top:0;mso-wrap-distance-right:9pt;mso-wrap-distance-bottom:0;mso-position-horizontal:absolute;mso-position-horizontal-relative:margin;mso-position-vertical:absolute;mso-position-vertical-relative:text;mso-width-percent:0;mso-height-percent:0;mso-width-relative:margin;mso-height-relative:margin;v-text-anchor:top" o:gfxdata="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" fillcolor="white [3212]" strokecolor="black [3213]" strokeweight="1pt">
                 <v:textbox>
                   <w:txbxContent>
                     <w:p>
@@ -590,7 +543,6 @@
                           <w:lang w:val="en-ZA"/>
                         </w:rPr>
                       </w:pPr>
-                      <w:bookmarkStart w:id="1" w:name="_GoBack"/>
                       <w:r>
                         <w:rPr>
                           <w:b/>
@@ -599,9 +551,8 @@
                           <w:szCs w:val="16"/>
                           <w:lang w:val="en-ZA"/>
                         </w:rPr>
-                        <w:t>Customer N</w:t>
-                      </w:r>
-                      <w:bookmarkEnd w:id="1"/>
+                        <w:t>Customer Number</w:t>
+                      </w:r>
                       <w:r>
                         <w:rPr>
                           <w:b/>
@@ -610,9 +561,21 @@
                           <w:szCs w:val="16"/>
                           <w:lang w:val="en-ZA"/>
                         </w:rPr>
-                        <w:t>umber</w:t>
-                      </w:r>
-                      <w:r>
+                        <w:t xml:space="preserve">: </w:t>
+                      </w:r>
+                      <w:r>
+                        <w:rPr>
+                          <w:color w:val="0D0D0D" w:themeColor="text1" w:themeTint="F2"/>
+                          <w:sz w:val="16"/>
+                          <w:szCs w:val="16"/>
+                          <w:lang w:val="en-ZA"/>
+                        </w:rPr>
+                        <w:t>&lt;CustomerNumber&gt;</w:t>
+                      </w:r>
+                    </w:p>
+                    <w:p>
+                      <w:pPr>
+                        <w:pStyle w:val="NoSpacing"/>
                         <w:rPr>
                           <w:b/>
                           <w:color w:val="0D0D0D" w:themeColor="text1" w:themeTint="F2"/>
@@ -620,21 +583,8 @@
                           <w:szCs w:val="16"/>
                           <w:lang w:val="en-ZA"/>
                         </w:rPr>
-                        <w:t xml:space="preserve">: </w:t>
-                      </w:r>
-                      <w:r>
-                        <w:rPr>
-                          <w:color w:val="0D0D0D" w:themeColor="text1" w:themeTint="F2"/>
-                          <w:sz w:val="16"/>
-                          <w:szCs w:val="16"/>
-                          <w:lang w:val="en-ZA"/>
-                        </w:rPr>
-                        <w:t>&lt;CustomerNumber&gt;</w:t>
-                      </w:r>
-                    </w:p>
-                    <w:p>
-                      <w:pPr>
-                        <w:pStyle w:val="NoSpacing"/>
+                      </w:pPr>
+                      <w:r>
                         <w:rPr>
                           <w:b/>
                           <w:color w:val="0D0D0D" w:themeColor="text1" w:themeTint="F2"/>
@@ -642,7 +592,8 @@
                           <w:szCs w:val="16"/>
                           <w:lang w:val="en-ZA"/>
                         </w:rPr>
-                      </w:pPr>
+                        <w:t xml:space="preserve">Customer Name:  </w:t>
+                      </w:r>
                       <w:r>
                         <w:rPr>
                           <w:b/>
@@ -651,9 +602,21 @@
                           <w:szCs w:val="16"/>
                           <w:lang w:val="en-ZA"/>
                         </w:rPr>
-                        <w:t xml:space="preserve">Customer Name:  </w:t>
-                      </w:r>
-                      <w:r>
+                        <w:t xml:space="preserve">   </w:t>
+                      </w:r>
+                      <w:r>
+                        <w:rPr>
+                          <w:color w:val="0D0D0D" w:themeColor="text1" w:themeTint="F2"/>
+                          <w:sz w:val="16"/>
+                          <w:szCs w:val="16"/>
+                          <w:lang w:val="en-ZA"/>
+                        </w:rPr>
+                        <w:t>&lt;CustomerName&gt;</w:t>
+                      </w:r>
+                    </w:p>
+                    <w:p>
+                      <w:pPr>
+                        <w:pStyle w:val="NoSpacing"/>
                         <w:rPr>
                           <w:b/>
                           <w:color w:val="0D0D0D" w:themeColor="text1" w:themeTint="F2"/>
@@ -661,21 +624,8 @@
                           <w:szCs w:val="16"/>
                           <w:lang w:val="en-ZA"/>
                         </w:rPr>
-                        <w:t xml:space="preserve">   </w:t>
-                      </w:r>
-                      <w:r>
-                        <w:rPr>
-                          <w:color w:val="0D0D0D" w:themeColor="text1" w:themeTint="F2"/>
-                          <w:sz w:val="16"/>
-                          <w:szCs w:val="16"/>
-                          <w:lang w:val="en-ZA"/>
-                        </w:rPr>
-                        <w:t>&lt;CustomerName&gt;</w:t>
-                      </w:r>
-                    </w:p>
-                    <w:p>
-                      <w:pPr>
-                        <w:pStyle w:val="NoSpacing"/>
+                      </w:pPr>
+                      <w:r>
                         <w:rPr>
                           <w:b/>
                           <w:color w:val="0D0D0D" w:themeColor="text1" w:themeTint="F2"/>
@@ -683,8 +633,65 @@
                           <w:szCs w:val="16"/>
                           <w:lang w:val="en-ZA"/>
                         </w:rPr>
-                      </w:pPr>
-                      <w:r>
+                        <w:t xml:space="preserve">Customer Address:      </w:t>
+                      </w:r>
+                    </w:p>
+                    <w:p>
+                      <w:pPr>
+                        <w:pStyle w:val="NoSpacing"/>
+                        <w:rPr>
+                          <w:color w:val="0D0D0D" w:themeColor="text1" w:themeTint="F2"/>
+                          <w:sz w:val="16"/>
+                          <w:szCs w:val="16"/>
+                          <w:lang w:val="en-ZA"/>
+                        </w:rPr>
+                      </w:pPr>
+                      <w:r>
+                        <w:rPr>
+                          <w:color w:val="0D0D0D" w:themeColor="text1" w:themeTint="F2"/>
+                          <w:sz w:val="16"/>
+                          <w:szCs w:val="16"/>
+                          <w:lang w:val="en-ZA"/>
+                        </w:rPr>
+                        <w:t>&lt;CustomerA</w:t>
+                      </w:r>
+                      <w:bookmarkStart w:id="1" w:name="_GoBack"/>
+                      <w:bookmarkEnd w:id="1"/>
+                      <w:r>
+                        <w:rPr>
+                          <w:color w:val="0D0D0D" w:themeColor="text1" w:themeTint="F2"/>
+                          <w:sz w:val="16"/>
+                          <w:szCs w:val="16"/>
+                          <w:lang w:val="en-ZA"/>
+                        </w:rPr>
+                        <w:t>ddress&gt;</w:t>
+                      </w:r>
+                    </w:p>
+                    <w:p>
+                      <w:pPr>
+                        <w:pStyle w:val="NoSpacing"/>
+                        <w:rPr>
+                          <w:color w:val="0D0D0D" w:themeColor="text1" w:themeTint="F2"/>
+                          <w:sz w:val="16"/>
+                          <w:szCs w:val="16"/>
+                          <w:lang w:val="en-ZA"/>
+                        </w:rPr>
+                      </w:pPr>
+                    </w:p>
+                    <w:p>
+                      <w:pPr>
+                        <w:pStyle w:val="NoSpacing"/>
+                        <w:rPr>
+                          <w:color w:val="0D0D0D" w:themeColor="text1" w:themeTint="F2"/>
+                          <w:sz w:val="16"/>
+                          <w:szCs w:val="16"/>
+                          <w:lang w:val="en-ZA"/>
+                        </w:rPr>
+                      </w:pPr>
+                    </w:p>
+                    <w:p>
+                      <w:pPr>
+                        <w:pStyle w:val="NoSpacing"/>
                         <w:rPr>
                           <w:b/>
                           <w:color w:val="0D0D0D" w:themeColor="text1" w:themeTint="F2"/>
@@ -692,8 +699,7 @@
                           <w:szCs w:val="16"/>
                           <w:lang w:val="en-ZA"/>
                         </w:rPr>
-                        <w:t xml:space="preserve">Customer </w:t>
-                      </w:r>
+                      </w:pPr>
                       <w:r>
                         <w:rPr>
                           <w:b/>
@@ -702,9 +708,63 @@
                           <w:szCs w:val="16"/>
                           <w:lang w:val="en-ZA"/>
                         </w:rPr>
-                        <w:t>Address</w:t>
-                      </w:r>
-                      <w:r>
+                        <w:t xml:space="preserve">Customer Contact Number:      </w:t>
+                      </w:r>
+                    </w:p>
+                    <w:p>
+                      <w:pPr>
+                        <w:pStyle w:val="NoSpacing"/>
+                        <w:rPr>
+                          <w:color w:val="0D0D0D" w:themeColor="text1" w:themeTint="F2"/>
+                          <w:sz w:val="16"/>
+                          <w:szCs w:val="16"/>
+                          <w:lang w:val="en-ZA"/>
+                        </w:rPr>
+                      </w:pPr>
+                      <w:r>
+                        <w:rPr>
+                          <w:color w:val="0D0D0D" w:themeColor="text1" w:themeTint="F2"/>
+                          <w:sz w:val="16"/>
+                          <w:szCs w:val="16"/>
+                          <w:lang w:val="en-ZA"/>
+                        </w:rPr>
+                        <w:t>&lt;</w:t>
+                      </w:r>
+                      <w:proofErr w:type="spellStart"/>
+                      <w:r>
+                        <w:rPr>
+                          <w:color w:val="0D0D0D" w:themeColor="text1" w:themeTint="F2"/>
+                          <w:sz w:val="16"/>
+                          <w:szCs w:val="16"/>
+                          <w:lang w:val="en-ZA"/>
+                        </w:rPr>
+                        <w:t>CustomerContactNumber</w:t>
+                      </w:r>
+                      <w:proofErr w:type="spellEnd"/>
+                      <w:r>
+                        <w:rPr>
+                          <w:color w:val="0D0D0D" w:themeColor="text1" w:themeTint="F2"/>
+                          <w:sz w:val="16"/>
+                          <w:szCs w:val="16"/>
+                          <w:lang w:val="en-ZA"/>
+                        </w:rPr>
+                        <w:t>&gt;</w:t>
+                      </w:r>
+                    </w:p>
+                    <w:p>
+                      <w:pPr>
+                        <w:pStyle w:val="NoSpacing"/>
+                        <w:rPr>
+                          <w:color w:val="0D0D0D" w:themeColor="text1" w:themeTint="F2"/>
+                          <w:sz w:val="16"/>
+                          <w:szCs w:val="16"/>
+                          <w:lang w:val="en-ZA"/>
+                        </w:rPr>
+                      </w:pPr>
+                    </w:p>
+                    <w:p>
+                      <w:pPr>
+                        <w:pStyle w:val="NoSpacing"/>
                         <w:rPr>
                           <w:b/>
                           <w:color w:val="0D0D0D" w:themeColor="text1" w:themeTint="F2"/>
@@ -712,83 +772,8 @@
                           <w:szCs w:val="16"/>
                           <w:lang w:val="en-ZA"/>
                         </w:rPr>
-                        <w:t xml:space="preserve">:      </w:t>
-                      </w:r>
-                    </w:p>
-                    <w:p>
-                      <w:pPr>
-                        <w:pStyle w:val="NoSpacing"/>
-                        <w:rPr>
-                          <w:color w:val="0D0D0D" w:themeColor="text1" w:themeTint="F2"/>
-                          <w:sz w:val="16"/>
-                          <w:szCs w:val="16"/>
-                          <w:lang w:val="en-ZA"/>
-                        </w:rPr>
-                      </w:pPr>
-                      <w:r>
-                        <w:rPr>
-                          <w:color w:val="0D0D0D" w:themeColor="text1" w:themeTint="F2"/>
-                          <w:sz w:val="16"/>
-                          <w:szCs w:val="16"/>
-                          <w:lang w:val="en-ZA"/>
-                        </w:rPr>
-                        <w:t>&lt;</w:t>
-                      </w:r>
-                      <w:proofErr w:type="spellStart"/>
-                      <w:r>
-                        <w:rPr>
-                          <w:color w:val="0D0D0D" w:themeColor="text1" w:themeTint="F2"/>
-                          <w:sz w:val="16"/>
-                          <w:szCs w:val="16"/>
-                          <w:lang w:val="en-ZA"/>
-                        </w:rPr>
-                        <w:t>Customer</w:t>
-                      </w:r>
-                      <w:r>
-                        <w:rPr>
-                          <w:color w:val="0D0D0D" w:themeColor="text1" w:themeTint="F2"/>
-                          <w:sz w:val="16"/>
-                          <w:szCs w:val="16"/>
-                          <w:lang w:val="en-ZA"/>
-                        </w:rPr>
-                        <w:t>Address</w:t>
-                      </w:r>
-                      <w:proofErr w:type="spellEnd"/>
-                      <w:r>
-                        <w:rPr>
-                          <w:color w:val="0D0D0D" w:themeColor="text1" w:themeTint="F2"/>
-                          <w:sz w:val="16"/>
-                          <w:szCs w:val="16"/>
-                          <w:lang w:val="en-ZA"/>
-                        </w:rPr>
-                        <w:t>&gt;</w:t>
-                      </w:r>
-                    </w:p>
-                    <w:p>
-                      <w:pPr>
-                        <w:pStyle w:val="NoSpacing"/>
-                        <w:rPr>
-                          <w:color w:val="0D0D0D" w:themeColor="text1" w:themeTint="F2"/>
-                          <w:sz w:val="16"/>
-                          <w:szCs w:val="16"/>
-                          <w:lang w:val="en-ZA"/>
-                        </w:rPr>
-                      </w:pPr>
-                    </w:p>
-                    <w:p>
-                      <w:pPr>
-                        <w:pStyle w:val="NoSpacing"/>
-                        <w:rPr>
-                          <w:color w:val="0D0D0D" w:themeColor="text1" w:themeTint="F2"/>
-                          <w:sz w:val="16"/>
-                          <w:szCs w:val="16"/>
-                          <w:lang w:val="en-ZA"/>
-                        </w:rPr>
-                      </w:pPr>
-                    </w:p>
-                    <w:p>
-                      <w:pPr>
-                        <w:pStyle w:val="NoSpacing"/>
+                      </w:pPr>
+                      <w:r>
                         <w:rPr>
                           <w:b/>
                           <w:color w:val="0D0D0D" w:themeColor="text1" w:themeTint="F2"/>
@@ -796,7 +781,8 @@
                           <w:szCs w:val="16"/>
                           <w:lang w:val="en-ZA"/>
                         </w:rPr>
-                      </w:pPr>
+                        <w:t xml:space="preserve">Customer </w:t>
+                      </w:r>
                       <w:r>
                         <w:rPr>
                           <w:b/>
@@ -805,7 +791,7 @@
                           <w:szCs w:val="16"/>
                           <w:lang w:val="en-ZA"/>
                         </w:rPr>
-                        <w:t xml:space="preserve">Customer </w:t>
+                        <w:t>E-mail Address</w:t>
                       </w:r>
                       <w:r>
                         <w:rPr>
@@ -815,118 +801,6 @@
                           <w:szCs w:val="16"/>
                           <w:lang w:val="en-ZA"/>
                         </w:rPr>
-                        <w:t>Contact Number</w:t>
-                      </w:r>
-                      <w:r>
-                        <w:rPr>
-                          <w:b/>
-                          <w:color w:val="0D0D0D" w:themeColor="text1" w:themeTint="F2"/>
-                          <w:sz w:val="16"/>
-                          <w:szCs w:val="16"/>
-                          <w:lang w:val="en-ZA"/>
-                        </w:rPr>
-                        <w:t xml:space="preserve">:      </w:t>
-                      </w:r>
-                    </w:p>
-                    <w:p>
-                      <w:pPr>
-                        <w:pStyle w:val="NoSpacing"/>
-                        <w:rPr>
-                          <w:color w:val="0D0D0D" w:themeColor="text1" w:themeTint="F2"/>
-                          <w:sz w:val="16"/>
-                          <w:szCs w:val="16"/>
-                          <w:lang w:val="en-ZA"/>
-                        </w:rPr>
-                      </w:pPr>
-                      <w:r>
-                        <w:rPr>
-                          <w:color w:val="0D0D0D" w:themeColor="text1" w:themeTint="F2"/>
-                          <w:sz w:val="16"/>
-                          <w:szCs w:val="16"/>
-                          <w:lang w:val="en-ZA"/>
-                        </w:rPr>
-                        <w:t>&lt;</w:t>
-                      </w:r>
-                      <w:proofErr w:type="spellStart"/>
-                      <w:r>
-                        <w:rPr>
-                          <w:color w:val="0D0D0D" w:themeColor="text1" w:themeTint="F2"/>
-                          <w:sz w:val="16"/>
-                          <w:szCs w:val="16"/>
-                          <w:lang w:val="en-ZA"/>
-                        </w:rPr>
-                        <w:t>Customer</w:t>
-                      </w:r>
-                      <w:r>
-                        <w:rPr>
-                          <w:color w:val="0D0D0D" w:themeColor="text1" w:themeTint="F2"/>
-                          <w:sz w:val="16"/>
-                          <w:szCs w:val="16"/>
-                          <w:lang w:val="en-ZA"/>
-                        </w:rPr>
-                        <w:t>ContactNumber</w:t>
-                      </w:r>
-                      <w:proofErr w:type="spellEnd"/>
-                      <w:r>
-                        <w:rPr>
-                          <w:color w:val="0D0D0D" w:themeColor="text1" w:themeTint="F2"/>
-                          <w:sz w:val="16"/>
-                          <w:szCs w:val="16"/>
-                          <w:lang w:val="en-ZA"/>
-                        </w:rPr>
-                        <w:t>&gt;</w:t>
-                      </w:r>
-                    </w:p>
-                    <w:p>
-                      <w:pPr>
-                        <w:pStyle w:val="NoSpacing"/>
-                        <w:rPr>
-                          <w:color w:val="0D0D0D" w:themeColor="text1" w:themeTint="F2"/>
-                          <w:sz w:val="16"/>
-                          <w:szCs w:val="16"/>
-                          <w:lang w:val="en-ZA"/>
-                        </w:rPr>
-                      </w:pPr>
-                    </w:p>
-                    <w:p>
-                      <w:pPr>
-                        <w:pStyle w:val="NoSpacing"/>
-                        <w:rPr>
-                          <w:b/>
-                          <w:color w:val="0D0D0D" w:themeColor="text1" w:themeTint="F2"/>
-                          <w:sz w:val="16"/>
-                          <w:szCs w:val="16"/>
-                          <w:lang w:val="en-ZA"/>
-                        </w:rPr>
-                      </w:pPr>
-                      <w:r>
-                        <w:rPr>
-                          <w:b/>
-                          <w:color w:val="0D0D0D" w:themeColor="text1" w:themeTint="F2"/>
-                          <w:sz w:val="16"/>
-                          <w:szCs w:val="16"/>
-                          <w:lang w:val="en-ZA"/>
-                        </w:rPr>
-                        <w:t xml:space="preserve">Customer </w:t>
-                      </w:r>
-                      <w:r>
-                        <w:rPr>
-                          <w:b/>
-                          <w:color w:val="0D0D0D" w:themeColor="text1" w:themeTint="F2"/>
-                          <w:sz w:val="16"/>
-                          <w:szCs w:val="16"/>
-                          <w:lang w:val="en-ZA"/>
-                        </w:rPr>
-                        <w:t>E-mail Address</w:t>
-                      </w:r>
-                      <w:r>
-                        <w:rPr>
-                          <w:b/>
-                          <w:color w:val="0D0D0D" w:themeColor="text1" w:themeTint="F2"/>
-                          <w:sz w:val="16"/>
-                          <w:szCs w:val="16"/>
-                          <w:lang w:val="en-ZA"/>
-                        </w:rPr>
                         <w:t xml:space="preserve">:      </w:t>
                       </w:r>
                     </w:p>
@@ -1012,14 +886,46 @@
                         </w:rPr>
                         <w:t xml:space="preserve"> </w:t>
                       </w:r>
-                      <w:r>
-                        <w:rPr>
+                    </w:p>
+                    <w:p>
+                      <w:pPr>
+                        <w:pStyle w:val="NoSpacing"/>
+                        <w:rPr>
+                          <w:b/>
                           <w:color w:val="0D0D0D" w:themeColor="text1" w:themeTint="F2"/>
                           <w:sz w:val="20"/>
                           <w:szCs w:val="20"/>
                           <w:lang w:val="en-ZA"/>
                         </w:rPr>
-                        <w:t>&lt;QuotationNo&gt;</w:t>
+                      </w:pPr>
+                      <w:r>
+                        <w:rPr>
+                          <w:color w:val="0D0D0D" w:themeColor="text1" w:themeTint="F2"/>
+                          <w:sz w:val="20"/>
+                          <w:szCs w:val="20"/>
+                          <w:lang w:val="en-ZA"/>
+                        </w:rPr>
+                        <w:t>&lt;</w:t>
+                      </w:r>
+                      <w:proofErr w:type="spellStart"/>
+                      <w:r>
+                        <w:rPr>
+                          <w:color w:val="0D0D0D" w:themeColor="text1" w:themeTint="F2"/>
+                          <w:sz w:val="20"/>
+                          <w:szCs w:val="20"/>
+                          <w:lang w:val="en-ZA"/>
+                        </w:rPr>
+                        <w:t>QuotationNo</w:t>
+                      </w:r>
+                      <w:proofErr w:type="spellEnd"/>
+                      <w:r>
+                        <w:rPr>
+                          <w:color w:val="0D0D0D" w:themeColor="text1" w:themeTint="F2"/>
+                          <w:sz w:val="20"/>
+                          <w:szCs w:val="20"/>
+                          <w:lang w:val="en-ZA"/>
+                        </w:rPr>
+                        <w:t>&gt;</w:t>
                       </w:r>
                     </w:p>
                     <w:p>
@@ -1070,16 +976,16 @@
         <mc:AlternateContent>
           <mc:Choice Requires="wps">
             <w:drawing>
-              <wp:anchor distT="0" distB="0" distL="114300" distR="114300" simplePos="0" relativeHeight="251665408" behindDoc="0" locked="0" layoutInCell="1" allowOverlap="1" wp14:anchorId="620E942F" wp14:editId="1A287EA2">
+              <wp:anchor distT="0" distB="0" distL="114300" distR="114300" simplePos="0" relativeHeight="251665408" behindDoc="0" locked="0" layoutInCell="1" allowOverlap="1" wp14:anchorId="620E942F" wp14:editId="1544A2BF">
                 <wp:simplePos x="0" y="0"/>
                 <wp:positionH relativeFrom="column">
                   <wp:posOffset>28575</wp:posOffset>
                 </wp:positionH>
                 <wp:positionV relativeFrom="paragraph">
-                  <wp:posOffset>409574</wp:posOffset>
+                  <wp:posOffset>409575</wp:posOffset>
                 </wp:positionV>
-                <wp:extent cx="3609975" cy="2409825"/>
-                <wp:effectExtent l="0" t="0" r="28575" b="28575"/>
+                <wp:extent cx="3609975" cy="2609850"/>
+                <wp:effectExtent l="0" t="0" r="28575" b="19050"/>
                 <wp:wrapNone/>
                 <wp:docPr id="7" name="AutoShape 10"/>
                 <wp:cNvGraphicFramePr>
@@ -1094,7 +1000,7 @@
                       <wps:spPr bwMode="auto">
                         <a:xfrm>
                           <a:off x="0" y="0"/>
-                          <a:ext cx="3609975" cy="2409825"/>
+                          <a:ext cx="3609975" cy="2609850"/>
                         </a:xfrm>
                         <a:prstGeom prst="roundRect">
                           <a:avLst>
@@ -1472,7 +1378,7 @@
           </mc:Choice>
           <mc:Fallback>
             <w:pict>
-              <v:roundrect w14:anchorId="620E942F" id="AutoShape 10" o:spid="_x0000_s1027" style="position:absolute;margin-left:2.25pt;margin-top:32.25pt;width:284.25pt;height:189.75pt;z-index:251665408;visibility:visible;mso-wrap-style:square;mso-width-percent:0;mso-height-percent:0;mso-wrap-distance-left:9pt;mso-wrap-distance-top:0;mso-wrap-distance-right:9pt;mso-wrap-distance-bottom:0;mso-position-horizontal:absolute;mso-position-horizontal-relative:text;mso-position-vertical:absolute;mso-position-vertical-relative:text;mso-width-percent:0;mso-height-percent:0;mso-width-relative:page;mso-height-relative:page;v-text-anchor:top" arcsize="10923f" o:gfxdata="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">
+              <v:roundrect w14:anchorId="620E942F" id="AutoShape 10" o:spid="_x0000_s1027" style="position:absolute;margin-left:2.25pt;margin-top:32.25pt;width:284.25pt;height:205.5pt;z-index:251665408;visibility:visible;mso-wrap-style:square;mso-width-percent:0;mso-height-percent:0;mso-wrap-distance-left:9pt;mso-wrap-distance-top:0;mso-wrap-distance-right:9pt;mso-wrap-distance-bottom:0;mso-position-horizontal:absolute;mso-position-horizontal-relative:text;mso-position-vertical:absolute;mso-position-vertical-relative:text;mso-width-percent:0;mso-height-percent:0;mso-width-relative:page;mso-height-relative:page;v-text-anchor:top" arcsize="10923f" o:gfxdata="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">
                 <v:textbox>
                   <w:txbxContent>
                     <w:p>
@@ -2075,7 +1981,11 @@
                               </w:rPr>
                               <w:t xml:space="preserve">                       </w:t>
                             </w:r>
-                            <w:r>
+                          </w:p>
+                          <w:p>
+                            <w:pPr>
+                              <w:pStyle w:val="NoSpacing"/>
+                              <w:ind w:firstLine="720"/>
                               <w:rPr>
                                 <w:b/>
                                 <w:color w:val="0D0D0D" w:themeColor="text1" w:themeTint="F2"/>
@@ -2083,8 +1993,7 @@
                                 <w:szCs w:val="18"/>
                                 <w:lang w:val="en-ZA"/>
                               </w:rPr>
-                              <w:t>Quotation Date:</w:t>
-                            </w:r>
+                            </w:pPr>
                             <w:r>
                               <w:rPr>
                                 <w:b/>
@@ -2093,16 +2002,17 @@
                                 <w:szCs w:val="18"/>
                                 <w:lang w:val="en-ZA"/>
                               </w:rPr>
-                              <w:t xml:space="preserve">  </w:t>
-                            </w:r>
-                            <w:r>
-                              <w:rPr>
+                              <w:t>Quotation Date:</w:t>
+                            </w:r>
+                            <w:r>
+                              <w:rPr>
+                                <w:b/>
                                 <w:color w:val="0D0D0D" w:themeColor="text1" w:themeTint="F2"/>
                                 <w:sz w:val="18"/>
                                 <w:szCs w:val="18"/>
                                 <w:lang w:val="en-ZA"/>
                               </w:rPr>
-                              <w:t>&lt;QuotationCreateDate&gt;</w:t>
+                              <w:t xml:space="preserve">  </w:t>
                             </w:r>
                             <w:r>
                               <w:rPr>
@@ -2111,7 +2021,7 @@
                                 <w:szCs w:val="18"/>
                                 <w:lang w:val="en-ZA"/>
                               </w:rPr>
-                              <w:t xml:space="preserve">                       </w:t>
+                              <w:t xml:space="preserve">&lt;QuotationCreateDate&gt;                       </w:t>
                             </w:r>
                             <w:r>
                               <w:rPr>
@@ -2170,7 +2080,7 @@
                                 <w:sz w:val="36"/>
                                 <w:szCs w:val="36"/>
                               </w:rPr>
-                              <w:t>[QuotationHeader]</w:t>
+                              <w:t>&lt;QuotationHeader&gt;</w:t>
                             </w:r>
                           </w:p>
                           <w:p>
@@ -2219,6 +2129,13 @@
                                 <w:szCs w:val="20"/>
                               </w:rPr>
                               <w:t xml:space="preserve"> </w:t>
+                            </w:r>
+                            <w:r>
+                              <w:rPr>
+                                <w:sz w:val="20"/>
+                                <w:szCs w:val="20"/>
+                              </w:rPr>
+                              <w:t xml:space="preserve">days </w:t>
                             </w:r>
                             <w:r>
                               <w:rPr>
@@ -3331,7 +3248,11 @@
                         </w:rPr>
                         <w:t xml:space="preserve">                       </w:t>
                       </w:r>
-                      <w:r>
+                    </w:p>
+                    <w:p>
+                      <w:pPr>
+                        <w:pStyle w:val="NoSpacing"/>
+                        <w:ind w:firstLine="720"/>
                         <w:rPr>
                           <w:b/>
                           <w:color w:val="0D0D0D" w:themeColor="text1" w:themeTint="F2"/>
@@ -3339,8 +3260,7 @@
                           <w:szCs w:val="18"/>
                           <w:lang w:val="en-ZA"/>
                         </w:rPr>
-                        <w:t>Quotation Date:</w:t>
-                      </w:r>
+                      </w:pPr>
                       <w:r>
                         <w:rPr>
                           <w:b/>
@@ -3349,25 +3269,7 @@
                           <w:szCs w:val="18"/>
                           <w:lang w:val="en-ZA"/>
                         </w:rPr>
-                        <w:t xml:space="preserve">  </w:t>
-                      </w:r>
-                      <w:r>
-                        <w:rPr>
-                          <w:color w:val="0D0D0D" w:themeColor="text1" w:themeTint="F2"/>
-                          <w:sz w:val="18"/>
-                          <w:szCs w:val="18"/>
-                          <w:lang w:val="en-ZA"/>
-                        </w:rPr>
-                        <w:t>&lt;QuotationCreateDate&gt;</w:t>
-                      </w:r>
-                      <w:r>
-                        <w:rPr>
-                          <w:color w:val="0D0D0D" w:themeColor="text1" w:themeTint="F2"/>
-                          <w:sz w:val="18"/>
-                          <w:szCs w:val="18"/>
-                          <w:lang w:val="en-ZA"/>
-                        </w:rPr>
-                        <w:t xml:space="preserve">                       </w:t>
+                        <w:t>Quotation Date:</w:t>
                       </w:r>
                       <w:r>
                         <w:rPr>
@@ -3377,7 +3279,16 @@
                           <w:szCs w:val="18"/>
                           <w:lang w:val="en-ZA"/>
                         </w:rPr>
-                        <w:t>Quotation Prepared By:</w:t>
+                        <w:t xml:space="preserve">  </w:t>
+                      </w:r>
+                      <w:r>
+                        <w:rPr>
+                          <w:color w:val="0D0D0D" w:themeColor="text1" w:themeTint="F2"/>
+                          <w:sz w:val="18"/>
+                          <w:szCs w:val="18"/>
+                          <w:lang w:val="en-ZA"/>
+                        </w:rPr>
+                        <w:t xml:space="preserve">&lt;QuotationCreateDate&gt;                       </w:t>
                       </w:r>
                       <w:r>
                         <w:rPr>
@@ -3387,15 +3298,25 @@
                           <w:szCs w:val="18"/>
                           <w:lang w:val="en-ZA"/>
                         </w:rPr>
-                        <w:t xml:space="preserve">   </w:t>
-                      </w:r>
-                      <w:r>
-                        <w:rPr>
+                        <w:t>Quotation Prepared By:</w:t>
+                      </w:r>
+                      <w:r>
+                        <w:rPr>
+                          <w:b/>
                           <w:color w:val="0D0D0D" w:themeColor="text1" w:themeTint="F2"/>
                           <w:sz w:val="18"/>
                           <w:szCs w:val="18"/>
                           <w:lang w:val="en-ZA"/>
                         </w:rPr>
+                        <w:t xml:space="preserve">   </w:t>
+                      </w:r>
+                      <w:r>
+                        <w:rPr>
+                          <w:color w:val="0D0D0D" w:themeColor="text1" w:themeTint="F2"/>
+                          <w:sz w:val="18"/>
+                          <w:szCs w:val="18"/>
+                          <w:lang w:val="en-ZA"/>
+                        </w:rPr>
                         <w:t>&lt;QuotationPreparedBy&gt;</w:t>
                       </w:r>
                     </w:p>
@@ -3426,7 +3347,7 @@
                           <w:sz w:val="36"/>
                           <w:szCs w:val="36"/>
                         </w:rPr>
-                        <w:t>[QuotationHeader]</w:t>
+                        <w:t>&lt;QuotationHeader&gt;</w:t>
                       </w:r>
                     </w:p>
                     <w:p>
@@ -3475,6 +3396,13 @@
                           <w:szCs w:val="20"/>
                         </w:rPr>
                         <w:t xml:space="preserve"> </w:t>
+                      </w:r>
+                      <w:r>
+                        <w:rPr>
+                          <w:sz w:val="20"/>
+                          <w:szCs w:val="20"/>
+                        </w:rPr>
+                        <w:t xml:space="preserve">days </w:t>
                       </w:r>
                       <w:r>
                         <w:rPr>
@@ -6306,7 +6234,7 @@
 </file>
 
 <file path=customXml/itemProps1.xml><?xml version="1.0" encoding="utf-8"?>
-<ds:datastoreItem xmlns:ds="http://schemas.openxmlformats.org/officeDocument/2006/customXml" ds:itemID="{7E4B05DE-D2D7-410F-BA71-AD753411E089}">
+<ds:datastoreItem xmlns:ds="http://schemas.openxmlformats.org/officeDocument/2006/customXml" ds:itemID="{904AF636-885E-4080-A9B7-94B627ACCCB4}">
   <ds:schemaRefs>
     <ds:schemaRef ds:uri="http://schemas.openxmlformats.org/officeDocument/2006/bibliography"/>
   </ds:schemaRefs>

</xml_diff>

<commit_message>
1st Demo Preparation completed.
</commit_message>
<xml_diff>
--- a/SSS.NATTEX/Resources/Templates/NATTEX_QuotationTemplate_AVBOB.docx
+++ b/SSS.NATTEX/Resources/Templates/NATTEX_QuotationTemplate_AVBOB.docx
@@ -183,18 +183,7 @@
                                 <w:szCs w:val="16"/>
                                 <w:lang w:val="en-ZA"/>
                               </w:rPr>
-                              <w:t>&lt;CustomerA</w:t>
-                            </w:r>
-                            <w:bookmarkStart w:id="0" w:name="_GoBack"/>
-                            <w:bookmarkEnd w:id="0"/>
-                            <w:r>
-                              <w:rPr>
-                                <w:color w:val="0D0D0D" w:themeColor="text1" w:themeTint="F2"/>
-                                <w:sz w:val="16"/>
-                                <w:szCs w:val="16"/>
-                                <w:lang w:val="en-ZA"/>
-                              </w:rPr>
-                              <w:t>ddress&gt;</w:t>
+                              <w:t>&lt;CustomerAddress&gt;</w:t>
                             </w:r>
                           </w:p>
                           <w:p>
@@ -1407,7 +1396,7 @@
                                     </pic:cNvPicPr>
                                   </pic:nvPicPr>
                                   <pic:blipFill>
-                                    <a:blip r:embed="rId6">
+                                    <a:blip r:embed="rId10">
                                       <a:extLst>
                                         <a:ext uri="{28A0092B-C50C-407E-A947-70E740481C1C}">
                                           <a14:useLocalDpi xmlns:a14="http://schemas.microsoft.com/office/drawing/2010/main" val="0"/>
@@ -1460,7 +1449,7 @@
                                     </pic:cNvPicPr>
                                   </pic:nvPicPr>
                                   <pic:blipFill>
-                                    <a:blip r:embed="rId7">
+                                    <a:blip r:embed="rId11">
                                       <a:extLst>
                                         <a:ext uri="{28A0092B-C50C-407E-A947-70E740481C1C}">
                                           <a14:useLocalDpi xmlns:a14="http://schemas.microsoft.com/office/drawing/2010/main" val="0"/>
@@ -1572,7 +1561,7 @@
                         </w:rPr>
                         <w:t xml:space="preserve">E-mail: </w:t>
                       </w:r>
-                      <w:hyperlink r:id="rId10" w:history="1">
+                      <w:hyperlink r:id="rId12" w:history="1">
                         <w:r>
                           <w:rPr>
                             <w:rStyle w:val="Hyperlink"/>
@@ -1624,7 +1613,7 @@
                         </w:rPr>
                         <w:t xml:space="preserve">E Mail: </w:t>
                       </w:r>
-                      <w:hyperlink r:id="rId11" w:history="1">
+                      <w:hyperlink r:id="rId13" w:history="1">
                         <w:r>
                           <w:rPr>
                             <w:rStyle w:val="Hyperlink"/>
@@ -2869,6 +2858,7 @@
                               </w:rPr>
                               <w:t xml:space="preserve"> in &lt;</w:t>
                             </w:r>
+                            <w:proofErr w:type="spellStart"/>
                             <w:r>
                               <w:rPr>
                                 <w:i/>
@@ -2883,14 +2873,42 @@
                                 <w:sz w:val="20"/>
                                 <w:szCs w:val="20"/>
                               </w:rPr>
-                              <w:t>MonthlyInstallments&gt; of &lt;</w:t>
-                            </w:r>
+                              <w:t>MonthlyInstallments</w:t>
+                            </w:r>
+                            <w:proofErr w:type="spellEnd"/>
                             <w:r>
                               <w:rPr>
                                 <w:i/>
                                 <w:sz w:val="20"/>
                                 <w:szCs w:val="20"/>
                               </w:rPr>
+                              <w:t>&gt;</w:t>
+                            </w:r>
+                            <w:r>
+                              <w:rPr>
+                                <w:i/>
+                                <w:sz w:val="20"/>
+                                <w:szCs w:val="20"/>
+                              </w:rPr>
+                              <w:t xml:space="preserve"> monthly installments</w:t>
+                            </w:r>
+                            <w:bookmarkStart w:id="0" w:name="_GoBack"/>
+                            <w:bookmarkEnd w:id="0"/>
+                            <w:r>
+                              <w:rPr>
+                                <w:i/>
+                                <w:sz w:val="20"/>
+                                <w:szCs w:val="20"/>
+                              </w:rPr>
+                              <w:t xml:space="preserve"> of &lt;</w:t>
+                            </w:r>
+                            <w:proofErr w:type="spellStart"/>
+                            <w:r>
+                              <w:rPr>
+                                <w:i/>
+                                <w:sz w:val="20"/>
+                                <w:szCs w:val="20"/>
+                              </w:rPr>
                               <w:t>M</w:t>
                             </w:r>
                             <w:r>
@@ -2899,7 +2917,16 @@
                                 <w:sz w:val="20"/>
                                 <w:szCs w:val="20"/>
                               </w:rPr>
-                              <w:t>onthlyInstallment&gt;</w:t>
+                              <w:t>onthlyInstallment</w:t>
+                            </w:r>
+                            <w:proofErr w:type="spellEnd"/>
+                            <w:r>
+                              <w:rPr>
+                                <w:i/>
+                                <w:sz w:val="20"/>
+                                <w:szCs w:val="20"/>
+                              </w:rPr>
+                              <w:t>&gt;</w:t>
                             </w:r>
                             <w:r>
                               <w:rPr>
@@ -4136,6 +4163,7 @@
                         </w:rPr>
                         <w:t xml:space="preserve"> in &lt;</w:t>
                       </w:r>
+                      <w:proofErr w:type="spellStart"/>
                       <w:r>
                         <w:rPr>
                           <w:i/>
@@ -4150,15 +4178,16 @@
                           <w:sz w:val="20"/>
                           <w:szCs w:val="20"/>
                         </w:rPr>
-                        <w:t>MonthlyInstallments&gt; of &lt;</w:t>
-                      </w:r>
+                        <w:t>MonthlyInstallments</w:t>
+                      </w:r>
+                      <w:proofErr w:type="spellEnd"/>
                       <w:r>
                         <w:rPr>
                           <w:i/>
                           <w:sz w:val="20"/>
                           <w:szCs w:val="20"/>
                         </w:rPr>
-                        <w:t>M</w:t>
+                        <w:t>&gt;</w:t>
                       </w:r>
                       <w:r>
                         <w:rPr>
@@ -4166,7 +4195,43 @@
                           <w:sz w:val="20"/>
                           <w:szCs w:val="20"/>
                         </w:rPr>
-                        <w:t>onthlyInstallment&gt;</w:t>
+                        <w:t xml:space="preserve"> monthly installments</w:t>
+                      </w:r>
+                      <w:bookmarkStart w:id="1" w:name="_GoBack"/>
+                      <w:bookmarkEnd w:id="1"/>
+                      <w:r>
+                        <w:rPr>
+                          <w:i/>
+                          <w:sz w:val="20"/>
+                          <w:szCs w:val="20"/>
+                        </w:rPr>
+                        <w:t xml:space="preserve"> of &lt;</w:t>
+                      </w:r>
+                      <w:proofErr w:type="spellStart"/>
+                      <w:r>
+                        <w:rPr>
+                          <w:i/>
+                          <w:sz w:val="20"/>
+                          <w:szCs w:val="20"/>
+                        </w:rPr>
+                        <w:t>M</w:t>
+                      </w:r>
+                      <w:r>
+                        <w:rPr>
+                          <w:i/>
+                          <w:sz w:val="20"/>
+                          <w:szCs w:val="20"/>
+                        </w:rPr>
+                        <w:t>onthlyInstallment</w:t>
+                      </w:r>
+                      <w:proofErr w:type="spellEnd"/>
+                      <w:r>
+                        <w:rPr>
+                          <w:i/>
+                          <w:sz w:val="20"/>
+                          <w:szCs w:val="20"/>
+                        </w:rPr>
+                        <w:t>&gt;</w:t>
                       </w:r>
                       <w:r>
                         <w:rPr>
@@ -6234,7 +6299,7 @@
 </file>
 
 <file path=customXml/itemProps1.xml><?xml version="1.0" encoding="utf-8"?>
-<ds:datastoreItem xmlns:ds="http://schemas.openxmlformats.org/officeDocument/2006/customXml" ds:itemID="{904AF636-885E-4080-A9B7-94B627ACCCB4}">
+<ds:datastoreItem xmlns:ds="http://schemas.openxmlformats.org/officeDocument/2006/customXml" ds:itemID="{E71D6CEB-3287-4371-A620-05421CEFCA39}">
   <ds:schemaRefs>
     <ds:schemaRef ds:uri="http://schemas.openxmlformats.org/officeDocument/2006/bibliography"/>
   </ds:schemaRefs>

</xml_diff>